<commit_message>
Se agrega Estructuras Básica
Mejoras en la documentación PrimerEntrega.docx en punto de Estructura Básicas: Tabla 2, Las listas del mundial.
Nuevo archivo Estructuras Básica.txt
</commit_message>
<xml_diff>
--- a/Documentos/PrimerEntrega.docx
+++ b/Documentos/PrimerEntrega.docx
@@ -1,6 +1,6 @@
 
 <file path=word/document.xml><?xml version="1.0" encoding="utf-8"?>
-<w:document xmlns:wpc="http://schemas.microsoft.com/office/word/2010/wordprocessingCanvas" xmlns:cx="http://schemas.microsoft.com/office/drawing/2014/chartex" xmlns:cx1="http://schemas.microsoft.com/office/drawing/2015/9/8/chartex" xmlns:mc="http://schemas.openxmlformats.org/markup-compatibility/2006" xmlns:o="urn:schemas-microsoft-com:office:office" xmlns:r="http://schemas.openxmlformats.org/officeDocument/2006/relationships" xmlns:m="http://schemas.openxmlformats.org/officeDocument/2006/math" xmlns:v="urn:schemas-microsoft-com:vml" xmlns:wp14="http://schemas.microsoft.com/office/word/2010/wordprocessingDrawing" xmlns:wp="http://schemas.openxmlformats.org/drawingml/2006/wordprocessingDrawing" xmlns:w10="urn:schemas-microsoft-com:office:word" xmlns:w="http://schemas.openxmlformats.org/wordprocessingml/2006/main" xmlns:w14="http://schemas.microsoft.com/office/word/2010/wordml" xmlns:w15="http://schemas.microsoft.com/office/word/2012/wordml" xmlns:w16se="http://schemas.microsoft.com/office/word/2015/wordml/symex" xmlns:wpg="http://schemas.microsoft.com/office/word/2010/wordprocessingGroup" xmlns:wpi="http://schemas.microsoft.com/office/word/2010/wordprocessingInk" xmlns:wne="http://schemas.microsoft.com/office/word/2006/wordml" xmlns:wps="http://schemas.microsoft.com/office/word/2010/wordprocessingShape" mc:Ignorable="w14 w15 w16se wp14">
+<w:document xmlns:wpc="http://schemas.microsoft.com/office/word/2010/wordprocessingCanvas" xmlns:cx="http://schemas.microsoft.com/office/drawing/2014/chartex" xmlns:mc="http://schemas.openxmlformats.org/markup-compatibility/2006" xmlns:o="urn:schemas-microsoft-com:office:office" xmlns:r="http://schemas.openxmlformats.org/officeDocument/2006/relationships" xmlns:m="http://schemas.openxmlformats.org/officeDocument/2006/math" xmlns:v="urn:schemas-microsoft-com:vml" xmlns:wp14="http://schemas.microsoft.com/office/word/2010/wordprocessingDrawing" xmlns:wp="http://schemas.openxmlformats.org/drawingml/2006/wordprocessingDrawing" xmlns:w10="urn:schemas-microsoft-com:office:word" xmlns:w="http://schemas.openxmlformats.org/wordprocessingml/2006/main" xmlns:w14="http://schemas.microsoft.com/office/word/2010/wordml" xmlns:w15="http://schemas.microsoft.com/office/word/2012/wordml" xmlns:w16se="http://schemas.microsoft.com/office/word/2015/wordml/symex" xmlns:wpg="http://schemas.microsoft.com/office/word/2010/wordprocessingGroup" xmlns:wpi="http://schemas.microsoft.com/office/word/2010/wordprocessingInk" xmlns:wne="http://schemas.microsoft.com/office/word/2006/wordml" xmlns:wps="http://schemas.microsoft.com/office/word/2010/wordprocessingShape" mc:Ignorable="w14 w15 w16se wp14">
   <w:body>
     <w:p>
       <w:pPr>
@@ -60,14 +60,6 @@
           <w:sz w:val="144"/>
         </w:rPr>
       </w:pPr>
-      <w:r>
-        <w:rPr>
-          <w:sz w:val="144"/>
-        </w:rPr>
-        <w:t xml:space="preserve">    </w:t>
-      </w:r>
-      <w:bookmarkStart w:id="0" w:name="_GoBack"/>
-      <w:bookmarkEnd w:id="0"/>
       <w:r>
         <w:rPr>
           <w:sz w:val="144"/>
@@ -306,6 +298,9 @@
             <w:pPr>
               <w:jc w:val="both"/>
             </w:pPr>
+            <w:r>
+              <w:t>José Víctor Ibáñez</w:t>
+            </w:r>
           </w:p>
         </w:tc>
         <w:tc>
@@ -347,6 +342,9 @@
             <w:pPr>
               <w:jc w:val="both"/>
             </w:pPr>
+            <w:r>
+              <w:t>José Maximiliano Lucero</w:t>
+            </w:r>
           </w:p>
         </w:tc>
         <w:tc>
@@ -388,6 +386,9 @@
             <w:pPr>
               <w:jc w:val="both"/>
             </w:pPr>
+            <w:r>
+              <w:t>Nicolas Nahuel Trezza</w:t>
+            </w:r>
           </w:p>
         </w:tc>
         <w:tc>
@@ -429,6 +430,9 @@
             <w:pPr>
               <w:jc w:val="both"/>
             </w:pPr>
+            <w:r>
+              <w:t>Martín Olmos</w:t>
+            </w:r>
           </w:p>
         </w:tc>
         <w:tc>
@@ -475,13 +479,8 @@
               <w:jc w:val="both"/>
             </w:pPr>
             <w:r>
-              <w:t xml:space="preserve">Griselda Benítez </w:t>
+              <w:t>Griselda Benítez Haugg</w:t>
             </w:r>
-            <w:proofErr w:type="spellStart"/>
-            <w:r>
-              <w:t>Haugg</w:t>
-            </w:r>
-            <w:proofErr w:type="spellEnd"/>
           </w:p>
         </w:tc>
         <w:tc>
@@ -569,6 +568,7 @@
           <w:szCs w:val="28"/>
         </w:rPr>
       </w:pPr>
+      <w:bookmarkStart w:id="0" w:name="Índice_General"/>
       <w:r>
         <w:rPr>
           <w:sz w:val="28"/>
@@ -578,6 +578,7 @@
         <w:t>Índice General</w:t>
       </w:r>
     </w:p>
+    <w:bookmarkEnd w:id="0"/>
     <w:p>
       <w:pPr>
         <w:spacing w:before="120" w:after="120" w:line="240" w:lineRule="auto"/>
@@ -590,227 +591,186 @@
       <w:pPr>
         <w:rPr>
           <w:rFonts w:ascii="Times New Roman" w:hAnsi="Times New Roman" w:cs="Times New Roman"/>
-        </w:rPr>
-      </w:pPr>
-      <w:r>
-        <w:rPr>
-          <w:rFonts w:ascii="Times New Roman" w:hAnsi="Times New Roman" w:cs="Times New Roman"/>
-        </w:rPr>
-        <w:t xml:space="preserve">Estructuras a utilizar……………………………………………………………………………………… </w:t>
-      </w:r>
-      <w:proofErr w:type="spellStart"/>
-      <w:r>
-        <w:rPr>
-          <w:rFonts w:ascii="Times New Roman" w:hAnsi="Times New Roman" w:cs="Times New Roman"/>
-        </w:rPr>
-        <w:t>pag</w:t>
-      </w:r>
-      <w:proofErr w:type="spellEnd"/>
-      <w:r>
-        <w:rPr>
-          <w:rFonts w:ascii="Times New Roman" w:hAnsi="Times New Roman" w:cs="Times New Roman"/>
-        </w:rPr>
-        <w:t xml:space="preserve"> 2</w:t>
-      </w:r>
-    </w:p>
-    <w:p>
-      <w:pPr>
-        <w:rPr>
-          <w:rFonts w:ascii="Times New Roman" w:hAnsi="Times New Roman" w:cs="Times New Roman"/>
-        </w:rPr>
-      </w:pPr>
-      <w:proofErr w:type="spellStart"/>
-      <w:r>
-        <w:rPr>
-          <w:rFonts w:ascii="Times New Roman" w:hAnsi="Times New Roman" w:cs="Times New Roman"/>
-        </w:rPr>
-        <w:t>TDAs</w:t>
-      </w:r>
-      <w:proofErr w:type="spellEnd"/>
-      <w:r>
-        <w:rPr>
-          <w:rFonts w:ascii="Times New Roman" w:hAnsi="Times New Roman" w:cs="Times New Roman"/>
-        </w:rPr>
-        <w:t xml:space="preserve"> y sus relaciones………………………………………………………………………………</w:t>
-      </w:r>
-      <w:proofErr w:type="gramStart"/>
-      <w:r>
-        <w:rPr>
-          <w:rFonts w:ascii="Times New Roman" w:hAnsi="Times New Roman" w:cs="Times New Roman"/>
+          <w:color w:val="4F81BD" w:themeColor="accent1"/>
+        </w:rPr>
+      </w:pPr>
+      <w:hyperlink w:anchor="Estructuras_a_utilizar" w:history="1">
+        <w:r>
+          <w:rPr>
+            <w:rStyle w:val="Hipervnculo"/>
+            <w:rFonts w:ascii="Times New Roman" w:hAnsi="Times New Roman" w:cs="Times New Roman"/>
+            <w:color w:val="4F81BD" w:themeColor="accent1"/>
+            <w:u w:val="none"/>
+          </w:rPr>
+          <w:t>Estructuras a utilizar</w:t>
+        </w:r>
+      </w:hyperlink>
+      <w:r>
+        <w:rPr>
+          <w:rFonts w:ascii="Times New Roman" w:hAnsi="Times New Roman" w:cs="Times New Roman"/>
+          <w:color w:val="4F81BD" w:themeColor="accent1"/>
+        </w:rPr>
+        <w:t>……………………………………………………………………………………… pag 2</w:t>
+      </w:r>
+    </w:p>
+    <w:p>
+      <w:pPr>
+        <w:rPr>
+          <w:rFonts w:ascii="Times New Roman" w:hAnsi="Times New Roman" w:cs="Times New Roman"/>
+          <w:color w:val="4F81BD" w:themeColor="accent1"/>
+        </w:rPr>
+      </w:pPr>
+      <w:hyperlink w:anchor="TDA_y_sus_relaciones" w:history="1">
+        <w:r>
+          <w:rPr>
+            <w:rStyle w:val="Hipervnculo"/>
+            <w:rFonts w:ascii="Times New Roman" w:hAnsi="Times New Roman" w:cs="Times New Roman"/>
+            <w:color w:val="4F81BD" w:themeColor="accent1"/>
+            <w:u w:val="none"/>
+          </w:rPr>
+          <w:t>TDAs y sus relaciones</w:t>
+        </w:r>
+      </w:hyperlink>
+      <w:r>
+        <w:rPr>
+          <w:rFonts w:ascii="Times New Roman" w:hAnsi="Times New Roman" w:cs="Times New Roman"/>
+          <w:color w:val="4F81BD" w:themeColor="accent1"/>
+        </w:rPr>
+        <w:t>…………………………………………………………………………………</w:t>
+      </w:r>
+      <w:r>
+        <w:rPr>
+          <w:rFonts w:ascii="Times New Roman" w:hAnsi="Times New Roman" w:cs="Times New Roman"/>
+          <w:color w:val="4F81BD" w:themeColor="accent1"/>
+        </w:rPr>
+        <w:t>...</w:t>
+      </w:r>
+      <w:r>
+        <w:rPr>
+          <w:rFonts w:ascii="Times New Roman" w:hAnsi="Times New Roman" w:cs="Times New Roman"/>
+          <w:color w:val="4F81BD" w:themeColor="accent1"/>
+        </w:rPr>
+        <w:t>.pag 3</w:t>
+      </w:r>
+    </w:p>
+    <w:p>
+      <w:pPr>
+        <w:rPr>
+          <w:rFonts w:ascii="Times New Roman" w:hAnsi="Times New Roman" w:cs="Times New Roman"/>
+          <w:color w:val="4F81BD" w:themeColor="accent1"/>
+        </w:rPr>
+      </w:pPr>
+      <w:hyperlink w:anchor="Estrategia_de_resolución" w:history="1">
+        <w:r>
+          <w:rPr>
+            <w:rStyle w:val="Hipervnculo"/>
+            <w:rFonts w:ascii="Times New Roman" w:hAnsi="Times New Roman" w:cs="Times New Roman"/>
+            <w:color w:val="4F81BD" w:themeColor="accent1"/>
+            <w:u w:val="none"/>
+          </w:rPr>
+          <w:t>Estrategia de resolución</w:t>
+        </w:r>
+      </w:hyperlink>
+      <w:r>
+        <w:rPr>
+          <w:rFonts w:ascii="Times New Roman" w:hAnsi="Times New Roman" w:cs="Times New Roman"/>
+          <w:color w:val="4F81BD" w:themeColor="accent1"/>
+        </w:rPr>
+        <w:t>…………………………………</w:t>
+      </w:r>
+      <w:r>
+        <w:rPr>
+          <w:rFonts w:ascii="Times New Roman" w:hAnsi="Times New Roman" w:cs="Times New Roman"/>
+          <w:color w:val="4F81BD" w:themeColor="accent1"/>
         </w:rPr>
         <w:t>…</w:t>
       </w:r>
       <w:r>
         <w:rPr>
           <w:rFonts w:ascii="Times New Roman" w:hAnsi="Times New Roman" w:cs="Times New Roman"/>
-        </w:rPr>
-        <w:t>...</w:t>
-      </w:r>
-      <w:r>
-        <w:rPr>
-          <w:rFonts w:ascii="Times New Roman" w:hAnsi="Times New Roman" w:cs="Times New Roman"/>
-        </w:rPr>
-        <w:t>.</w:t>
-      </w:r>
-      <w:proofErr w:type="spellStart"/>
-      <w:proofErr w:type="gramEnd"/>
-      <w:r>
-        <w:rPr>
-          <w:rFonts w:ascii="Times New Roman" w:hAnsi="Times New Roman" w:cs="Times New Roman"/>
-        </w:rPr>
-        <w:t>pag</w:t>
-      </w:r>
-      <w:proofErr w:type="spellEnd"/>
-      <w:r>
-        <w:rPr>
-          <w:rFonts w:ascii="Times New Roman" w:hAnsi="Times New Roman" w:cs="Times New Roman"/>
-        </w:rPr>
-        <w:t xml:space="preserve"> 3</w:t>
-      </w:r>
-    </w:p>
-    <w:p>
-      <w:pPr>
-        <w:rPr>
-          <w:rFonts w:ascii="Times New Roman" w:hAnsi="Times New Roman" w:cs="Times New Roman"/>
-        </w:rPr>
-      </w:pPr>
-      <w:r>
-        <w:rPr>
-          <w:rFonts w:ascii="Times New Roman" w:hAnsi="Times New Roman" w:cs="Times New Roman"/>
-        </w:rPr>
-        <w:t>Estrategia de resolución…………………………………</w:t>
-      </w:r>
-      <w:r>
-        <w:rPr>
-          <w:rFonts w:ascii="Times New Roman" w:hAnsi="Times New Roman" w:cs="Times New Roman"/>
-        </w:rPr>
-        <w:t>…</w:t>
-      </w:r>
-      <w:r>
-        <w:rPr>
-          <w:rFonts w:ascii="Times New Roman" w:hAnsi="Times New Roman" w:cs="Times New Roman"/>
-        </w:rPr>
-        <w:t>………………………………………………</w:t>
-      </w:r>
-      <w:proofErr w:type="spellStart"/>
-      <w:r>
-        <w:rPr>
-          <w:rFonts w:ascii="Times New Roman" w:hAnsi="Times New Roman" w:cs="Times New Roman"/>
-        </w:rPr>
-        <w:t>pag</w:t>
-      </w:r>
-      <w:proofErr w:type="spellEnd"/>
-      <w:r>
-        <w:rPr>
-          <w:rFonts w:ascii="Times New Roman" w:hAnsi="Times New Roman" w:cs="Times New Roman"/>
-        </w:rPr>
-        <w:t xml:space="preserve"> 5</w:t>
-      </w:r>
-    </w:p>
-    <w:p>
-      <w:pPr>
-        <w:rPr>
-          <w:rFonts w:ascii="Times New Roman" w:hAnsi="Times New Roman" w:cs="Times New Roman"/>
-        </w:rPr>
-      </w:pPr>
-      <w:r>
-        <w:rPr>
-          <w:rFonts w:ascii="Times New Roman" w:hAnsi="Times New Roman" w:cs="Times New Roman"/>
-        </w:rPr>
-        <w:t>Cronograma de trabajo grupal</w:t>
-      </w:r>
-      <w:r>
-        <w:rPr>
-          <w:rFonts w:ascii="Times New Roman" w:hAnsi="Times New Roman" w:cs="Times New Roman"/>
+          <w:color w:val="4F81BD" w:themeColor="accent1"/>
+        </w:rPr>
+        <w:t>………………………………………………pag 5</w:t>
+      </w:r>
+    </w:p>
+    <w:p>
+      <w:pPr>
+        <w:rPr>
+          <w:rFonts w:ascii="Times New Roman" w:hAnsi="Times New Roman" w:cs="Times New Roman"/>
+          <w:color w:val="4F81BD" w:themeColor="accent1"/>
+        </w:rPr>
+      </w:pPr>
+      <w:hyperlink w:anchor="Cronograma_de_trabajo_grupal" w:history="1">
+        <w:r>
+          <w:rPr>
+            <w:rStyle w:val="Hipervnculo"/>
+            <w:rFonts w:ascii="Times New Roman" w:hAnsi="Times New Roman" w:cs="Times New Roman"/>
+            <w:color w:val="4F81BD" w:themeColor="accent1"/>
+            <w:u w:val="none"/>
+          </w:rPr>
+          <w:t>Cronograma de trabajo grupal</w:t>
+        </w:r>
+      </w:hyperlink>
+      <w:r>
+        <w:rPr>
+          <w:rFonts w:ascii="Times New Roman" w:hAnsi="Times New Roman" w:cs="Times New Roman"/>
+          <w:color w:val="4F81BD" w:themeColor="accent1"/>
         </w:rPr>
         <w:t>…………………………</w:t>
       </w:r>
       <w:r>
         <w:rPr>
           <w:rFonts w:ascii="Times New Roman" w:hAnsi="Times New Roman" w:cs="Times New Roman"/>
-        </w:rPr>
-        <w:t>…………</w:t>
-      </w:r>
-      <w:proofErr w:type="gramStart"/>
-      <w:r>
-        <w:rPr>
-          <w:rFonts w:ascii="Times New Roman" w:hAnsi="Times New Roman" w:cs="Times New Roman"/>
-        </w:rPr>
-        <w:t>…….</w:t>
-      </w:r>
-      <w:proofErr w:type="gramEnd"/>
-      <w:r>
-        <w:rPr>
-          <w:rFonts w:ascii="Times New Roman" w:hAnsi="Times New Roman" w:cs="Times New Roman"/>
-        </w:rPr>
-        <w:t>…………………………………………….</w:t>
-      </w:r>
-      <w:proofErr w:type="spellStart"/>
-      <w:r>
-        <w:rPr>
-          <w:rFonts w:ascii="Times New Roman" w:hAnsi="Times New Roman" w:cs="Times New Roman"/>
-        </w:rPr>
-        <w:t>pag</w:t>
-      </w:r>
-      <w:proofErr w:type="spellEnd"/>
-      <w:r>
-        <w:rPr>
-          <w:rFonts w:ascii="Times New Roman" w:hAnsi="Times New Roman" w:cs="Times New Roman"/>
-        </w:rPr>
-        <w:t xml:space="preserve"> 6</w:t>
-      </w:r>
-    </w:p>
-    <w:p>
-      <w:pPr>
-        <w:rPr>
-          <w:rFonts w:ascii="Times New Roman" w:hAnsi="Times New Roman" w:cs="Times New Roman"/>
-        </w:rPr>
-      </w:pPr>
-      <w:r>
-        <w:rPr>
-          <w:rFonts w:ascii="Times New Roman" w:hAnsi="Times New Roman" w:cs="Times New Roman"/>
-        </w:rPr>
-        <w:t>Distribución de tareas a la fecha</w:t>
-      </w:r>
-      <w:r>
-        <w:rPr>
-          <w:rFonts w:ascii="Times New Roman" w:hAnsi="Times New Roman" w:cs="Times New Roman"/>
+          <w:color w:val="4F81BD" w:themeColor="accent1"/>
+        </w:rPr>
+        <w:t>……………….</w:t>
+      </w:r>
+      <w:r>
+        <w:rPr>
+          <w:rFonts w:ascii="Times New Roman" w:hAnsi="Times New Roman" w:cs="Times New Roman"/>
+          <w:color w:val="4F81BD" w:themeColor="accent1"/>
+        </w:rPr>
+        <w:t>…………………………………………….pag 6</w:t>
+      </w:r>
+    </w:p>
+    <w:p>
+      <w:pPr>
+        <w:rPr>
+          <w:rFonts w:ascii="Times New Roman" w:hAnsi="Times New Roman" w:cs="Times New Roman"/>
+          <w:color w:val="4F81BD" w:themeColor="accent1"/>
+        </w:rPr>
+      </w:pPr>
+      <w:hyperlink w:anchor="Distribución_de_tareas_a_la_fecha" w:history="1">
+        <w:r>
+          <w:rPr>
+            <w:rStyle w:val="Hipervnculo"/>
+            <w:rFonts w:ascii="Times New Roman" w:hAnsi="Times New Roman" w:cs="Times New Roman"/>
+            <w:color w:val="4F81BD" w:themeColor="accent1"/>
+            <w:u w:val="none"/>
+          </w:rPr>
+          <w:t>Distribución de tareas a la fecha</w:t>
+        </w:r>
+      </w:hyperlink>
+      <w:r>
+        <w:rPr>
+          <w:rFonts w:ascii="Times New Roman" w:hAnsi="Times New Roman" w:cs="Times New Roman"/>
+          <w:color w:val="4F81BD" w:themeColor="accent1"/>
         </w:rPr>
         <w:t>………………………</w:t>
       </w:r>
       <w:r>
         <w:rPr>
           <w:rFonts w:ascii="Times New Roman" w:hAnsi="Times New Roman" w:cs="Times New Roman"/>
+          <w:color w:val="4F81BD" w:themeColor="accent1"/>
         </w:rPr>
         <w:t>…………………...</w:t>
       </w:r>
       <w:r>
         <w:rPr>
           <w:rFonts w:ascii="Times New Roman" w:hAnsi="Times New Roman" w:cs="Times New Roman"/>
-        </w:rPr>
-        <w:t>………………………………………</w:t>
-      </w:r>
-      <w:proofErr w:type="gramStart"/>
-      <w:r>
-        <w:rPr>
-          <w:rFonts w:ascii="Times New Roman" w:hAnsi="Times New Roman" w:cs="Times New Roman"/>
-        </w:rPr>
-        <w:t>…….</w:t>
-      </w:r>
-      <w:proofErr w:type="spellStart"/>
-      <w:proofErr w:type="gramEnd"/>
-      <w:r>
-        <w:rPr>
-          <w:rFonts w:ascii="Times New Roman" w:hAnsi="Times New Roman" w:cs="Times New Roman"/>
-        </w:rPr>
-        <w:t>pag</w:t>
-      </w:r>
-      <w:proofErr w:type="spellEnd"/>
-      <w:r>
-        <w:rPr>
-          <w:rFonts w:ascii="Times New Roman" w:hAnsi="Times New Roman" w:cs="Times New Roman"/>
-        </w:rPr>
-        <w:t xml:space="preserve"> 7</w:t>
+          <w:color w:val="4F81BD" w:themeColor="accent1"/>
+        </w:rPr>
+        <w:t>…………………………………………….pag 7</w:t>
       </w:r>
     </w:p>
     <w:p>
@@ -830,6 +790,8 @@
           <w:sz w:val="24"/>
         </w:rPr>
       </w:pPr>
+      <w:bookmarkStart w:id="1" w:name="_GoBack"/>
+      <w:bookmarkEnd w:id="1"/>
     </w:p>
     <w:p>
       <w:pPr>
@@ -993,6 +955,7 @@
         </w:rPr>
       </w:pPr>
     </w:p>
+    <w:bookmarkStart w:id="2" w:name="Estructuras_a_utilizar"/>
     <w:p>
       <w:pPr>
         <w:pStyle w:val="Ttulo2"/>
@@ -1013,9 +976,47 @@
           <w:szCs w:val="28"/>
         </w:rPr>
         <w:lastRenderedPageBreak/>
+        <w:fldChar w:fldCharType="begin"/>
+      </w:r>
+      <w:r>
+        <w:rPr>
+          <w:sz w:val="28"/>
+          <w:szCs w:val="28"/>
+        </w:rPr>
+        <w:instrText xml:space="preserve"> HYPERLINK  \l "Índice_General" </w:instrText>
+      </w:r>
+      <w:r>
+        <w:rPr>
+          <w:sz w:val="28"/>
+          <w:szCs w:val="28"/>
+        </w:rPr>
+      </w:r>
+      <w:r>
+        <w:rPr>
+          <w:sz w:val="28"/>
+          <w:szCs w:val="28"/>
+        </w:rPr>
+        <w:fldChar w:fldCharType="separate"/>
+      </w:r>
+      <w:r>
+        <w:rPr>
+          <w:rStyle w:val="Hipervnculo"/>
+          <w:color w:val="4F81BD" w:themeColor="accent1"/>
+          <w:sz w:val="28"/>
+          <w:szCs w:val="28"/>
+          <w:u w:val="none"/>
+        </w:rPr>
         <w:t>Estructuras a utilizar</w:t>
       </w:r>
-    </w:p>
+      <w:r>
+        <w:rPr>
+          <w:sz w:val="28"/>
+          <w:szCs w:val="28"/>
+        </w:rPr>
+        <w:fldChar w:fldCharType="end"/>
+      </w:r>
+    </w:p>
+    <w:bookmarkEnd w:id="2"/>
     <w:p>
       <w:pPr>
         <w:pStyle w:val="Sinespaciado"/>
@@ -1160,21 +1161,7 @@
         <w:rPr>
           <w:rFonts w:ascii="Times New Roman" w:hAnsi="Times New Roman" w:cs="Times New Roman"/>
         </w:rPr>
-        <w:t xml:space="preserve">Se construirán, en primera instancia, cinco </w:t>
-      </w:r>
-      <w:proofErr w:type="spellStart"/>
-      <w:r>
-        <w:rPr>
-          <w:rFonts w:ascii="Times New Roman" w:hAnsi="Times New Roman" w:cs="Times New Roman"/>
-        </w:rPr>
-        <w:t>TDAs</w:t>
-      </w:r>
-      <w:proofErr w:type="spellEnd"/>
-      <w:r>
-        <w:rPr>
-          <w:rFonts w:ascii="Times New Roman" w:hAnsi="Times New Roman" w:cs="Times New Roman"/>
-        </w:rPr>
-        <w:t xml:space="preserve"> primarios.</w:t>
+        <w:t>Se construirán, en primera instancia, cinco TDAs primarios.</w:t>
       </w:r>
     </w:p>
     <w:p>
@@ -1232,35 +1219,7 @@
         <w:rPr>
           <w:rFonts w:ascii="Times New Roman" w:hAnsi="Times New Roman" w:cs="Times New Roman"/>
         </w:rPr>
-        <w:t xml:space="preserve">A su vez generaremos otros </w:t>
-      </w:r>
-      <w:proofErr w:type="spellStart"/>
-      <w:r>
-        <w:rPr>
-          <w:rFonts w:ascii="Times New Roman" w:hAnsi="Times New Roman" w:cs="Times New Roman"/>
-        </w:rPr>
-        <w:t>TDAs</w:t>
-      </w:r>
-      <w:proofErr w:type="spellEnd"/>
-      <w:r>
-        <w:rPr>
-          <w:rFonts w:ascii="Times New Roman" w:hAnsi="Times New Roman" w:cs="Times New Roman"/>
-        </w:rPr>
-        <w:t xml:space="preserve"> secundarios, como funciones, administración, goles y </w:t>
-      </w:r>
-      <w:proofErr w:type="spellStart"/>
-      <w:r>
-        <w:rPr>
-          <w:rFonts w:ascii="Times New Roman" w:hAnsi="Times New Roman" w:cs="Times New Roman"/>
-        </w:rPr>
-        <w:t>PartidoEnCurso</w:t>
-      </w:r>
-      <w:proofErr w:type="spellEnd"/>
-      <w:r>
-        <w:rPr>
-          <w:rFonts w:ascii="Times New Roman" w:hAnsi="Times New Roman" w:cs="Times New Roman"/>
-        </w:rPr>
-        <w:t>.</w:t>
+        <w:t>A su vez generaremos otros TDAs secundarios, como funciones, administración, goles y PartidoEnCurso.</w:t>
       </w:r>
       <w:r>
         <w:rPr>
@@ -1319,21 +1278,7 @@
         <w:rPr>
           <w:rFonts w:ascii="Times New Roman" w:hAnsi="Times New Roman" w:cs="Times New Roman"/>
         </w:rPr>
-        <w:t xml:space="preserve">Para manejar estas listas usaremos listas </w:t>
-      </w:r>
-      <w:proofErr w:type="spellStart"/>
-      <w:r>
-        <w:rPr>
-          <w:rFonts w:ascii="Times New Roman" w:hAnsi="Times New Roman" w:cs="Times New Roman"/>
-        </w:rPr>
-        <w:t>Void</w:t>
-      </w:r>
-      <w:proofErr w:type="spellEnd"/>
-      <w:r>
-        <w:rPr>
-          <w:rFonts w:ascii="Times New Roman" w:hAnsi="Times New Roman" w:cs="Times New Roman"/>
-        </w:rPr>
-        <w:t xml:space="preserve">. </w:t>
+        <w:t xml:space="preserve">Para manejar estas listas usaremos listas Void. </w:t>
       </w:r>
     </w:p>
     <w:p>
@@ -1419,15 +1364,17 @@
           <w:szCs w:val="28"/>
         </w:rPr>
       </w:pPr>
+      <w:bookmarkStart w:id="3" w:name="TDA_y_sus_relaciones"/>
       <w:r>
         <w:rPr>
           <w:noProof/>
           <w:sz w:val="28"/>
           <w:szCs w:val="28"/>
+          <w:lang w:val="en-US" w:eastAsia="en-US"/>
         </w:rPr>
         <w:lastRenderedPageBreak/>
         <w:drawing>
-          <wp:anchor distT="0" distB="0" distL="114300" distR="114300" simplePos="0" relativeHeight="251661312" behindDoc="0" locked="0" layoutInCell="1" allowOverlap="1" wp14:anchorId="3DA8D5B8" wp14:editId="111BC61E">
+          <wp:anchor distT="0" distB="0" distL="114300" distR="114300" simplePos="0" relativeHeight="251663360" behindDoc="0" locked="0" layoutInCell="1" allowOverlap="1" wp14:anchorId="446C3BF3" wp14:editId="0744A7E2">
             <wp:simplePos x="0" y="0"/>
             <wp:positionH relativeFrom="column">
               <wp:posOffset>-699135</wp:posOffset>
@@ -1452,7 +1399,7 @@
                     </pic:cNvPicPr>
                   </pic:nvPicPr>
                   <pic:blipFill>
-                    <a:blip r:embed="rId8">
+                    <a:blip r:embed="rId9">
                       <a:extLst>
                         <a:ext uri="{28A0092B-C50C-407E-A947-70E740481C1C}">
                           <a14:useLocalDpi xmlns:a14="http://schemas.microsoft.com/office/drawing/2010/main" val="0"/>
@@ -1489,12 +1436,25 @@
           </wp:anchor>
         </w:drawing>
       </w:r>
+      <w:hyperlink w:anchor="Índice_General" w:history="1">
+        <w:r>
+          <w:rPr>
+            <w:rStyle w:val="Hipervnculo"/>
+            <w:color w:val="4F81BD" w:themeColor="accent1"/>
+            <w:sz w:val="28"/>
+            <w:szCs w:val="28"/>
+            <w:u w:val="none"/>
+          </w:rPr>
+          <w:t>TDA y sus relaciones</w:t>
+        </w:r>
+        <w:bookmarkEnd w:id="3"/>
+      </w:hyperlink>
       <w:r>
         <w:rPr>
           <w:sz w:val="28"/>
           <w:szCs w:val="28"/>
         </w:rPr>
-        <w:t xml:space="preserve">TDA y sus relaciones </w:t>
+        <w:t xml:space="preserve"> </w:t>
       </w:r>
     </w:p>
     <w:p>
@@ -1511,73 +1471,489 @@
           <w:szCs w:val="20"/>
           <w:u w:val="single"/>
         </w:rPr>
-        <w:t xml:space="preserve">Tabla 1: Relación entre los </w:t>
-      </w:r>
-      <w:proofErr w:type="spellStart"/>
-      <w:r>
+        <w:t>Tabla 1: Relación entre los TDAs principales.</w:t>
+      </w:r>
+    </w:p>
+    <w:p>
+      <w:pPr>
         <w:rPr>
           <w:sz w:val="20"/>
           <w:szCs w:val="20"/>
-          <w:u w:val="single"/>
-        </w:rPr>
-        <w:t>TDAs</w:t>
-      </w:r>
-      <w:proofErr w:type="spellEnd"/>
+        </w:rPr>
+      </w:pPr>
       <w:r>
         <w:rPr>
           <w:sz w:val="20"/>
           <w:szCs w:val="20"/>
-          <w:u w:val="single"/>
-        </w:rPr>
-        <w:t xml:space="preserve"> principales.</w:t>
-      </w:r>
-    </w:p>
-    <w:p>
-      <w:pPr>
-        <w:jc w:val="both"/>
-      </w:pPr>
+        </w:rPr>
+        <w:br w:type="page"/>
+      </w:r>
     </w:p>
     <w:p>
       <w:pPr>
         <w:pStyle w:val="Prrafodelista"/>
-        <w:jc w:val="both"/>
-      </w:pPr>
-    </w:p>
-    <w:p>
-      <w:pPr>
-        <w:pStyle w:val="Prrafodelista"/>
-        <w:jc w:val="both"/>
-      </w:pPr>
-    </w:p>
-    <w:p>
-      <w:pPr>
-        <w:pStyle w:val="Prrafodelista"/>
-        <w:jc w:val="both"/>
-        <w:rPr>
-          <w:sz w:val="20"/>
+        <w:jc w:val="center"/>
+        <w:rPr>
+          <w:rFonts w:ascii="Calibri Light" w:hAnsi="Calibri Light" w:cs="Calibri Light"/>
+          <w:b/>
+          <w:i/>
+          <w:sz w:val="32"/>
           <w:szCs w:val="20"/>
           <w:u w:val="single"/>
         </w:rPr>
       </w:pPr>
       <w:r>
         <w:rPr>
+          <w:rFonts w:ascii="Calibri Light" w:hAnsi="Calibri Light" w:cs="Calibri Light"/>
+          <w:i/>
           <w:noProof/>
           <w:sz w:val="20"/>
           <w:szCs w:val="20"/>
           <w:u w:val="single"/>
+          <w:lang w:val="en-US" w:eastAsia="en-US"/>
         </w:rPr>
         <w:lastRenderedPageBreak/>
+        <mc:AlternateContent>
+          <mc:Choice Requires="wps">
+            <w:drawing>
+              <wp:anchor distT="0" distB="0" distL="114300" distR="114300" simplePos="0" relativeHeight="251674624" behindDoc="0" locked="0" layoutInCell="1" allowOverlap="1" wp14:anchorId="19463C15" wp14:editId="367BA64E">
+                <wp:simplePos x="0" y="0"/>
+                <wp:positionH relativeFrom="column">
+                  <wp:posOffset>2917656</wp:posOffset>
+                </wp:positionH>
+                <wp:positionV relativeFrom="paragraph">
+                  <wp:posOffset>408548</wp:posOffset>
+                </wp:positionV>
+                <wp:extent cx="2705100" cy="3228975"/>
+                <wp:effectExtent l="0" t="0" r="19050" b="28575"/>
+                <wp:wrapSquare wrapText="bothSides"/>
+                <wp:docPr id="9" name="Cuadro de texto 9"/>
+                <wp:cNvGraphicFramePr/>
+                <a:graphic xmlns:a="http://schemas.openxmlformats.org/drawingml/2006/main">
+                  <a:graphicData uri="http://schemas.microsoft.com/office/word/2010/wordprocessingShape">
+                    <wps:wsp>
+                      <wps:cNvSpPr txBox="1"/>
+                      <wps:spPr>
+                        <a:xfrm>
+                          <a:off x="0" y="0"/>
+                          <a:ext cx="2705100" cy="3228975"/>
+                        </a:xfrm>
+                        <a:prstGeom prst="rect">
+                          <a:avLst/>
+                        </a:prstGeom>
+                        <a:solidFill>
+                          <a:schemeClr val="lt1"/>
+                        </a:solidFill>
+                        <a:ln w="6350">
+                          <a:solidFill>
+                            <a:schemeClr val="bg1"/>
+                          </a:solidFill>
+                        </a:ln>
+                      </wps:spPr>
+                      <wps:txbx>
+                        <w:txbxContent>
+                          <w:p>
+                            <w:pPr>
+                              <w:spacing w:after="0" w:line="240" w:lineRule="auto"/>
+                              <w:rPr>
+                                <w:rFonts w:ascii="Calibri Light" w:hAnsi="Calibri Light" w:cs="Calibri Light"/>
+                              </w:rPr>
+                            </w:pPr>
+                            <w:r>
+                              <w:rPr>
+                                <w:rFonts w:ascii="Calibri Light" w:hAnsi="Calibri Light" w:cs="Calibri Light"/>
+                              </w:rPr>
+                              <w:t>typedef struct {</w:t>
+                            </w:r>
+                          </w:p>
+                          <w:p>
+                            <w:pPr>
+                              <w:spacing w:after="0" w:line="240" w:lineRule="auto"/>
+                              <w:rPr>
+                                <w:rFonts w:ascii="Calibri Light" w:hAnsi="Calibri Light" w:cs="Calibri Light"/>
+                              </w:rPr>
+                            </w:pPr>
+                            <w:r>
+                              <w:rPr>
+                                <w:rFonts w:ascii="Calibri Light" w:hAnsi="Calibri Light" w:cs="Calibri Light"/>
+                              </w:rPr>
+                              <w:tab/>
+                              <w:t>int idPartido;</w:t>
+                            </w:r>
+                          </w:p>
+                          <w:p>
+                            <w:pPr>
+                              <w:spacing w:after="0" w:line="240" w:lineRule="auto"/>
+                              <w:rPr>
+                                <w:rFonts w:ascii="Calibri Light" w:hAnsi="Calibri Light" w:cs="Calibri Light"/>
+                              </w:rPr>
+                            </w:pPr>
+                            <w:r>
+                              <w:rPr>
+                                <w:rFonts w:ascii="Calibri Light" w:hAnsi="Calibri Light" w:cs="Calibri Light"/>
+                              </w:rPr>
+                              <w:tab/>
+                              <w:t>Equipo* equipoL;</w:t>
+                            </w:r>
+                          </w:p>
+                          <w:p>
+                            <w:pPr>
+                              <w:spacing w:after="0" w:line="240" w:lineRule="auto"/>
+                              <w:rPr>
+                                <w:rFonts w:ascii="Calibri Light" w:hAnsi="Calibri Light" w:cs="Calibri Light"/>
+                              </w:rPr>
+                            </w:pPr>
+                            <w:r>
+                              <w:rPr>
+                                <w:rFonts w:ascii="Calibri Light" w:hAnsi="Calibri Light" w:cs="Calibri Light"/>
+                              </w:rPr>
+                              <w:tab/>
+                              <w:t>Equipo* equipoV;</w:t>
+                            </w:r>
+                          </w:p>
+                          <w:p>
+                            <w:pPr>
+                              <w:spacing w:after="0" w:line="240" w:lineRule="auto"/>
+                              <w:rPr>
+                                <w:rFonts w:ascii="Calibri Light" w:hAnsi="Calibri Light" w:cs="Calibri Light"/>
+                                <w:lang w:val="en-US"/>
+                              </w:rPr>
+                            </w:pPr>
+                            <w:r>
+                              <w:rPr>
+                                <w:rFonts w:ascii="Calibri Light" w:hAnsi="Calibri Light" w:cs="Calibri Light"/>
+                              </w:rPr>
+                              <w:tab/>
+                            </w:r>
+                            <w:r>
+                              <w:rPr>
+                                <w:rFonts w:ascii="Calibri Light" w:hAnsi="Calibri Light" w:cs="Calibri Light"/>
+                                <w:lang w:val="en-US"/>
+                              </w:rPr>
+                              <w:t>int golesL;</w:t>
+                            </w:r>
+                          </w:p>
+                          <w:p>
+                            <w:pPr>
+                              <w:spacing w:after="0" w:line="240" w:lineRule="auto"/>
+                              <w:rPr>
+                                <w:rFonts w:ascii="Calibri Light" w:hAnsi="Calibri Light" w:cs="Calibri Light"/>
+                                <w:lang w:val="en-US"/>
+                              </w:rPr>
+                            </w:pPr>
+                            <w:r>
+                              <w:rPr>
+                                <w:rFonts w:ascii="Calibri Light" w:hAnsi="Calibri Light" w:cs="Calibri Light"/>
+                                <w:lang w:val="en-US"/>
+                              </w:rPr>
+                              <w:tab/>
+                              <w:t>int golesV;</w:t>
+                            </w:r>
+                          </w:p>
+                          <w:p>
+                            <w:pPr>
+                              <w:spacing w:after="0"/>
+                              <w:rPr>
+                                <w:rFonts w:ascii="Calibri Light" w:hAnsi="Calibri Light" w:cs="Calibri Light"/>
+                                <w:lang w:val="en-US"/>
+                              </w:rPr>
+                            </w:pPr>
+                            <w:r>
+                              <w:rPr>
+                                <w:rFonts w:ascii="Calibri Light" w:hAnsi="Calibri Light" w:cs="Calibri Light"/>
+                                <w:lang w:val="en-US"/>
+                              </w:rPr>
+                              <w:t>}Partido;</w:t>
+                            </w:r>
+                          </w:p>
+                          <w:p>
+                            <w:pPr>
+                              <w:spacing w:after="0" w:line="240" w:lineRule="auto"/>
+                              <w:rPr>
+                                <w:rFonts w:ascii="Calibri Light" w:hAnsi="Calibri Light" w:cs="Calibri Light"/>
+                              </w:rPr>
+                            </w:pPr>
+                            <w:r>
+                              <w:rPr>
+                                <w:rFonts w:ascii="Calibri Light" w:hAnsi="Calibri Light" w:cs="Calibri Light"/>
+                              </w:rPr>
+                              <w:t>typedef struct {</w:t>
+                            </w:r>
+                          </w:p>
+                          <w:p>
+                            <w:pPr>
+                              <w:spacing w:after="0" w:line="240" w:lineRule="auto"/>
+                              <w:rPr>
+                                <w:rFonts w:ascii="Calibri Light" w:hAnsi="Calibri Light" w:cs="Calibri Light"/>
+                              </w:rPr>
+                            </w:pPr>
+                            <w:r>
+                              <w:rPr>
+                                <w:rFonts w:ascii="Calibri Light" w:hAnsi="Calibri Light" w:cs="Calibri Light"/>
+                              </w:rPr>
+                              <w:tab/>
+                              <w:t>Equipo* equipo;</w:t>
+                            </w:r>
+                          </w:p>
+                          <w:p>
+                            <w:pPr>
+                              <w:spacing w:after="0" w:line="240" w:lineRule="auto"/>
+                              <w:rPr>
+                                <w:rFonts w:ascii="Calibri Light" w:hAnsi="Calibri Light" w:cs="Calibri Light"/>
+                              </w:rPr>
+                            </w:pPr>
+                            <w:r>
+                              <w:rPr>
+                                <w:rFonts w:ascii="Calibri Light" w:hAnsi="Calibri Light" w:cs="Calibri Light"/>
+                              </w:rPr>
+                              <w:tab/>
+                              <w:t>char llave;</w:t>
+                            </w:r>
+                          </w:p>
+                          <w:p>
+                            <w:pPr>
+                              <w:spacing w:after="0" w:line="240" w:lineRule="auto"/>
+                              <w:rPr>
+                                <w:rFonts w:ascii="Calibri Light" w:hAnsi="Calibri Light" w:cs="Calibri Light"/>
+                              </w:rPr>
+                            </w:pPr>
+                            <w:r>
+                              <w:rPr>
+                                <w:rFonts w:ascii="Calibri Light" w:hAnsi="Calibri Light" w:cs="Calibri Light"/>
+                              </w:rPr>
+                              <w:t>}Llave;</w:t>
+                            </w:r>
+                          </w:p>
+                        </w:txbxContent>
+                      </wps:txbx>
+                      <wps:bodyPr rot="0" spcFirstLastPara="0" vertOverflow="overflow" horzOverflow="overflow" vert="horz" wrap="square" lIns="91440" tIns="45720" rIns="91440" bIns="45720" numCol="1" spcCol="0" rtlCol="0" fromWordArt="0" anchor="t" anchorCtr="0" forceAA="0" compatLnSpc="1">
+                        <a:prstTxWarp prst="textNoShape">
+                          <a:avLst/>
+                        </a:prstTxWarp>
+                        <a:noAutofit/>
+                      </wps:bodyPr>
+                    </wps:wsp>
+                  </a:graphicData>
+                </a:graphic>
+                <wp14:sizeRelH relativeFrom="margin">
+                  <wp14:pctWidth>0</wp14:pctWidth>
+                </wp14:sizeRelH>
+                <wp14:sizeRelV relativeFrom="margin">
+                  <wp14:pctHeight>0</wp14:pctHeight>
+                </wp14:sizeRelV>
+              </wp:anchor>
+            </w:drawing>
+          </mc:Choice>
+          <mc:Fallback>
+            <w:pict>
+              <v:shapetype w14:anchorId="19463C15" id="_x0000_t202" coordsize="21600,21600" o:spt="202" path="m,l,21600r21600,l21600,xe">
+                <v:stroke joinstyle="miter"/>
+                <v:path gradientshapeok="t" o:connecttype="rect"/>
+              </v:shapetype>
+              <v:shape id="Cuadro de texto 9" o:spid="_x0000_s1026" type="#_x0000_t202" style="position:absolute;left:0;text-align:left;margin-left:229.75pt;margin-top:32.15pt;width:213pt;height:254.25pt;z-index:251674624;visibility:visible;mso-wrap-style:square;mso-width-percent:0;mso-height-percent:0;mso-wrap-distance-left:9pt;mso-wrap-distance-top:0;mso-wrap-distance-right:9pt;mso-wrap-distance-bottom:0;mso-position-horizontal:absolute;mso-position-horizontal-relative:text;mso-position-vertical:absolute;mso-position-vertical-relative:text;mso-width-percent:0;mso-height-percent:0;mso-width-relative:margin;mso-height-relative:margin;v-text-anchor:top" o:gfxdata="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" fillcolor="white [3201]" strokecolor="white [3212]" strokeweight=".5pt">
+                <v:textbox>
+                  <w:txbxContent>
+                    <w:p>
+                      <w:pPr>
+                        <w:spacing w:after="0" w:line="240" w:lineRule="auto"/>
+                        <w:rPr>
+                          <w:rFonts w:ascii="Calibri Light" w:hAnsi="Calibri Light" w:cs="Calibri Light"/>
+                        </w:rPr>
+                      </w:pPr>
+                      <w:r>
+                        <w:rPr>
+                          <w:rFonts w:ascii="Calibri Light" w:hAnsi="Calibri Light" w:cs="Calibri Light"/>
+                        </w:rPr>
+                        <w:t>typedef struct {</w:t>
+                      </w:r>
+                    </w:p>
+                    <w:p>
+                      <w:pPr>
+                        <w:spacing w:after="0" w:line="240" w:lineRule="auto"/>
+                        <w:rPr>
+                          <w:rFonts w:ascii="Calibri Light" w:hAnsi="Calibri Light" w:cs="Calibri Light"/>
+                        </w:rPr>
+                      </w:pPr>
+                      <w:r>
+                        <w:rPr>
+                          <w:rFonts w:ascii="Calibri Light" w:hAnsi="Calibri Light" w:cs="Calibri Light"/>
+                        </w:rPr>
+                        <w:tab/>
+                        <w:t>int idPartido;</w:t>
+                      </w:r>
+                    </w:p>
+                    <w:p>
+                      <w:pPr>
+                        <w:spacing w:after="0" w:line="240" w:lineRule="auto"/>
+                        <w:rPr>
+                          <w:rFonts w:ascii="Calibri Light" w:hAnsi="Calibri Light" w:cs="Calibri Light"/>
+                        </w:rPr>
+                      </w:pPr>
+                      <w:r>
+                        <w:rPr>
+                          <w:rFonts w:ascii="Calibri Light" w:hAnsi="Calibri Light" w:cs="Calibri Light"/>
+                        </w:rPr>
+                        <w:tab/>
+                        <w:t>Equipo* equipoL;</w:t>
+                      </w:r>
+                    </w:p>
+                    <w:p>
+                      <w:pPr>
+                        <w:spacing w:after="0" w:line="240" w:lineRule="auto"/>
+                        <w:rPr>
+                          <w:rFonts w:ascii="Calibri Light" w:hAnsi="Calibri Light" w:cs="Calibri Light"/>
+                        </w:rPr>
+                      </w:pPr>
+                      <w:r>
+                        <w:rPr>
+                          <w:rFonts w:ascii="Calibri Light" w:hAnsi="Calibri Light" w:cs="Calibri Light"/>
+                        </w:rPr>
+                        <w:tab/>
+                        <w:t>Equipo* equipoV;</w:t>
+                      </w:r>
+                    </w:p>
+                    <w:p>
+                      <w:pPr>
+                        <w:spacing w:after="0" w:line="240" w:lineRule="auto"/>
+                        <w:rPr>
+                          <w:rFonts w:ascii="Calibri Light" w:hAnsi="Calibri Light" w:cs="Calibri Light"/>
+                          <w:lang w:val="en-US"/>
+                        </w:rPr>
+                      </w:pPr>
+                      <w:r>
+                        <w:rPr>
+                          <w:rFonts w:ascii="Calibri Light" w:hAnsi="Calibri Light" w:cs="Calibri Light"/>
+                        </w:rPr>
+                        <w:tab/>
+                      </w:r>
+                      <w:r>
+                        <w:rPr>
+                          <w:rFonts w:ascii="Calibri Light" w:hAnsi="Calibri Light" w:cs="Calibri Light"/>
+                          <w:lang w:val="en-US"/>
+                        </w:rPr>
+                        <w:t>int golesL;</w:t>
+                      </w:r>
+                    </w:p>
+                    <w:p>
+                      <w:pPr>
+                        <w:spacing w:after="0" w:line="240" w:lineRule="auto"/>
+                        <w:rPr>
+                          <w:rFonts w:ascii="Calibri Light" w:hAnsi="Calibri Light" w:cs="Calibri Light"/>
+                          <w:lang w:val="en-US"/>
+                        </w:rPr>
+                      </w:pPr>
+                      <w:r>
+                        <w:rPr>
+                          <w:rFonts w:ascii="Calibri Light" w:hAnsi="Calibri Light" w:cs="Calibri Light"/>
+                          <w:lang w:val="en-US"/>
+                        </w:rPr>
+                        <w:tab/>
+                        <w:t>int golesV;</w:t>
+                      </w:r>
+                    </w:p>
+                    <w:p>
+                      <w:pPr>
+                        <w:spacing w:after="0"/>
+                        <w:rPr>
+                          <w:rFonts w:ascii="Calibri Light" w:hAnsi="Calibri Light" w:cs="Calibri Light"/>
+                          <w:lang w:val="en-US"/>
+                        </w:rPr>
+                      </w:pPr>
+                      <w:r>
+                        <w:rPr>
+                          <w:rFonts w:ascii="Calibri Light" w:hAnsi="Calibri Light" w:cs="Calibri Light"/>
+                          <w:lang w:val="en-US"/>
+                        </w:rPr>
+                        <w:t>}Partido;</w:t>
+                      </w:r>
+                    </w:p>
+                    <w:p>
+                      <w:pPr>
+                        <w:spacing w:after="0" w:line="240" w:lineRule="auto"/>
+                        <w:rPr>
+                          <w:rFonts w:ascii="Calibri Light" w:hAnsi="Calibri Light" w:cs="Calibri Light"/>
+                        </w:rPr>
+                      </w:pPr>
+                      <w:r>
+                        <w:rPr>
+                          <w:rFonts w:ascii="Calibri Light" w:hAnsi="Calibri Light" w:cs="Calibri Light"/>
+                        </w:rPr>
+                        <w:t>typedef struct {</w:t>
+                      </w:r>
+                    </w:p>
+                    <w:p>
+                      <w:pPr>
+                        <w:spacing w:after="0" w:line="240" w:lineRule="auto"/>
+                        <w:rPr>
+                          <w:rFonts w:ascii="Calibri Light" w:hAnsi="Calibri Light" w:cs="Calibri Light"/>
+                        </w:rPr>
+                      </w:pPr>
+                      <w:r>
+                        <w:rPr>
+                          <w:rFonts w:ascii="Calibri Light" w:hAnsi="Calibri Light" w:cs="Calibri Light"/>
+                        </w:rPr>
+                        <w:tab/>
+                        <w:t>Equipo* equipo;</w:t>
+                      </w:r>
+                    </w:p>
+                    <w:p>
+                      <w:pPr>
+                        <w:spacing w:after="0" w:line="240" w:lineRule="auto"/>
+                        <w:rPr>
+                          <w:rFonts w:ascii="Calibri Light" w:hAnsi="Calibri Light" w:cs="Calibri Light"/>
+                        </w:rPr>
+                      </w:pPr>
+                      <w:r>
+                        <w:rPr>
+                          <w:rFonts w:ascii="Calibri Light" w:hAnsi="Calibri Light" w:cs="Calibri Light"/>
+                        </w:rPr>
+                        <w:tab/>
+                        <w:t>char llave;</w:t>
+                      </w:r>
+                    </w:p>
+                    <w:p>
+                      <w:pPr>
+                        <w:spacing w:after="0" w:line="240" w:lineRule="auto"/>
+                        <w:rPr>
+                          <w:rFonts w:ascii="Calibri Light" w:hAnsi="Calibri Light" w:cs="Calibri Light"/>
+                        </w:rPr>
+                      </w:pPr>
+                      <w:r>
+                        <w:rPr>
+                          <w:rFonts w:ascii="Calibri Light" w:hAnsi="Calibri Light" w:cs="Calibri Light"/>
+                        </w:rPr>
+                        <w:t>}Llave;</w:t>
+                      </w:r>
+                    </w:p>
+                  </w:txbxContent>
+                </v:textbox>
+                <w10:wrap type="square"/>
+              </v:shape>
+            </w:pict>
+          </mc:Fallback>
+        </mc:AlternateContent>
+      </w:r>
+      <w:r>
+        <w:rPr>
+          <w:rFonts w:ascii="Calibri Light" w:hAnsi="Calibri Light" w:cs="Calibri Light"/>
+          <w:i/>
+          <w:noProof/>
+          <w:sz w:val="20"/>
+          <w:szCs w:val="20"/>
+          <w:u w:val="single"/>
+          <w:lang w:val="en-US" w:eastAsia="en-US"/>
+        </w:rPr>
         <w:drawing>
-          <wp:anchor distT="0" distB="0" distL="114300" distR="114300" simplePos="0" relativeHeight="251660288" behindDoc="0" locked="0" layoutInCell="1" allowOverlap="1" wp14:anchorId="7CB25C7D" wp14:editId="619320F1">
+          <wp:anchor distT="0" distB="0" distL="114300" distR="114300" simplePos="0" relativeHeight="251648000" behindDoc="0" locked="0" layoutInCell="1" allowOverlap="1" wp14:anchorId="284BBEED" wp14:editId="7CE85B9E">
             <wp:simplePos x="0" y="0"/>
             <wp:positionH relativeFrom="margin">
-              <wp:align>right</wp:align>
+              <wp:posOffset>159194</wp:posOffset>
             </wp:positionH>
             <wp:positionV relativeFrom="paragraph">
-              <wp:posOffset>3509010</wp:posOffset>
+              <wp:posOffset>3703811</wp:posOffset>
             </wp:positionV>
-            <wp:extent cx="5400675" cy="4552950"/>
-            <wp:effectExtent l="0" t="0" r="9525" b="0"/>
+            <wp:extent cx="5400675" cy="4314825"/>
+            <wp:effectExtent l="0" t="0" r="9525" b="9525"/>
             <wp:wrapSquare wrapText="bothSides"/>
             <wp:docPr id="8" name="Imagen 8"/>
             <wp:cNvGraphicFramePr>
@@ -1593,7 +1969,7 @@
                     </pic:cNvPicPr>
                   </pic:nvPicPr>
                   <pic:blipFill>
-                    <a:blip r:embed="rId9">
+                    <a:blip r:embed="rId10">
                       <a:extLst>
                         <a:ext uri="{28A0092B-C50C-407E-A947-70E740481C1C}">
                           <a14:useLocalDpi xmlns:a14="http://schemas.microsoft.com/office/drawing/2010/main" val="0"/>
@@ -1608,7 +1984,7 @@
                   <pic:spPr bwMode="auto">
                     <a:xfrm>
                       <a:off x="0" y="0"/>
-                      <a:ext cx="5400675" cy="4552950"/>
+                      <a:ext cx="5400675" cy="4314825"/>
                     </a:xfrm>
                     <a:prstGeom prst="rect">
                       <a:avLst/>
@@ -1632,73 +2008,705 @@
       </w:r>
       <w:r>
         <w:rPr>
+          <w:rFonts w:ascii="Calibri Light" w:hAnsi="Calibri Light" w:cs="Calibri Light"/>
+          <w:b/>
+          <w:i/>
+          <w:sz w:val="32"/>
+          <w:szCs w:val="20"/>
+          <w:u w:val="single"/>
+        </w:rPr>
+        <w:t>Estructura Básicas:</w:t>
+      </w:r>
+    </w:p>
+    <w:p>
+      <w:pPr>
+        <w:pStyle w:val="Prrafodelista"/>
+        <w:jc w:val="both"/>
+        <w:rPr>
+          <w:sz w:val="20"/>
+          <w:szCs w:val="20"/>
+          <w:u w:val="single"/>
+        </w:rPr>
+      </w:pPr>
+      <w:r>
+        <w:rPr>
           <w:noProof/>
           <w:sz w:val="20"/>
           <w:szCs w:val="20"/>
           <w:u w:val="single"/>
-        </w:rPr>
-        <w:drawing>
-          <wp:anchor distT="0" distB="0" distL="114300" distR="114300" simplePos="0" relativeHeight="251659264" behindDoc="0" locked="0" layoutInCell="1" allowOverlap="1" wp14:anchorId="43CAEB66" wp14:editId="5AB589AF">
-            <wp:simplePos x="0" y="0"/>
-            <wp:positionH relativeFrom="margin">
-              <wp:align>left</wp:align>
-            </wp:positionH>
-            <wp:positionV relativeFrom="paragraph">
-              <wp:posOffset>3810</wp:posOffset>
-            </wp:positionV>
-            <wp:extent cx="5153025" cy="3533775"/>
-            <wp:effectExtent l="0" t="0" r="9525" b="9525"/>
-            <wp:wrapSquare wrapText="bothSides"/>
-            <wp:docPr id="6" name="Imagen 6"/>
-            <wp:cNvGraphicFramePr>
-              <a:graphicFrameLocks xmlns:a="http://schemas.openxmlformats.org/drawingml/2006/main" noChangeAspect="1"/>
-            </wp:cNvGraphicFramePr>
-            <a:graphic xmlns:a="http://schemas.openxmlformats.org/drawingml/2006/main">
-              <a:graphicData uri="http://schemas.openxmlformats.org/drawingml/2006/picture">
-                <pic:pic xmlns:pic="http://schemas.openxmlformats.org/drawingml/2006/picture">
-                  <pic:nvPicPr>
-                    <pic:cNvPr id="0" name="Picture 2"/>
-                    <pic:cNvPicPr>
-                      <a:picLocks noChangeAspect="1" noChangeArrowheads="1"/>
-                    </pic:cNvPicPr>
-                  </pic:nvPicPr>
-                  <pic:blipFill>
-                    <a:blip r:embed="rId10">
-                      <a:extLst>
-                        <a:ext uri="{28A0092B-C50C-407E-A947-70E740481C1C}">
-                          <a14:useLocalDpi xmlns:a14="http://schemas.microsoft.com/office/drawing/2010/main" val="0"/>
-                        </a:ext>
-                      </a:extLst>
-                    </a:blip>
-                    <a:srcRect/>
-                    <a:stretch>
-                      <a:fillRect/>
-                    </a:stretch>
-                  </pic:blipFill>
-                  <pic:spPr bwMode="auto">
-                    <a:xfrm>
-                      <a:off x="0" y="0"/>
-                      <a:ext cx="5153025" cy="3533775"/>
-                    </a:xfrm>
-                    <a:prstGeom prst="rect">
-                      <a:avLst/>
-                    </a:prstGeom>
-                    <a:noFill/>
-                    <a:ln>
-                      <a:noFill/>
-                    </a:ln>
-                  </pic:spPr>
-                </pic:pic>
-              </a:graphicData>
-            </a:graphic>
-            <wp14:sizeRelH relativeFrom="page">
-              <wp14:pctWidth>0</wp14:pctWidth>
-            </wp14:sizeRelH>
-            <wp14:sizeRelV relativeFrom="page">
-              <wp14:pctHeight>0</wp14:pctHeight>
-            </wp14:sizeRelV>
-          </wp:anchor>
-        </w:drawing>
+          <w:lang w:val="en-US" w:eastAsia="en-US"/>
+        </w:rPr>
+        <mc:AlternateContent>
+          <mc:Choice Requires="wps">
+            <w:drawing>
+              <wp:anchor distT="0" distB="0" distL="114300" distR="114300" simplePos="0" relativeHeight="251658240" behindDoc="0" locked="0" layoutInCell="1" allowOverlap="1" wp14:anchorId="52770B80" wp14:editId="3C011966">
+                <wp:simplePos x="0" y="0"/>
+                <wp:positionH relativeFrom="column">
+                  <wp:posOffset>172768</wp:posOffset>
+                </wp:positionH>
+                <wp:positionV relativeFrom="paragraph">
+                  <wp:posOffset>123945</wp:posOffset>
+                </wp:positionV>
+                <wp:extent cx="2705100" cy="3228975"/>
+                <wp:effectExtent l="0" t="0" r="19050" b="28575"/>
+                <wp:wrapSquare wrapText="bothSides"/>
+                <wp:docPr id="7" name="Cuadro de texto 7"/>
+                <wp:cNvGraphicFramePr/>
+                <a:graphic xmlns:a="http://schemas.openxmlformats.org/drawingml/2006/main">
+                  <a:graphicData uri="http://schemas.microsoft.com/office/word/2010/wordprocessingShape">
+                    <wps:wsp>
+                      <wps:cNvSpPr txBox="1"/>
+                      <wps:spPr>
+                        <a:xfrm>
+                          <a:off x="0" y="0"/>
+                          <a:ext cx="2705100" cy="3228975"/>
+                        </a:xfrm>
+                        <a:prstGeom prst="rect">
+                          <a:avLst/>
+                        </a:prstGeom>
+                        <a:solidFill>
+                          <a:schemeClr val="lt1"/>
+                        </a:solidFill>
+                        <a:ln w="6350">
+                          <a:solidFill>
+                            <a:schemeClr val="bg1"/>
+                          </a:solidFill>
+                        </a:ln>
+                      </wps:spPr>
+                      <wps:txbx>
+                        <w:txbxContent>
+                          <w:p>
+                            <w:pPr>
+                              <w:spacing w:after="0" w:line="240" w:lineRule="auto"/>
+                              <w:rPr>
+                                <w:rFonts w:ascii="Calibri Light" w:hAnsi="Calibri Light" w:cs="Calibri Light"/>
+                                <w:lang w:val="en-US"/>
+                              </w:rPr>
+                            </w:pPr>
+                            <w:r>
+                              <w:rPr>
+                                <w:rFonts w:ascii="Calibri Light" w:hAnsi="Calibri Light" w:cs="Calibri Light"/>
+                                <w:lang w:val="en-US"/>
+                              </w:rPr>
+                              <w:t>typedef struct {</w:t>
+                            </w:r>
+                          </w:p>
+                          <w:p>
+                            <w:pPr>
+                              <w:spacing w:after="0" w:line="240" w:lineRule="auto"/>
+                              <w:rPr>
+                                <w:rFonts w:ascii="Calibri Light" w:hAnsi="Calibri Light" w:cs="Calibri Light"/>
+                                <w:lang w:val="en-US"/>
+                              </w:rPr>
+                            </w:pPr>
+                            <w:r>
+                              <w:rPr>
+                                <w:rFonts w:ascii="Calibri Light" w:hAnsi="Calibri Light" w:cs="Calibri Light"/>
+                                <w:lang w:val="en-US"/>
+                              </w:rPr>
+                              <w:tab/>
+                              <w:t>int idEquipo;</w:t>
+                            </w:r>
+                          </w:p>
+                          <w:p>
+                            <w:pPr>
+                              <w:spacing w:after="0" w:line="240" w:lineRule="auto"/>
+                              <w:rPr>
+                                <w:rFonts w:ascii="Calibri Light" w:hAnsi="Calibri Light" w:cs="Calibri Light"/>
+                                <w:lang w:val="en-US"/>
+                              </w:rPr>
+                            </w:pPr>
+                            <w:r>
+                              <w:rPr>
+                                <w:rFonts w:ascii="Calibri Light" w:hAnsi="Calibri Light" w:cs="Calibri Light"/>
+                                <w:lang w:val="en-US"/>
+                              </w:rPr>
+                              <w:tab/>
+                              <w:t>string nombre;</w:t>
+                            </w:r>
+                          </w:p>
+                          <w:p>
+                            <w:pPr>
+                              <w:spacing w:after="0" w:line="240" w:lineRule="auto"/>
+                              <w:rPr>
+                                <w:rFonts w:ascii="Calibri Light" w:hAnsi="Calibri Light" w:cs="Calibri Light"/>
+                              </w:rPr>
+                            </w:pPr>
+                            <w:r>
+                              <w:rPr>
+                                <w:rFonts w:ascii="Calibri Light" w:hAnsi="Calibri Light" w:cs="Calibri Light"/>
+                                <w:lang w:val="en-US"/>
+                              </w:rPr>
+                              <w:tab/>
+                            </w:r>
+                            <w:r>
+                              <w:rPr>
+                                <w:rFonts w:ascii="Calibri Light" w:hAnsi="Calibri Light" w:cs="Calibri Light"/>
+                              </w:rPr>
+                              <w:t>int golesFavor;</w:t>
+                            </w:r>
+                          </w:p>
+                          <w:p>
+                            <w:pPr>
+                              <w:spacing w:after="0" w:line="240" w:lineRule="auto"/>
+                              <w:rPr>
+                                <w:rFonts w:ascii="Calibri Light" w:hAnsi="Calibri Light" w:cs="Calibri Light"/>
+                              </w:rPr>
+                            </w:pPr>
+                            <w:r>
+                              <w:rPr>
+                                <w:rFonts w:ascii="Calibri Light" w:hAnsi="Calibri Light" w:cs="Calibri Light"/>
+                              </w:rPr>
+                              <w:tab/>
+                              <w:t>int golesContra;</w:t>
+                            </w:r>
+                          </w:p>
+                          <w:p>
+                            <w:pPr>
+                              <w:spacing w:after="0" w:line="240" w:lineRule="auto"/>
+                              <w:rPr>
+                                <w:rFonts w:ascii="Calibri Light" w:hAnsi="Calibri Light" w:cs="Calibri Light"/>
+                              </w:rPr>
+                            </w:pPr>
+                            <w:r>
+                              <w:rPr>
+                                <w:rFonts w:ascii="Calibri Light" w:hAnsi="Calibri Light" w:cs="Calibri Light"/>
+                              </w:rPr>
+                              <w:tab/>
+                              <w:t>int puntos;</w:t>
+                            </w:r>
+                          </w:p>
+                          <w:p>
+                            <w:pPr>
+                              <w:spacing w:after="0"/>
+                              <w:rPr>
+                                <w:rFonts w:ascii="Calibri Light" w:hAnsi="Calibri Light" w:cs="Calibri Light"/>
+                              </w:rPr>
+                            </w:pPr>
+                            <w:r>
+                              <w:rPr>
+                                <w:rFonts w:ascii="Calibri Light" w:hAnsi="Calibri Light" w:cs="Calibri Light"/>
+                              </w:rPr>
+                              <w:t>}Equipo;</w:t>
+                            </w:r>
+                          </w:p>
+                          <w:p>
+                            <w:pPr>
+                              <w:spacing w:after="0" w:line="240" w:lineRule="auto"/>
+                              <w:rPr>
+                                <w:rFonts w:ascii="Calibri Light" w:hAnsi="Calibri Light" w:cs="Calibri Light"/>
+                                <w:lang w:val="en-US"/>
+                              </w:rPr>
+                            </w:pPr>
+                            <w:r>
+                              <w:rPr>
+                                <w:rFonts w:ascii="Calibri Light" w:hAnsi="Calibri Light" w:cs="Calibri Light"/>
+                                <w:lang w:val="en-US"/>
+                              </w:rPr>
+                              <w:t>typedef struct {</w:t>
+                            </w:r>
+                          </w:p>
+                          <w:p>
+                            <w:pPr>
+                              <w:spacing w:after="0" w:line="240" w:lineRule="auto"/>
+                              <w:rPr>
+                                <w:rFonts w:ascii="Calibri Light" w:hAnsi="Calibri Light" w:cs="Calibri Light"/>
+                                <w:lang w:val="en-US"/>
+                              </w:rPr>
+                            </w:pPr>
+                            <w:r>
+                              <w:rPr>
+                                <w:rFonts w:ascii="Calibri Light" w:hAnsi="Calibri Light" w:cs="Calibri Light"/>
+                                <w:lang w:val="en-US"/>
+                              </w:rPr>
+                              <w:tab/>
+                              <w:t>int idGrupo;</w:t>
+                            </w:r>
+                          </w:p>
+                          <w:p>
+                            <w:pPr>
+                              <w:spacing w:after="0" w:line="240" w:lineRule="auto"/>
+                              <w:rPr>
+                                <w:rFonts w:ascii="Calibri Light" w:hAnsi="Calibri Light" w:cs="Calibri Light"/>
+                                <w:lang w:val="en-US"/>
+                              </w:rPr>
+                            </w:pPr>
+                            <w:r>
+                              <w:rPr>
+                                <w:rFonts w:ascii="Calibri Light" w:hAnsi="Calibri Light" w:cs="Calibri Light"/>
+                                <w:lang w:val="en-US"/>
+                              </w:rPr>
+                              <w:tab/>
+                              <w:t>string nombre;</w:t>
+                            </w:r>
+                          </w:p>
+                          <w:p>
+                            <w:pPr>
+                              <w:spacing w:after="0" w:line="240" w:lineRule="auto"/>
+                              <w:rPr>
+                                <w:rFonts w:ascii="Calibri Light" w:hAnsi="Calibri Light" w:cs="Calibri Light"/>
+                              </w:rPr>
+                            </w:pPr>
+                            <w:r>
+                              <w:rPr>
+                                <w:rFonts w:ascii="Calibri Light" w:hAnsi="Calibri Light" w:cs="Calibri Light"/>
+                                <w:lang w:val="en-US"/>
+                              </w:rPr>
+                              <w:tab/>
+                            </w:r>
+                            <w:r>
+                              <w:rPr>
+                                <w:rFonts w:ascii="Calibri Light" w:hAnsi="Calibri Light" w:cs="Calibri Light"/>
+                              </w:rPr>
+                              <w:t>Equipo* equipos[4];</w:t>
+                            </w:r>
+                          </w:p>
+                          <w:p>
+                            <w:pPr>
+                              <w:spacing w:after="0"/>
+                              <w:rPr>
+                                <w:rFonts w:ascii="Calibri Light" w:hAnsi="Calibri Light" w:cs="Calibri Light"/>
+                              </w:rPr>
+                            </w:pPr>
+                            <w:r>
+                              <w:rPr>
+                                <w:rFonts w:ascii="Calibri Light" w:hAnsi="Calibri Light" w:cs="Calibri Light"/>
+                              </w:rPr>
+                              <w:t>}Grupo;</w:t>
+                            </w:r>
+                          </w:p>
+                          <w:p>
+                            <w:pPr>
+                              <w:spacing w:after="0" w:line="240" w:lineRule="auto"/>
+                              <w:rPr>
+                                <w:rFonts w:ascii="Calibri Light" w:hAnsi="Calibri Light" w:cs="Calibri Light"/>
+                                <w:lang w:val="en-US"/>
+                              </w:rPr>
+                            </w:pPr>
+                            <w:r>
+                              <w:rPr>
+                                <w:rFonts w:ascii="Calibri Light" w:hAnsi="Calibri Light" w:cs="Calibri Light"/>
+                                <w:lang w:val="en-US"/>
+                              </w:rPr>
+                              <w:t>typedef struct {</w:t>
+                            </w:r>
+                          </w:p>
+                          <w:p>
+                            <w:pPr>
+                              <w:spacing w:after="0" w:line="240" w:lineRule="auto"/>
+                              <w:rPr>
+                                <w:rFonts w:ascii="Calibri Light" w:hAnsi="Calibri Light" w:cs="Calibri Light"/>
+                                <w:lang w:val="en-US"/>
+                              </w:rPr>
+                            </w:pPr>
+                            <w:r>
+                              <w:rPr>
+                                <w:rFonts w:ascii="Calibri Light" w:hAnsi="Calibri Light" w:cs="Calibri Light"/>
+                                <w:lang w:val="en-US"/>
+                              </w:rPr>
+                              <w:tab/>
+                              <w:t>int idJugador;</w:t>
+                            </w:r>
+                          </w:p>
+                          <w:p>
+                            <w:pPr>
+                              <w:spacing w:after="0" w:line="240" w:lineRule="auto"/>
+                              <w:rPr>
+                                <w:rFonts w:ascii="Calibri Light" w:hAnsi="Calibri Light" w:cs="Calibri Light"/>
+                                <w:lang w:val="en-US"/>
+                              </w:rPr>
+                            </w:pPr>
+                            <w:r>
+                              <w:rPr>
+                                <w:rFonts w:ascii="Calibri Light" w:hAnsi="Calibri Light" w:cs="Calibri Light"/>
+                                <w:lang w:val="en-US"/>
+                              </w:rPr>
+                              <w:tab/>
+                              <w:t>string nombre;</w:t>
+                            </w:r>
+                          </w:p>
+                          <w:p>
+                            <w:pPr>
+                              <w:spacing w:after="0" w:line="240" w:lineRule="auto"/>
+                              <w:rPr>
+                                <w:rFonts w:ascii="Calibri Light" w:hAnsi="Calibri Light" w:cs="Calibri Light"/>
+                              </w:rPr>
+                            </w:pPr>
+                            <w:r>
+                              <w:rPr>
+                                <w:rFonts w:ascii="Calibri Light" w:hAnsi="Calibri Light" w:cs="Calibri Light"/>
+                                <w:lang w:val="en-US"/>
+                              </w:rPr>
+                              <w:tab/>
+                            </w:r>
+                            <w:r>
+                              <w:rPr>
+                                <w:rFonts w:ascii="Calibri Light" w:hAnsi="Calibri Light" w:cs="Calibri Light"/>
+                              </w:rPr>
+                              <w:t>int goles;</w:t>
+                            </w:r>
+                          </w:p>
+                          <w:p>
+                            <w:pPr>
+                              <w:spacing w:after="0" w:line="240" w:lineRule="auto"/>
+                              <w:rPr>
+                                <w:rFonts w:ascii="Calibri Light" w:hAnsi="Calibri Light" w:cs="Calibri Light"/>
+                              </w:rPr>
+                            </w:pPr>
+                            <w:r>
+                              <w:rPr>
+                                <w:rFonts w:ascii="Calibri Light" w:hAnsi="Calibri Light" w:cs="Calibri Light"/>
+                              </w:rPr>
+                              <w:tab/>
+                              <w:t>Equipo* equipo;</w:t>
+                            </w:r>
+                          </w:p>
+                          <w:p>
+                            <w:pPr>
+                              <w:spacing w:after="0" w:line="240" w:lineRule="auto"/>
+                              <w:rPr>
+                                <w:rFonts w:ascii="Calibri Light" w:hAnsi="Calibri Light" w:cs="Calibri Light"/>
+                              </w:rPr>
+                            </w:pPr>
+                            <w:r>
+                              <w:rPr>
+                                <w:rFonts w:ascii="Calibri Light" w:hAnsi="Calibri Light" w:cs="Calibri Light"/>
+                              </w:rPr>
+                              <w:t>}Jugador;</w:t>
+                            </w:r>
+                          </w:p>
+                        </w:txbxContent>
+                      </wps:txbx>
+                      <wps:bodyPr rot="0" spcFirstLastPara="0" vertOverflow="overflow" horzOverflow="overflow" vert="horz" wrap="square" lIns="91440" tIns="45720" rIns="91440" bIns="45720" numCol="1" spcCol="0" rtlCol="0" fromWordArt="0" anchor="t" anchorCtr="0" forceAA="0" compatLnSpc="1">
+                        <a:prstTxWarp prst="textNoShape">
+                          <a:avLst/>
+                        </a:prstTxWarp>
+                        <a:noAutofit/>
+                      </wps:bodyPr>
+                    </wps:wsp>
+                  </a:graphicData>
+                </a:graphic>
+                <wp14:sizeRelH relativeFrom="margin">
+                  <wp14:pctWidth>0</wp14:pctWidth>
+                </wp14:sizeRelH>
+                <wp14:sizeRelV relativeFrom="margin">
+                  <wp14:pctHeight>0</wp14:pctHeight>
+                </wp14:sizeRelV>
+              </wp:anchor>
+            </w:drawing>
+          </mc:Choice>
+          <mc:Fallback>
+            <w:pict>
+              <v:shape w14:anchorId="52770B80" id="Cuadro de texto 7" o:spid="_x0000_s1027" type="#_x0000_t202" style="position:absolute;left:0;text-align:left;margin-left:13.6pt;margin-top:9.75pt;width:213pt;height:254.25pt;z-index:251658240;visibility:visible;mso-wrap-style:square;mso-width-percent:0;mso-height-percent:0;mso-wrap-distance-left:9pt;mso-wrap-distance-top:0;mso-wrap-distance-right:9pt;mso-wrap-distance-bottom:0;mso-position-horizontal:absolute;mso-position-horizontal-relative:text;mso-position-vertical:absolute;mso-position-vertical-relative:text;mso-width-percent:0;mso-height-percent:0;mso-width-relative:margin;mso-height-relative:margin;v-text-anchor:top" o:gfxdata="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" fillcolor="white [3201]" strokecolor="white [3212]" strokeweight=".5pt">
+                <v:textbox>
+                  <w:txbxContent>
+                    <w:p>
+                      <w:pPr>
+                        <w:spacing w:after="0" w:line="240" w:lineRule="auto"/>
+                        <w:rPr>
+                          <w:rFonts w:ascii="Calibri Light" w:hAnsi="Calibri Light" w:cs="Calibri Light"/>
+                          <w:lang w:val="en-US"/>
+                        </w:rPr>
+                      </w:pPr>
+                      <w:r>
+                        <w:rPr>
+                          <w:rFonts w:ascii="Calibri Light" w:hAnsi="Calibri Light" w:cs="Calibri Light"/>
+                          <w:lang w:val="en-US"/>
+                        </w:rPr>
+                        <w:t>typedef struct {</w:t>
+                      </w:r>
+                    </w:p>
+                    <w:p>
+                      <w:pPr>
+                        <w:spacing w:after="0" w:line="240" w:lineRule="auto"/>
+                        <w:rPr>
+                          <w:rFonts w:ascii="Calibri Light" w:hAnsi="Calibri Light" w:cs="Calibri Light"/>
+                          <w:lang w:val="en-US"/>
+                        </w:rPr>
+                      </w:pPr>
+                      <w:r>
+                        <w:rPr>
+                          <w:rFonts w:ascii="Calibri Light" w:hAnsi="Calibri Light" w:cs="Calibri Light"/>
+                          <w:lang w:val="en-US"/>
+                        </w:rPr>
+                        <w:tab/>
+                        <w:t>int idEquipo;</w:t>
+                      </w:r>
+                    </w:p>
+                    <w:p>
+                      <w:pPr>
+                        <w:spacing w:after="0" w:line="240" w:lineRule="auto"/>
+                        <w:rPr>
+                          <w:rFonts w:ascii="Calibri Light" w:hAnsi="Calibri Light" w:cs="Calibri Light"/>
+                          <w:lang w:val="en-US"/>
+                        </w:rPr>
+                      </w:pPr>
+                      <w:r>
+                        <w:rPr>
+                          <w:rFonts w:ascii="Calibri Light" w:hAnsi="Calibri Light" w:cs="Calibri Light"/>
+                          <w:lang w:val="en-US"/>
+                        </w:rPr>
+                        <w:tab/>
+                        <w:t>string nombre;</w:t>
+                      </w:r>
+                    </w:p>
+                    <w:p>
+                      <w:pPr>
+                        <w:spacing w:after="0" w:line="240" w:lineRule="auto"/>
+                        <w:rPr>
+                          <w:rFonts w:ascii="Calibri Light" w:hAnsi="Calibri Light" w:cs="Calibri Light"/>
+                        </w:rPr>
+                      </w:pPr>
+                      <w:r>
+                        <w:rPr>
+                          <w:rFonts w:ascii="Calibri Light" w:hAnsi="Calibri Light" w:cs="Calibri Light"/>
+                          <w:lang w:val="en-US"/>
+                        </w:rPr>
+                        <w:tab/>
+                      </w:r>
+                      <w:r>
+                        <w:rPr>
+                          <w:rFonts w:ascii="Calibri Light" w:hAnsi="Calibri Light" w:cs="Calibri Light"/>
+                        </w:rPr>
+                        <w:t>int golesFavor;</w:t>
+                      </w:r>
+                    </w:p>
+                    <w:p>
+                      <w:pPr>
+                        <w:spacing w:after="0" w:line="240" w:lineRule="auto"/>
+                        <w:rPr>
+                          <w:rFonts w:ascii="Calibri Light" w:hAnsi="Calibri Light" w:cs="Calibri Light"/>
+                        </w:rPr>
+                      </w:pPr>
+                      <w:r>
+                        <w:rPr>
+                          <w:rFonts w:ascii="Calibri Light" w:hAnsi="Calibri Light" w:cs="Calibri Light"/>
+                        </w:rPr>
+                        <w:tab/>
+                        <w:t>int golesContra;</w:t>
+                      </w:r>
+                    </w:p>
+                    <w:p>
+                      <w:pPr>
+                        <w:spacing w:after="0" w:line="240" w:lineRule="auto"/>
+                        <w:rPr>
+                          <w:rFonts w:ascii="Calibri Light" w:hAnsi="Calibri Light" w:cs="Calibri Light"/>
+                        </w:rPr>
+                      </w:pPr>
+                      <w:r>
+                        <w:rPr>
+                          <w:rFonts w:ascii="Calibri Light" w:hAnsi="Calibri Light" w:cs="Calibri Light"/>
+                        </w:rPr>
+                        <w:tab/>
+                        <w:t>int puntos;</w:t>
+                      </w:r>
+                    </w:p>
+                    <w:p>
+                      <w:pPr>
+                        <w:spacing w:after="0"/>
+                        <w:rPr>
+                          <w:rFonts w:ascii="Calibri Light" w:hAnsi="Calibri Light" w:cs="Calibri Light"/>
+                        </w:rPr>
+                      </w:pPr>
+                      <w:r>
+                        <w:rPr>
+                          <w:rFonts w:ascii="Calibri Light" w:hAnsi="Calibri Light" w:cs="Calibri Light"/>
+                        </w:rPr>
+                        <w:t>}Equipo;</w:t>
+                      </w:r>
+                    </w:p>
+                    <w:p>
+                      <w:pPr>
+                        <w:spacing w:after="0" w:line="240" w:lineRule="auto"/>
+                        <w:rPr>
+                          <w:rFonts w:ascii="Calibri Light" w:hAnsi="Calibri Light" w:cs="Calibri Light"/>
+                          <w:lang w:val="en-US"/>
+                        </w:rPr>
+                      </w:pPr>
+                      <w:r>
+                        <w:rPr>
+                          <w:rFonts w:ascii="Calibri Light" w:hAnsi="Calibri Light" w:cs="Calibri Light"/>
+                          <w:lang w:val="en-US"/>
+                        </w:rPr>
+                        <w:t>typedef struct {</w:t>
+                      </w:r>
+                    </w:p>
+                    <w:p>
+                      <w:pPr>
+                        <w:spacing w:after="0" w:line="240" w:lineRule="auto"/>
+                        <w:rPr>
+                          <w:rFonts w:ascii="Calibri Light" w:hAnsi="Calibri Light" w:cs="Calibri Light"/>
+                          <w:lang w:val="en-US"/>
+                        </w:rPr>
+                      </w:pPr>
+                      <w:r>
+                        <w:rPr>
+                          <w:rFonts w:ascii="Calibri Light" w:hAnsi="Calibri Light" w:cs="Calibri Light"/>
+                          <w:lang w:val="en-US"/>
+                        </w:rPr>
+                        <w:tab/>
+                        <w:t>int idGrupo;</w:t>
+                      </w:r>
+                    </w:p>
+                    <w:p>
+                      <w:pPr>
+                        <w:spacing w:after="0" w:line="240" w:lineRule="auto"/>
+                        <w:rPr>
+                          <w:rFonts w:ascii="Calibri Light" w:hAnsi="Calibri Light" w:cs="Calibri Light"/>
+                          <w:lang w:val="en-US"/>
+                        </w:rPr>
+                      </w:pPr>
+                      <w:r>
+                        <w:rPr>
+                          <w:rFonts w:ascii="Calibri Light" w:hAnsi="Calibri Light" w:cs="Calibri Light"/>
+                          <w:lang w:val="en-US"/>
+                        </w:rPr>
+                        <w:tab/>
+                        <w:t>string nombre;</w:t>
+                      </w:r>
+                    </w:p>
+                    <w:p>
+                      <w:pPr>
+                        <w:spacing w:after="0" w:line="240" w:lineRule="auto"/>
+                        <w:rPr>
+                          <w:rFonts w:ascii="Calibri Light" w:hAnsi="Calibri Light" w:cs="Calibri Light"/>
+                        </w:rPr>
+                      </w:pPr>
+                      <w:r>
+                        <w:rPr>
+                          <w:rFonts w:ascii="Calibri Light" w:hAnsi="Calibri Light" w:cs="Calibri Light"/>
+                          <w:lang w:val="en-US"/>
+                        </w:rPr>
+                        <w:tab/>
+                      </w:r>
+                      <w:r>
+                        <w:rPr>
+                          <w:rFonts w:ascii="Calibri Light" w:hAnsi="Calibri Light" w:cs="Calibri Light"/>
+                        </w:rPr>
+                        <w:t>Equipo* equipos[4];</w:t>
+                      </w:r>
+                    </w:p>
+                    <w:p>
+                      <w:pPr>
+                        <w:spacing w:after="0"/>
+                        <w:rPr>
+                          <w:rFonts w:ascii="Calibri Light" w:hAnsi="Calibri Light" w:cs="Calibri Light"/>
+                        </w:rPr>
+                      </w:pPr>
+                      <w:r>
+                        <w:rPr>
+                          <w:rFonts w:ascii="Calibri Light" w:hAnsi="Calibri Light" w:cs="Calibri Light"/>
+                        </w:rPr>
+                        <w:t>}Grupo;</w:t>
+                      </w:r>
+                    </w:p>
+                    <w:p>
+                      <w:pPr>
+                        <w:spacing w:after="0" w:line="240" w:lineRule="auto"/>
+                        <w:rPr>
+                          <w:rFonts w:ascii="Calibri Light" w:hAnsi="Calibri Light" w:cs="Calibri Light"/>
+                          <w:lang w:val="en-US"/>
+                        </w:rPr>
+                      </w:pPr>
+                      <w:r>
+                        <w:rPr>
+                          <w:rFonts w:ascii="Calibri Light" w:hAnsi="Calibri Light" w:cs="Calibri Light"/>
+                          <w:lang w:val="en-US"/>
+                        </w:rPr>
+                        <w:t>typedef struct {</w:t>
+                      </w:r>
+                    </w:p>
+                    <w:p>
+                      <w:pPr>
+                        <w:spacing w:after="0" w:line="240" w:lineRule="auto"/>
+                        <w:rPr>
+                          <w:rFonts w:ascii="Calibri Light" w:hAnsi="Calibri Light" w:cs="Calibri Light"/>
+                          <w:lang w:val="en-US"/>
+                        </w:rPr>
+                      </w:pPr>
+                      <w:r>
+                        <w:rPr>
+                          <w:rFonts w:ascii="Calibri Light" w:hAnsi="Calibri Light" w:cs="Calibri Light"/>
+                          <w:lang w:val="en-US"/>
+                        </w:rPr>
+                        <w:tab/>
+                        <w:t>int idJugador;</w:t>
+                      </w:r>
+                    </w:p>
+                    <w:p>
+                      <w:pPr>
+                        <w:spacing w:after="0" w:line="240" w:lineRule="auto"/>
+                        <w:rPr>
+                          <w:rFonts w:ascii="Calibri Light" w:hAnsi="Calibri Light" w:cs="Calibri Light"/>
+                          <w:lang w:val="en-US"/>
+                        </w:rPr>
+                      </w:pPr>
+                      <w:r>
+                        <w:rPr>
+                          <w:rFonts w:ascii="Calibri Light" w:hAnsi="Calibri Light" w:cs="Calibri Light"/>
+                          <w:lang w:val="en-US"/>
+                        </w:rPr>
+                        <w:tab/>
+                        <w:t>string nombre;</w:t>
+                      </w:r>
+                    </w:p>
+                    <w:p>
+                      <w:pPr>
+                        <w:spacing w:after="0" w:line="240" w:lineRule="auto"/>
+                        <w:rPr>
+                          <w:rFonts w:ascii="Calibri Light" w:hAnsi="Calibri Light" w:cs="Calibri Light"/>
+                        </w:rPr>
+                      </w:pPr>
+                      <w:r>
+                        <w:rPr>
+                          <w:rFonts w:ascii="Calibri Light" w:hAnsi="Calibri Light" w:cs="Calibri Light"/>
+                          <w:lang w:val="en-US"/>
+                        </w:rPr>
+                        <w:tab/>
+                      </w:r>
+                      <w:r>
+                        <w:rPr>
+                          <w:rFonts w:ascii="Calibri Light" w:hAnsi="Calibri Light" w:cs="Calibri Light"/>
+                        </w:rPr>
+                        <w:t>int goles;</w:t>
+                      </w:r>
+                    </w:p>
+                    <w:p>
+                      <w:pPr>
+                        <w:spacing w:after="0" w:line="240" w:lineRule="auto"/>
+                        <w:rPr>
+                          <w:rFonts w:ascii="Calibri Light" w:hAnsi="Calibri Light" w:cs="Calibri Light"/>
+                        </w:rPr>
+                      </w:pPr>
+                      <w:r>
+                        <w:rPr>
+                          <w:rFonts w:ascii="Calibri Light" w:hAnsi="Calibri Light" w:cs="Calibri Light"/>
+                        </w:rPr>
+                        <w:tab/>
+                        <w:t>Equipo* equipo;</w:t>
+                      </w:r>
+                    </w:p>
+                    <w:p>
+                      <w:pPr>
+                        <w:spacing w:after="0" w:line="240" w:lineRule="auto"/>
+                        <w:rPr>
+                          <w:rFonts w:ascii="Calibri Light" w:hAnsi="Calibri Light" w:cs="Calibri Light"/>
+                        </w:rPr>
+                      </w:pPr>
+                      <w:r>
+                        <w:rPr>
+                          <w:rFonts w:ascii="Calibri Light" w:hAnsi="Calibri Light" w:cs="Calibri Light"/>
+                        </w:rPr>
+                        <w:t>}Jugador;</w:t>
+                      </w:r>
+                    </w:p>
+                  </w:txbxContent>
+                </v:textbox>
+                <w10:wrap type="square"/>
+              </v:shape>
+            </w:pict>
+          </mc:Fallback>
+        </mc:AlternateContent>
       </w:r>
       <w:r>
         <w:rPr>
@@ -1708,7 +2716,16 @@
         </w:rPr>
         <w:t>Tabla 2: Las listas del mundial</w:t>
       </w:r>
-    </w:p>
+      <w:r>
+        <w:rPr>
+          <w:sz w:val="20"/>
+          <w:szCs w:val="20"/>
+          <w:u w:val="single"/>
+        </w:rPr>
+        <w:br w:type="page"/>
+      </w:r>
+    </w:p>
+    <w:bookmarkStart w:id="4" w:name="Estrategia_de_resolución"/>
     <w:p>
       <w:pPr>
         <w:pStyle w:val="Ttulo2"/>
@@ -1729,9 +2746,54 @@
           <w:szCs w:val="28"/>
         </w:rPr>
         <w:lastRenderedPageBreak/>
-        <w:t xml:space="preserve">Estrategia de resolución </w:t>
-      </w:r>
-    </w:p>
+        <w:fldChar w:fldCharType="begin"/>
+      </w:r>
+      <w:r>
+        <w:rPr>
+          <w:sz w:val="28"/>
+          <w:szCs w:val="28"/>
+        </w:rPr>
+        <w:instrText xml:space="preserve"> HYPERLINK  \l "Índice_General" </w:instrText>
+      </w:r>
+      <w:r>
+        <w:rPr>
+          <w:sz w:val="28"/>
+          <w:szCs w:val="28"/>
+        </w:rPr>
+      </w:r>
+      <w:r>
+        <w:rPr>
+          <w:sz w:val="28"/>
+          <w:szCs w:val="28"/>
+        </w:rPr>
+        <w:fldChar w:fldCharType="separate"/>
+      </w:r>
+      <w:r>
+        <w:rPr>
+          <w:rStyle w:val="Hipervnculo"/>
+          <w:color w:val="4F81BD" w:themeColor="accent1"/>
+          <w:sz w:val="28"/>
+          <w:szCs w:val="28"/>
+          <w:u w:val="none"/>
+        </w:rPr>
+        <w:t>Estrategia de resolución</w:t>
+      </w:r>
+      <w:r>
+        <w:rPr>
+          <w:sz w:val="28"/>
+          <w:szCs w:val="28"/>
+        </w:rPr>
+        <w:fldChar w:fldCharType="end"/>
+      </w:r>
+      <w:r>
+        <w:rPr>
+          <w:sz w:val="28"/>
+          <w:szCs w:val="28"/>
+        </w:rPr>
+        <w:t xml:space="preserve"> </w:t>
+      </w:r>
+    </w:p>
+    <w:bookmarkEnd w:id="4"/>
     <w:p>
       <w:pPr>
         <w:pStyle w:val="Sinespaciado"/>
@@ -1776,21 +2838,7 @@
         <w:rPr>
           <w:rFonts w:ascii="Times New Roman" w:hAnsi="Times New Roman" w:cs="Times New Roman"/>
         </w:rPr>
-        <w:t xml:space="preserve">Va administrar los equipos, los jugadores, los grupos y los partidos con Alta, Baja y Modificación con las validaciones pertinentes, guardando la información con </w:t>
-      </w:r>
-      <w:proofErr w:type="spellStart"/>
-      <w:r>
-        <w:rPr>
-          <w:rFonts w:ascii="Times New Roman" w:hAnsi="Times New Roman" w:cs="Times New Roman"/>
-        </w:rPr>
-        <w:t>txt</w:t>
-      </w:r>
-      <w:proofErr w:type="spellEnd"/>
-      <w:r>
-        <w:rPr>
-          <w:rFonts w:ascii="Times New Roman" w:hAnsi="Times New Roman" w:cs="Times New Roman"/>
-        </w:rPr>
-        <w:t xml:space="preserve"> durante el cierre de la aplicación. </w:t>
+        <w:t xml:space="preserve">Va administrar los equipos, los jugadores, los grupos y los partidos con Alta, Baja y Modificación con las validaciones pertinentes, guardando la información con txt durante el cierre de la aplicación. </w:t>
       </w:r>
     </w:p>
     <w:p>
@@ -1891,21 +2939,7 @@
         <w:rPr>
           <w:rFonts w:ascii="Times New Roman" w:hAnsi="Times New Roman" w:cs="Times New Roman"/>
         </w:rPr>
-        <w:t xml:space="preserve">- Una vez que tengamos los grupos cargados, debemos </w:t>
-      </w:r>
-      <w:proofErr w:type="gramStart"/>
-      <w:r>
-        <w:rPr>
-          <w:rFonts w:ascii="Times New Roman" w:hAnsi="Times New Roman" w:cs="Times New Roman"/>
-        </w:rPr>
-        <w:t>cargarle</w:t>
-      </w:r>
-      <w:proofErr w:type="gramEnd"/>
-      <w:r>
-        <w:rPr>
-          <w:rFonts w:ascii="Times New Roman" w:hAnsi="Times New Roman" w:cs="Times New Roman"/>
-        </w:rPr>
-        <w:t xml:space="preserve"> los 4 equipos a estos 8 grupos, es decir agregarle una lista de equipos a cada nodo de la lista de grupos. </w:t>
+        <w:t xml:space="preserve">- Una vez que tengamos los grupos cargados, debemos cargarle los 4 equipos a estos 8 grupos, es decir agregarle una lista de equipos a cada nodo de la lista de grupos. </w:t>
       </w:r>
     </w:p>
     <w:p>
@@ -1979,21 +3013,7 @@
         <w:rPr>
           <w:rFonts w:ascii="Times New Roman" w:hAnsi="Times New Roman" w:cs="Times New Roman"/>
         </w:rPr>
-        <w:t xml:space="preserve"> suponiendo que su id es su </w:t>
-      </w:r>
-      <w:proofErr w:type="spellStart"/>
-      <w:r>
-        <w:rPr>
-          <w:rFonts w:ascii="Times New Roman" w:hAnsi="Times New Roman" w:cs="Times New Roman"/>
-        </w:rPr>
-        <w:t>dni</w:t>
-      </w:r>
-      <w:proofErr w:type="spellEnd"/>
-      <w:r>
-        <w:rPr>
-          <w:rFonts w:ascii="Times New Roman" w:hAnsi="Times New Roman" w:cs="Times New Roman"/>
-        </w:rPr>
-        <w:t xml:space="preserve">. </w:t>
+        <w:t xml:space="preserve"> suponiendo que su id es su dni. </w:t>
       </w:r>
     </w:p>
     <w:p>
@@ -2117,35 +3137,95 @@
         <w:rPr>
           <w:rFonts w:ascii="Times New Roman" w:hAnsi="Times New Roman" w:cs="Times New Roman"/>
         </w:rPr>
+        <w:t xml:space="preserve"> random. </w:t>
+      </w:r>
+    </w:p>
+    <w:p>
+      <w:pPr>
+        <w:jc w:val="both"/>
+        <w:rPr>
+          <w:rFonts w:ascii="Times New Roman" w:hAnsi="Times New Roman" w:cs="Times New Roman"/>
+        </w:rPr>
+      </w:pPr>
+      <w:r>
+        <w:rPr>
+          <w:rFonts w:ascii="Times New Roman" w:hAnsi="Times New Roman" w:cs="Times New Roman"/>
+        </w:rPr>
+        <w:t xml:space="preserve">- Ya en las llaves finales es mucho </w:t>
+      </w:r>
+      <w:r>
+        <w:rPr>
+          <w:rFonts w:ascii="Times New Roman" w:hAnsi="Times New Roman" w:cs="Times New Roman"/>
+        </w:rPr>
+        <w:t>más</w:t>
+      </w:r>
+      <w:r>
+        <w:rPr>
+          <w:rFonts w:ascii="Times New Roman" w:hAnsi="Times New Roman" w:cs="Times New Roman"/>
+        </w:rPr>
+        <w:t xml:space="preserve"> simple definir los cruces. En caso de empate se define por penales. Los goles en tiempo extra los sumaremos como goles ordinarios y la victoria por penales </w:t>
+      </w:r>
+      <w:r>
+        <w:rPr>
+          <w:rFonts w:ascii="Times New Roman" w:hAnsi="Times New Roman" w:cs="Times New Roman"/>
+        </w:rPr>
+        <w:t>también</w:t>
+      </w:r>
+      <w:r>
+        <w:rPr>
+          <w:rFonts w:ascii="Times New Roman" w:hAnsi="Times New Roman" w:cs="Times New Roman"/>
+        </w:rPr>
         <w:t xml:space="preserve"> </w:t>
       </w:r>
-      <w:proofErr w:type="spellStart"/>
-      <w:r>
-        <w:rPr>
-          <w:rFonts w:ascii="Times New Roman" w:hAnsi="Times New Roman" w:cs="Times New Roman"/>
-        </w:rPr>
-        <w:t>random</w:t>
-      </w:r>
-      <w:proofErr w:type="spellEnd"/>
-      <w:r>
-        <w:rPr>
-          <w:rFonts w:ascii="Times New Roman" w:hAnsi="Times New Roman" w:cs="Times New Roman"/>
-        </w:rPr>
-        <w:t xml:space="preserve">. </w:t>
-      </w:r>
-    </w:p>
-    <w:p>
-      <w:pPr>
-        <w:jc w:val="both"/>
-        <w:rPr>
-          <w:rFonts w:ascii="Times New Roman" w:hAnsi="Times New Roman" w:cs="Times New Roman"/>
-        </w:rPr>
-      </w:pPr>
-      <w:r>
-        <w:rPr>
-          <w:rFonts w:ascii="Times New Roman" w:hAnsi="Times New Roman" w:cs="Times New Roman"/>
-        </w:rPr>
-        <w:t xml:space="preserve">- Ya en las llaves finales es mucho </w:t>
+      <w:r>
+        <w:rPr>
+          <w:rFonts w:ascii="Times New Roman" w:hAnsi="Times New Roman" w:cs="Times New Roman"/>
+        </w:rPr>
+        <w:t>será</w:t>
+      </w:r>
+      <w:r>
+        <w:rPr>
+          <w:rFonts w:ascii="Times New Roman" w:hAnsi="Times New Roman" w:cs="Times New Roman"/>
+        </w:rPr>
+        <w:t xml:space="preserve"> como un gol extra. </w:t>
+      </w:r>
+    </w:p>
+    <w:p>
+      <w:pPr>
+        <w:jc w:val="both"/>
+        <w:rPr>
+          <w:rFonts w:ascii="Times New Roman" w:hAnsi="Times New Roman" w:cs="Times New Roman"/>
+        </w:rPr>
+      </w:pPr>
+      <w:r>
+        <w:rPr>
+          <w:rFonts w:ascii="Times New Roman" w:hAnsi="Times New Roman" w:cs="Times New Roman"/>
+        </w:rPr>
+        <w:t xml:space="preserve">- Los goles se </w:t>
+      </w:r>
+      <w:r>
+        <w:rPr>
+          <w:rFonts w:ascii="Times New Roman" w:hAnsi="Times New Roman" w:cs="Times New Roman"/>
+        </w:rPr>
+        <w:t>irán</w:t>
+      </w:r>
+      <w:r>
+        <w:rPr>
+          <w:rFonts w:ascii="Times New Roman" w:hAnsi="Times New Roman" w:cs="Times New Roman"/>
+        </w:rPr>
+        <w:t xml:space="preserve"> guardando uno por uno, con su id </w:t>
+      </w:r>
+      <w:r>
+        <w:rPr>
+          <w:rFonts w:ascii="Times New Roman" w:hAnsi="Times New Roman" w:cs="Times New Roman"/>
+        </w:rPr>
+        <w:t>auto incrementable</w:t>
+      </w:r>
+      <w:r>
+        <w:rPr>
+          <w:rFonts w:ascii="Times New Roman" w:hAnsi="Times New Roman" w:cs="Times New Roman"/>
+        </w:rPr>
+        <w:t xml:space="preserve"> para que sea </w:t>
       </w:r>
       <w:r>
         <w:rPr>
@@ -2157,86 +3237,12 @@
         <w:rPr>
           <w:rFonts w:ascii="Times New Roman" w:hAnsi="Times New Roman" w:cs="Times New Roman"/>
         </w:rPr>
-        <w:t xml:space="preserve"> simple definir los cruces. En caso de empate se define por penales. Los goles en tiempo extra los sumaremos como goles ordinarios y la victoria por penales </w:t>
-      </w:r>
-      <w:r>
-        <w:rPr>
-          <w:rFonts w:ascii="Times New Roman" w:hAnsi="Times New Roman" w:cs="Times New Roman"/>
-        </w:rPr>
-        <w:t>también</w:t>
-      </w:r>
-      <w:r>
-        <w:rPr>
-          <w:rFonts w:ascii="Times New Roman" w:hAnsi="Times New Roman" w:cs="Times New Roman"/>
-        </w:rPr>
         <w:t xml:space="preserve"> </w:t>
       </w:r>
       <w:r>
         <w:rPr>
           <w:rFonts w:ascii="Times New Roman" w:hAnsi="Times New Roman" w:cs="Times New Roman"/>
         </w:rPr>
-        <w:t>será</w:t>
-      </w:r>
-      <w:r>
-        <w:rPr>
-          <w:rFonts w:ascii="Times New Roman" w:hAnsi="Times New Roman" w:cs="Times New Roman"/>
-        </w:rPr>
-        <w:t xml:space="preserve"> como un gol extra. </w:t>
-      </w:r>
-    </w:p>
-    <w:p>
-      <w:pPr>
-        <w:jc w:val="both"/>
-        <w:rPr>
-          <w:rFonts w:ascii="Times New Roman" w:hAnsi="Times New Roman" w:cs="Times New Roman"/>
-        </w:rPr>
-      </w:pPr>
-      <w:r>
-        <w:rPr>
-          <w:rFonts w:ascii="Times New Roman" w:hAnsi="Times New Roman" w:cs="Times New Roman"/>
-        </w:rPr>
-        <w:t xml:space="preserve">- Los goles se </w:t>
-      </w:r>
-      <w:r>
-        <w:rPr>
-          <w:rFonts w:ascii="Times New Roman" w:hAnsi="Times New Roman" w:cs="Times New Roman"/>
-        </w:rPr>
-        <w:t>irán</w:t>
-      </w:r>
-      <w:r>
-        <w:rPr>
-          <w:rFonts w:ascii="Times New Roman" w:hAnsi="Times New Roman" w:cs="Times New Roman"/>
-        </w:rPr>
-        <w:t xml:space="preserve"> guardando uno por uno, con su id </w:t>
-      </w:r>
-      <w:r>
-        <w:rPr>
-          <w:rFonts w:ascii="Times New Roman" w:hAnsi="Times New Roman" w:cs="Times New Roman"/>
-        </w:rPr>
-        <w:t>auto incrementable</w:t>
-      </w:r>
-      <w:r>
-        <w:rPr>
-          <w:rFonts w:ascii="Times New Roman" w:hAnsi="Times New Roman" w:cs="Times New Roman"/>
-        </w:rPr>
-        <w:t xml:space="preserve"> para que sea </w:t>
-      </w:r>
-      <w:r>
-        <w:rPr>
-          <w:rFonts w:ascii="Times New Roman" w:hAnsi="Times New Roman" w:cs="Times New Roman"/>
-        </w:rPr>
-        <w:t>más</w:t>
-      </w:r>
-      <w:r>
-        <w:rPr>
-          <w:rFonts w:ascii="Times New Roman" w:hAnsi="Times New Roman" w:cs="Times New Roman"/>
-        </w:rPr>
-        <w:t xml:space="preserve"> </w:t>
-      </w:r>
-      <w:r>
-        <w:rPr>
-          <w:rFonts w:ascii="Times New Roman" w:hAnsi="Times New Roman" w:cs="Times New Roman"/>
-        </w:rPr>
         <w:t>fácil</w:t>
       </w:r>
       <w:r>
@@ -2263,6 +3269,7 @@
         <w:jc w:val="both"/>
       </w:pPr>
     </w:p>
+    <w:bookmarkStart w:id="5" w:name="Cronograma_de_trabajo_grupal"/>
     <w:p>
       <w:pPr>
         <w:pStyle w:val="Ttulo2"/>
@@ -2283,9 +3290,47 @@
           <w:szCs w:val="28"/>
         </w:rPr>
         <w:lastRenderedPageBreak/>
+        <w:fldChar w:fldCharType="begin"/>
+      </w:r>
+      <w:r>
+        <w:rPr>
+          <w:sz w:val="28"/>
+          <w:szCs w:val="28"/>
+        </w:rPr>
+        <w:instrText xml:space="preserve"> HYPERLINK  \l "Índice_General" </w:instrText>
+      </w:r>
+      <w:r>
+        <w:rPr>
+          <w:sz w:val="28"/>
+          <w:szCs w:val="28"/>
+        </w:rPr>
+      </w:r>
+      <w:r>
+        <w:rPr>
+          <w:sz w:val="28"/>
+          <w:szCs w:val="28"/>
+        </w:rPr>
+        <w:fldChar w:fldCharType="separate"/>
+      </w:r>
+      <w:r>
+        <w:rPr>
+          <w:rStyle w:val="Hipervnculo"/>
+          <w:color w:val="4F81BD" w:themeColor="accent1"/>
+          <w:sz w:val="28"/>
+          <w:szCs w:val="28"/>
+          <w:u w:val="none"/>
+        </w:rPr>
         <w:t>Cronograma de trabajo grupal</w:t>
       </w:r>
-    </w:p>
+      <w:r>
+        <w:rPr>
+          <w:sz w:val="28"/>
+          <w:szCs w:val="28"/>
+        </w:rPr>
+        <w:fldChar w:fldCharType="end"/>
+      </w:r>
+    </w:p>
+    <w:bookmarkEnd w:id="5"/>
     <w:p>
       <w:pPr>
         <w:jc w:val="both"/>
@@ -2345,30 +3390,14 @@
           <w:rFonts w:ascii="Times New Roman" w:hAnsi="Times New Roman" w:cs="Times New Roman"/>
           <w:b/>
         </w:rPr>
-        <w:t>1/</w:t>
-      </w:r>
-      <w:proofErr w:type="gramStart"/>
+        <w:t>1/S</w:t>
+      </w:r>
       <w:r>
         <w:rPr>
           <w:rFonts w:ascii="Times New Roman" w:hAnsi="Times New Roman" w:cs="Times New Roman"/>
           <w:b/>
         </w:rPr>
-        <w:t>S</w:t>
-      </w:r>
-      <w:r>
-        <w:rPr>
-          <w:rFonts w:ascii="Times New Roman" w:hAnsi="Times New Roman" w:cs="Times New Roman"/>
-          <w:b/>
-        </w:rPr>
-        <w:t>ábado</w:t>
-      </w:r>
-      <w:proofErr w:type="gramEnd"/>
-      <w:r>
-        <w:rPr>
-          <w:rFonts w:ascii="Times New Roman" w:hAnsi="Times New Roman" w:cs="Times New Roman"/>
-          <w:b/>
-        </w:rPr>
-        <w:t xml:space="preserve"> 2:</w:t>
+        <w:t>ábado 2:</w:t>
       </w:r>
       <w:r>
         <w:rPr>
@@ -2427,21 +3456,7 @@
         <w:rPr>
           <w:rFonts w:ascii="Times New Roman" w:hAnsi="Times New Roman" w:cs="Times New Roman"/>
         </w:rPr>
-        <w:t xml:space="preserve"> Segunda reunión grupal, donde se distribuirán los segmentos a resolver en primera instancia por cada uno. Creación de buena parte de los </w:t>
-      </w:r>
-      <w:proofErr w:type="spellStart"/>
-      <w:r>
-        <w:rPr>
-          <w:rFonts w:ascii="Times New Roman" w:hAnsi="Times New Roman" w:cs="Times New Roman"/>
-        </w:rPr>
-        <w:t>TDAs</w:t>
-      </w:r>
-      <w:proofErr w:type="spellEnd"/>
-      <w:r>
-        <w:rPr>
-          <w:rFonts w:ascii="Times New Roman" w:hAnsi="Times New Roman" w:cs="Times New Roman"/>
-        </w:rPr>
-        <w:t xml:space="preserve"> antes mencionados. </w:t>
+        <w:t xml:space="preserve"> Segunda reunión grupal, donde se distribuirán los segmentos a resolver en primera instancia por cada uno. Creación de buena parte de los TDAs antes mencionados. </w:t>
       </w:r>
     </w:p>
     <w:p>
@@ -2471,21 +3486,7 @@
         <w:rPr>
           <w:rFonts w:ascii="Times New Roman" w:hAnsi="Times New Roman" w:cs="Times New Roman"/>
         </w:rPr>
-        <w:t xml:space="preserve"> Se generarán los </w:t>
-      </w:r>
-      <w:proofErr w:type="spellStart"/>
-      <w:r>
-        <w:rPr>
-          <w:rFonts w:ascii="Times New Roman" w:hAnsi="Times New Roman" w:cs="Times New Roman"/>
-        </w:rPr>
-        <w:t>TDAs</w:t>
-      </w:r>
-      <w:proofErr w:type="spellEnd"/>
-      <w:r>
-        <w:rPr>
-          <w:rFonts w:ascii="Times New Roman" w:hAnsi="Times New Roman" w:cs="Times New Roman"/>
-        </w:rPr>
-        <w:t xml:space="preserve">. </w:t>
+        <w:t xml:space="preserve"> Se generarán los TDAs. </w:t>
       </w:r>
     </w:p>
     <w:p>
@@ -2665,14 +3666,12 @@
         </w:rPr>
         <w:t xml:space="preserve"> Reunión grupal, los integrantes plasmaremos con el resto del equipo los problemas individuales surgidos en la codificación y trataremos de resolverlos de forma grupal. </w:t>
       </w:r>
-      <w:proofErr w:type="gramStart"/>
       <w:r>
         <w:rPr>
           <w:rFonts w:ascii="Times New Roman" w:hAnsi="Times New Roman" w:cs="Times New Roman"/>
         </w:rPr>
         <w:t>Primer compilación</w:t>
       </w:r>
-      <w:proofErr w:type="gramEnd"/>
       <w:r>
         <w:rPr>
           <w:rFonts w:ascii="Times New Roman" w:hAnsi="Times New Roman" w:cs="Times New Roman"/>
@@ -2750,23 +3749,7 @@
           <w:rFonts w:ascii="Times New Roman" w:hAnsi="Times New Roman" w:cs="Times New Roman"/>
           <w:b/>
         </w:rPr>
-        <w:t>Miércoles 20 /</w:t>
-      </w:r>
-      <w:proofErr w:type="gramStart"/>
-      <w:r>
-        <w:rPr>
-          <w:rFonts w:ascii="Times New Roman" w:hAnsi="Times New Roman" w:cs="Times New Roman"/>
-          <w:b/>
-        </w:rPr>
-        <w:t>Jueves</w:t>
-      </w:r>
-      <w:proofErr w:type="gramEnd"/>
-      <w:r>
-        <w:rPr>
-          <w:rFonts w:ascii="Times New Roman" w:hAnsi="Times New Roman" w:cs="Times New Roman"/>
-          <w:b/>
-        </w:rPr>
-        <w:t xml:space="preserve"> 21</w:t>
+        <w:t>Miércoles 20 /Jueves 21</w:t>
       </w:r>
       <w:r>
         <w:rPr>
@@ -2853,21 +3836,7 @@
         <w:rPr>
           <w:rFonts w:ascii="Times New Roman" w:hAnsi="Times New Roman" w:cs="Times New Roman"/>
         </w:rPr>
-        <w:t xml:space="preserve">Se realización en forma grupal la mayor cantidad de los reportes pedidos en el </w:t>
-      </w:r>
-      <w:proofErr w:type="spellStart"/>
-      <w:r>
-        <w:rPr>
-          <w:rFonts w:ascii="Times New Roman" w:hAnsi="Times New Roman" w:cs="Times New Roman"/>
-        </w:rPr>
-        <w:t>tp</w:t>
-      </w:r>
-      <w:proofErr w:type="spellEnd"/>
-      <w:r>
-        <w:rPr>
-          <w:rFonts w:ascii="Times New Roman" w:hAnsi="Times New Roman" w:cs="Times New Roman"/>
-        </w:rPr>
-        <w:t>.</w:t>
+        <w:t>Se realización en forma grupal la mayor cantidad de los reportes pedidos en el tp.</w:t>
       </w:r>
     </w:p>
     <w:p>
@@ -2898,21 +3867,12 @@
         </w:rPr>
         <w:t>Martes 26/</w:t>
       </w:r>
-      <w:proofErr w:type="gramStart"/>
       <w:r>
         <w:rPr>
           <w:rFonts w:ascii="Times New Roman" w:hAnsi="Times New Roman" w:cs="Times New Roman"/>
           <w:b/>
         </w:rPr>
-        <w:t>Jueves</w:t>
-      </w:r>
-      <w:proofErr w:type="gramEnd"/>
-      <w:r>
-        <w:rPr>
-          <w:rFonts w:ascii="Times New Roman" w:hAnsi="Times New Roman" w:cs="Times New Roman"/>
-          <w:b/>
-        </w:rPr>
-        <w:t xml:space="preserve"> 5: </w:t>
+        <w:t xml:space="preserve">Jueves 5: </w:t>
       </w:r>
       <w:r>
         <w:rPr>
@@ -2926,6 +3886,7 @@
         <w:jc w:val="both"/>
       </w:pPr>
     </w:p>
+    <w:bookmarkStart w:id="6" w:name="Distribución_de_tareas_a_la_fecha"/>
     <w:p>
       <w:pPr>
         <w:pStyle w:val="Ttulo2"/>
@@ -2946,9 +3907,47 @@
           <w:szCs w:val="28"/>
         </w:rPr>
         <w:lastRenderedPageBreak/>
+        <w:fldChar w:fldCharType="begin"/>
+      </w:r>
+      <w:r>
+        <w:rPr>
+          <w:sz w:val="28"/>
+          <w:szCs w:val="28"/>
+        </w:rPr>
+        <w:instrText xml:space="preserve"> HYPERLINK  \l "Índice_General" </w:instrText>
+      </w:r>
+      <w:r>
+        <w:rPr>
+          <w:sz w:val="28"/>
+          <w:szCs w:val="28"/>
+        </w:rPr>
+      </w:r>
+      <w:r>
+        <w:rPr>
+          <w:sz w:val="28"/>
+          <w:szCs w:val="28"/>
+        </w:rPr>
+        <w:fldChar w:fldCharType="separate"/>
+      </w:r>
+      <w:r>
+        <w:rPr>
+          <w:rStyle w:val="Hipervnculo"/>
+          <w:color w:val="4F81BD" w:themeColor="accent1"/>
+          <w:sz w:val="28"/>
+          <w:szCs w:val="28"/>
+          <w:u w:val="none"/>
+        </w:rPr>
         <w:t>Cronograma de división de tareas</w:t>
       </w:r>
-    </w:p>
+      <w:r>
+        <w:rPr>
+          <w:sz w:val="28"/>
+          <w:szCs w:val="28"/>
+        </w:rPr>
+        <w:fldChar w:fldCharType="end"/>
+      </w:r>
+    </w:p>
+    <w:bookmarkEnd w:id="6"/>
     <w:p>
       <w:pPr>
         <w:jc w:val="both"/>
@@ -2971,39 +3970,7 @@
           <w:rFonts w:ascii="Times New Roman" w:hAnsi="Times New Roman" w:cs="Times New Roman"/>
           <w:b/>
         </w:rPr>
-        <w:t xml:space="preserve">José </w:t>
-      </w:r>
-      <w:proofErr w:type="spellStart"/>
-      <w:r>
-        <w:rPr>
-          <w:rFonts w:ascii="Times New Roman" w:hAnsi="Times New Roman" w:cs="Times New Roman"/>
-          <w:b/>
-        </w:rPr>
-        <w:t>Victor</w:t>
-      </w:r>
-      <w:proofErr w:type="spellEnd"/>
-      <w:r>
-        <w:rPr>
-          <w:rFonts w:ascii="Times New Roman" w:hAnsi="Times New Roman" w:cs="Times New Roman"/>
-          <w:b/>
-        </w:rPr>
-        <w:t xml:space="preserve"> </w:t>
-      </w:r>
-      <w:proofErr w:type="spellStart"/>
-      <w:r>
-        <w:rPr>
-          <w:rFonts w:ascii="Times New Roman" w:hAnsi="Times New Roman" w:cs="Times New Roman"/>
-          <w:b/>
-        </w:rPr>
-        <w:t>Ibañez</w:t>
-      </w:r>
-      <w:proofErr w:type="spellEnd"/>
-      <w:r>
-        <w:rPr>
-          <w:rFonts w:ascii="Times New Roman" w:hAnsi="Times New Roman" w:cs="Times New Roman"/>
-          <w:b/>
-        </w:rPr>
-        <w:t>:</w:t>
+        <w:t>José Victor Ibañez:</w:t>
       </w:r>
       <w:r>
         <w:rPr>
@@ -3033,37 +4000,12 @@
           <w:rFonts w:ascii="Times New Roman" w:hAnsi="Times New Roman" w:cs="Times New Roman"/>
         </w:rPr>
       </w:pPr>
-      <w:proofErr w:type="spellStart"/>
       <w:r>
         <w:rPr>
           <w:rFonts w:ascii="Times New Roman" w:hAnsi="Times New Roman" w:cs="Times New Roman"/>
           <w:b/>
         </w:rPr>
-        <w:t>Nicolas</w:t>
-      </w:r>
-      <w:proofErr w:type="spellEnd"/>
-      <w:r>
-        <w:rPr>
-          <w:rFonts w:ascii="Times New Roman" w:hAnsi="Times New Roman" w:cs="Times New Roman"/>
-          <w:b/>
-        </w:rPr>
-        <w:t xml:space="preserve"> Nahuel </w:t>
-      </w:r>
-      <w:proofErr w:type="spellStart"/>
-      <w:r>
-        <w:rPr>
-          <w:rFonts w:ascii="Times New Roman" w:hAnsi="Times New Roman" w:cs="Times New Roman"/>
-          <w:b/>
-        </w:rPr>
-        <w:t>Trezza</w:t>
-      </w:r>
-      <w:proofErr w:type="spellEnd"/>
-      <w:r>
-        <w:rPr>
-          <w:rFonts w:ascii="Times New Roman" w:hAnsi="Times New Roman" w:cs="Times New Roman"/>
-          <w:b/>
-        </w:rPr>
-        <w:t>:</w:t>
+        <w:t>Nicolas Nahuel Trezza:</w:t>
       </w:r>
       <w:r>
         <w:rPr>
@@ -3104,35 +4046,7 @@
         <w:rPr>
           <w:rFonts w:ascii="Times New Roman" w:hAnsi="Times New Roman" w:cs="Times New Roman"/>
         </w:rPr>
-        <w:t xml:space="preserve"> Creación de leer los archivos </w:t>
-      </w:r>
-      <w:proofErr w:type="spellStart"/>
-      <w:r>
-        <w:rPr>
-          <w:rFonts w:ascii="Times New Roman" w:hAnsi="Times New Roman" w:cs="Times New Roman"/>
-        </w:rPr>
-        <w:t>txt</w:t>
-      </w:r>
-      <w:proofErr w:type="spellEnd"/>
-      <w:r>
-        <w:rPr>
-          <w:rFonts w:ascii="Times New Roman" w:hAnsi="Times New Roman" w:cs="Times New Roman"/>
-        </w:rPr>
-        <w:t xml:space="preserve">, el orden por grupo y el </w:t>
-      </w:r>
-      <w:proofErr w:type="spellStart"/>
-      <w:r>
-        <w:rPr>
-          <w:rFonts w:ascii="Times New Roman" w:hAnsi="Times New Roman" w:cs="Times New Roman"/>
-        </w:rPr>
-        <w:t>fixture</w:t>
-      </w:r>
-      <w:proofErr w:type="spellEnd"/>
-      <w:r>
-        <w:rPr>
-          <w:rFonts w:ascii="Times New Roman" w:hAnsi="Times New Roman" w:cs="Times New Roman"/>
-        </w:rPr>
-        <w:t>.</w:t>
+        <w:t xml:space="preserve"> Creación de leer los archivos txt, el orden por grupo y el fixture.</w:t>
       </w:r>
     </w:p>
     <w:p>
@@ -3196,23 +4110,7 @@
           <w:rFonts w:ascii="Times New Roman" w:hAnsi="Times New Roman" w:cs="Times New Roman"/>
           <w:b/>
         </w:rPr>
-        <w:t xml:space="preserve">Griselda Benítez </w:t>
-      </w:r>
-      <w:proofErr w:type="spellStart"/>
-      <w:r>
-        <w:rPr>
-          <w:rFonts w:ascii="Times New Roman" w:hAnsi="Times New Roman" w:cs="Times New Roman"/>
-          <w:b/>
-        </w:rPr>
-        <w:t>Haugg</w:t>
-      </w:r>
-      <w:proofErr w:type="spellEnd"/>
-      <w:r>
-        <w:rPr>
-          <w:rFonts w:ascii="Times New Roman" w:hAnsi="Times New Roman" w:cs="Times New Roman"/>
-          <w:b/>
-        </w:rPr>
-        <w:t>:</w:t>
+        <w:t>Griselda Benítez Haugg:</w:t>
       </w:r>
       <w:r>
         <w:rPr>
@@ -3253,7 +4151,6 @@
     <w:sectPr>
       <w:headerReference w:type="default" r:id="rId11"/>
       <w:footerReference w:type="default" r:id="rId12"/>
-      <w:headerReference w:type="first" r:id="rId13"/>
       <w:pgSz w:w="11907" w:h="16839" w:code="9"/>
       <w:pgMar w:top="1417" w:right="1701" w:bottom="1417" w:left="1701" w:header="708" w:footer="708" w:gutter="0"/>
       <w:pgNumType w:fmt="numberInDash" w:start="0"/>
@@ -3266,7 +4163,7 @@
 </file>
 
 <file path=word/endnotes.xml><?xml version="1.0" encoding="utf-8"?>
-<w:endnotes xmlns:wpc="http://schemas.microsoft.com/office/word/2010/wordprocessingCanvas" xmlns:cx="http://schemas.microsoft.com/office/drawing/2014/chartex" xmlns:cx1="http://schemas.microsoft.com/office/drawing/2015/9/8/chartex" xmlns:mc="http://schemas.openxmlformats.org/markup-compatibility/2006" xmlns:o="urn:schemas-microsoft-com:office:office" xmlns:r="http://schemas.openxmlformats.org/officeDocument/2006/relationships" xmlns:m="http://schemas.openxmlformats.org/officeDocument/2006/math" xmlns:v="urn:schemas-microsoft-com:vml" xmlns:wp14="http://schemas.microsoft.com/office/word/2010/wordprocessingDrawing" xmlns:wp="http://schemas.openxmlformats.org/drawingml/2006/wordprocessingDrawing" xmlns:w10="urn:schemas-microsoft-com:office:word" xmlns:w="http://schemas.openxmlformats.org/wordprocessingml/2006/main" xmlns:w14="http://schemas.microsoft.com/office/word/2010/wordml" xmlns:w15="http://schemas.microsoft.com/office/word/2012/wordml" xmlns:w16se="http://schemas.microsoft.com/office/word/2015/wordml/symex" xmlns:wpg="http://schemas.microsoft.com/office/word/2010/wordprocessingGroup" xmlns:wpi="http://schemas.microsoft.com/office/word/2010/wordprocessingInk" xmlns:wne="http://schemas.microsoft.com/office/word/2006/wordml" xmlns:wps="http://schemas.microsoft.com/office/word/2010/wordprocessingShape" mc:Ignorable="w14 w15 w16se wp14">
+<w:endnotes xmlns:wpc="http://schemas.microsoft.com/office/word/2010/wordprocessingCanvas" xmlns:cx="http://schemas.microsoft.com/office/drawing/2014/chartex" xmlns:mc="http://schemas.openxmlformats.org/markup-compatibility/2006" xmlns:o="urn:schemas-microsoft-com:office:office" xmlns:r="http://schemas.openxmlformats.org/officeDocument/2006/relationships" xmlns:m="http://schemas.openxmlformats.org/officeDocument/2006/math" xmlns:v="urn:schemas-microsoft-com:vml" xmlns:wp14="http://schemas.microsoft.com/office/word/2010/wordprocessingDrawing" xmlns:wp="http://schemas.openxmlformats.org/drawingml/2006/wordprocessingDrawing" xmlns:w10="urn:schemas-microsoft-com:office:word" xmlns:w="http://schemas.openxmlformats.org/wordprocessingml/2006/main" xmlns:w14="http://schemas.microsoft.com/office/word/2010/wordml" xmlns:w15="http://schemas.microsoft.com/office/word/2012/wordml" xmlns:w16se="http://schemas.microsoft.com/office/word/2015/wordml/symex" xmlns:wpg="http://schemas.microsoft.com/office/word/2010/wordprocessingGroup" xmlns:wpi="http://schemas.microsoft.com/office/word/2010/wordprocessingInk" xmlns:wne="http://schemas.microsoft.com/office/word/2006/wordml" xmlns:wps="http://schemas.microsoft.com/office/word/2010/wordprocessingShape" mc:Ignorable="w14 w15 w16se wp14">
   <w:endnote w:type="separator" w:id="-1">
     <w:p>
       <w:pPr>
@@ -3291,7 +4188,7 @@
 </file>
 
 <file path=word/footer1.xml><?xml version="1.0" encoding="utf-8"?>
-<w:ftr xmlns:wpc="http://schemas.microsoft.com/office/word/2010/wordprocessingCanvas" xmlns:cx="http://schemas.microsoft.com/office/drawing/2014/chartex" xmlns:cx1="http://schemas.microsoft.com/office/drawing/2015/9/8/chartex" xmlns:mc="http://schemas.openxmlformats.org/markup-compatibility/2006" xmlns:o="urn:schemas-microsoft-com:office:office" xmlns:r="http://schemas.openxmlformats.org/officeDocument/2006/relationships" xmlns:m="http://schemas.openxmlformats.org/officeDocument/2006/math" xmlns:v="urn:schemas-microsoft-com:vml" xmlns:wp14="http://schemas.microsoft.com/office/word/2010/wordprocessingDrawing" xmlns:wp="http://schemas.openxmlformats.org/drawingml/2006/wordprocessingDrawing" xmlns:w10="urn:schemas-microsoft-com:office:word" xmlns:w="http://schemas.openxmlformats.org/wordprocessingml/2006/main" xmlns:w14="http://schemas.microsoft.com/office/word/2010/wordml" xmlns:w15="http://schemas.microsoft.com/office/word/2012/wordml" xmlns:w16se="http://schemas.microsoft.com/office/word/2015/wordml/symex" xmlns:wpg="http://schemas.microsoft.com/office/word/2010/wordprocessingGroup" xmlns:wpi="http://schemas.microsoft.com/office/word/2010/wordprocessingInk" xmlns:wne="http://schemas.microsoft.com/office/word/2006/wordml" xmlns:wps="http://schemas.microsoft.com/office/word/2010/wordprocessingShape" mc:Ignorable="w14 w15 w16se wp14">
+<w:ftr xmlns:wpc="http://schemas.microsoft.com/office/word/2010/wordprocessingCanvas" xmlns:cx="http://schemas.microsoft.com/office/drawing/2014/chartex" xmlns:mc="http://schemas.openxmlformats.org/markup-compatibility/2006" xmlns:o="urn:schemas-microsoft-com:office:office" xmlns:r="http://schemas.openxmlformats.org/officeDocument/2006/relationships" xmlns:m="http://schemas.openxmlformats.org/officeDocument/2006/math" xmlns:v="urn:schemas-microsoft-com:vml" xmlns:wp14="http://schemas.microsoft.com/office/word/2010/wordprocessingDrawing" xmlns:wp="http://schemas.openxmlformats.org/drawingml/2006/wordprocessingDrawing" xmlns:w10="urn:schemas-microsoft-com:office:word" xmlns:w="http://schemas.openxmlformats.org/wordprocessingml/2006/main" xmlns:w14="http://schemas.microsoft.com/office/word/2010/wordml" xmlns:w15="http://schemas.microsoft.com/office/word/2012/wordml" xmlns:w16se="http://schemas.microsoft.com/office/word/2015/wordml/symex" xmlns:wpg="http://schemas.microsoft.com/office/word/2010/wordprocessingGroup" xmlns:wpi="http://schemas.microsoft.com/office/word/2010/wordprocessingInk" xmlns:wne="http://schemas.microsoft.com/office/word/2006/wordml" xmlns:wps="http://schemas.microsoft.com/office/word/2010/wordprocessingShape" mc:Ignorable="w14 w15 w16se wp14">
   <w:sdt>
     <w:sdtPr>
       <w:id w:val="-1469425311"/>
@@ -3319,8 +4216,15 @@
         <w:r>
           <w:rPr>
             <w:noProof/>
+            <w:lang w:val="es-ES"/>
           </w:rPr>
-          <w:t>- 2 -</w:t>
+          <w:t>-</w:t>
+        </w:r>
+        <w:r>
+          <w:rPr>
+            <w:noProof/>
+          </w:rPr>
+          <w:t xml:space="preserve"> 1 -</w:t>
         </w:r>
         <w:r>
           <w:fldChar w:fldCharType="end"/>
@@ -3337,7 +4241,7 @@
 </file>
 
 <file path=word/footnotes.xml><?xml version="1.0" encoding="utf-8"?>
-<w:footnotes xmlns:wpc="http://schemas.microsoft.com/office/word/2010/wordprocessingCanvas" xmlns:cx="http://schemas.microsoft.com/office/drawing/2014/chartex" xmlns:cx1="http://schemas.microsoft.com/office/drawing/2015/9/8/chartex" xmlns:mc="http://schemas.openxmlformats.org/markup-compatibility/2006" xmlns:o="urn:schemas-microsoft-com:office:office" xmlns:r="http://schemas.openxmlformats.org/officeDocument/2006/relationships" xmlns:m="http://schemas.openxmlformats.org/officeDocument/2006/math" xmlns:v="urn:schemas-microsoft-com:vml" xmlns:wp14="http://schemas.microsoft.com/office/word/2010/wordprocessingDrawing" xmlns:wp="http://schemas.openxmlformats.org/drawingml/2006/wordprocessingDrawing" xmlns:w10="urn:schemas-microsoft-com:office:word" xmlns:w="http://schemas.openxmlformats.org/wordprocessingml/2006/main" xmlns:w14="http://schemas.microsoft.com/office/word/2010/wordml" xmlns:w15="http://schemas.microsoft.com/office/word/2012/wordml" xmlns:w16se="http://schemas.microsoft.com/office/word/2015/wordml/symex" xmlns:wpg="http://schemas.microsoft.com/office/word/2010/wordprocessingGroup" xmlns:wpi="http://schemas.microsoft.com/office/word/2010/wordprocessingInk" xmlns:wne="http://schemas.microsoft.com/office/word/2006/wordml" xmlns:wps="http://schemas.microsoft.com/office/word/2010/wordprocessingShape" mc:Ignorable="w14 w15 w16se wp14">
+<w:footnotes xmlns:wpc="http://schemas.microsoft.com/office/word/2010/wordprocessingCanvas" xmlns:cx="http://schemas.microsoft.com/office/drawing/2014/chartex" xmlns:mc="http://schemas.openxmlformats.org/markup-compatibility/2006" xmlns:o="urn:schemas-microsoft-com:office:office" xmlns:r="http://schemas.openxmlformats.org/officeDocument/2006/relationships" xmlns:m="http://schemas.openxmlformats.org/officeDocument/2006/math" xmlns:v="urn:schemas-microsoft-com:vml" xmlns:wp14="http://schemas.microsoft.com/office/word/2010/wordprocessingDrawing" xmlns:wp="http://schemas.openxmlformats.org/drawingml/2006/wordprocessingDrawing" xmlns:w10="urn:schemas-microsoft-com:office:word" xmlns:w="http://schemas.openxmlformats.org/wordprocessingml/2006/main" xmlns:w14="http://schemas.microsoft.com/office/word/2010/wordml" xmlns:w15="http://schemas.microsoft.com/office/word/2012/wordml" xmlns:w16se="http://schemas.microsoft.com/office/word/2015/wordml/symex" xmlns:wpg="http://schemas.microsoft.com/office/word/2010/wordprocessingGroup" xmlns:wpi="http://schemas.microsoft.com/office/word/2010/wordprocessingInk" xmlns:wne="http://schemas.microsoft.com/office/word/2006/wordml" xmlns:wps="http://schemas.microsoft.com/office/word/2010/wordprocessingShape" mc:Ignorable="w14 w15 w16se wp14">
   <w:footnote w:type="separator" w:id="-1">
     <w:p>
       <w:pPr>
@@ -3362,7 +4266,7 @@
 </file>
 
 <file path=word/header1.xml><?xml version="1.0" encoding="utf-8"?>
-<w:hdr xmlns:wpc="http://schemas.microsoft.com/office/word/2010/wordprocessingCanvas" xmlns:cx="http://schemas.microsoft.com/office/drawing/2014/chartex" xmlns:cx1="http://schemas.microsoft.com/office/drawing/2015/9/8/chartex" xmlns:mc="http://schemas.openxmlformats.org/markup-compatibility/2006" xmlns:o="urn:schemas-microsoft-com:office:office" xmlns:r="http://schemas.openxmlformats.org/officeDocument/2006/relationships" xmlns:m="http://schemas.openxmlformats.org/officeDocument/2006/math" xmlns:v="urn:schemas-microsoft-com:vml" xmlns:wp14="http://schemas.microsoft.com/office/word/2010/wordprocessingDrawing" xmlns:wp="http://schemas.openxmlformats.org/drawingml/2006/wordprocessingDrawing" xmlns:w10="urn:schemas-microsoft-com:office:word" xmlns:w="http://schemas.openxmlformats.org/wordprocessingml/2006/main" xmlns:w14="http://schemas.microsoft.com/office/word/2010/wordml" xmlns:w15="http://schemas.microsoft.com/office/word/2012/wordml" xmlns:w16se="http://schemas.microsoft.com/office/word/2015/wordml/symex" xmlns:wpg="http://schemas.microsoft.com/office/word/2010/wordprocessingGroup" xmlns:wpi="http://schemas.microsoft.com/office/word/2010/wordprocessingInk" xmlns:wne="http://schemas.microsoft.com/office/word/2006/wordml" xmlns:wps="http://schemas.microsoft.com/office/word/2010/wordprocessingShape" mc:Ignorable="w14 w15 w16se wp14">
+<w:hdr xmlns:wpc="http://schemas.microsoft.com/office/word/2010/wordprocessingCanvas" xmlns:cx="http://schemas.microsoft.com/office/drawing/2014/chartex" xmlns:mc="http://schemas.openxmlformats.org/markup-compatibility/2006" xmlns:o="urn:schemas-microsoft-com:office:office" xmlns:r="http://schemas.openxmlformats.org/officeDocument/2006/relationships" xmlns:m="http://schemas.openxmlformats.org/officeDocument/2006/math" xmlns:v="urn:schemas-microsoft-com:vml" xmlns:wp14="http://schemas.microsoft.com/office/word/2010/wordprocessingDrawing" xmlns:wp="http://schemas.openxmlformats.org/drawingml/2006/wordprocessingDrawing" xmlns:w10="urn:schemas-microsoft-com:office:word" xmlns:w="http://schemas.openxmlformats.org/wordprocessingml/2006/main" xmlns:w14="http://schemas.microsoft.com/office/word/2010/wordml" xmlns:w15="http://schemas.microsoft.com/office/word/2012/wordml" xmlns:w16se="http://schemas.microsoft.com/office/word/2015/wordml/symex" xmlns:wpg="http://schemas.microsoft.com/office/word/2010/wordprocessingGroup" xmlns:wpi="http://schemas.microsoft.com/office/word/2010/wordprocessingInk" xmlns:wne="http://schemas.microsoft.com/office/word/2006/wordml" xmlns:wps="http://schemas.microsoft.com/office/word/2010/wordprocessingShape" mc:Ignorable="w14 w15 w16se wp14">
   <w:tbl>
     <w:tblPr>
       <w:tblW w:w="5000" w:type="pct"/>
@@ -3379,8 +4283,8 @@
       <w:tblLook w:val="04A0" w:firstRow="1" w:lastRow="0" w:firstColumn="1" w:lastColumn="0" w:noHBand="0" w:noVBand="1"/>
     </w:tblPr>
     <w:tblGrid>
-      <w:gridCol w:w="7341"/>
-      <w:gridCol w:w="1164"/>
+      <w:gridCol w:w="7568"/>
+      <w:gridCol w:w="1167"/>
     </w:tblGrid>
     <w:tr>
       <w:trPr>
@@ -3423,8 +4327,7 @@
                   <w:sz w:val="36"/>
                   <w:szCs w:val="36"/>
                 </w:rPr>
-                <w:tab/>
-                <w:t xml:space="preserve">                   Enunciado Trabajo Práctico</w:t>
+                <w:t>Enunciado Trabajo Práctico</w:t>
               </w:r>
             </w:p>
           </w:tc>
@@ -3534,9 +4437,10 @@
     <w:r>
       <w:rPr>
         <w:noProof/>
+        <w:lang w:val="en-US" w:eastAsia="en-US"/>
       </w:rPr>
       <w:drawing>
-        <wp:anchor distT="0" distB="0" distL="114300" distR="114300" simplePos="0" relativeHeight="251658240" behindDoc="1" locked="0" layoutInCell="1" allowOverlap="1" wp14:anchorId="10F6F030" wp14:editId="6C692C37">
+        <wp:anchor distT="0" distB="0" distL="114300" distR="114300" simplePos="0" relativeHeight="251658240" behindDoc="1" locked="0" layoutInCell="1" allowOverlap="1" wp14:anchorId="09E144AC" wp14:editId="22142CEA">
           <wp:simplePos x="0" y="0"/>
           <wp:positionH relativeFrom="column">
             <wp:posOffset>681990</wp:posOffset>
@@ -3591,239 +4495,8 @@
 </w:hdr>
 </file>
 
-<file path=word/header2.xml><?xml version="1.0" encoding="utf-8"?>
-<w:hdr xmlns:wpc="http://schemas.microsoft.com/office/word/2010/wordprocessingCanvas" xmlns:cx="http://schemas.microsoft.com/office/drawing/2014/chartex" xmlns:cx1="http://schemas.microsoft.com/office/drawing/2015/9/8/chartex" xmlns:mc="http://schemas.openxmlformats.org/markup-compatibility/2006" xmlns:o="urn:schemas-microsoft-com:office:office" xmlns:r="http://schemas.openxmlformats.org/officeDocument/2006/relationships" xmlns:m="http://schemas.openxmlformats.org/officeDocument/2006/math" xmlns:v="urn:schemas-microsoft-com:vml" xmlns:wp14="http://schemas.microsoft.com/office/word/2010/wordprocessingDrawing" xmlns:wp="http://schemas.openxmlformats.org/drawingml/2006/wordprocessingDrawing" xmlns:w10="urn:schemas-microsoft-com:office:word" xmlns:w="http://schemas.openxmlformats.org/wordprocessingml/2006/main" xmlns:w14="http://schemas.microsoft.com/office/word/2010/wordml" xmlns:w15="http://schemas.microsoft.com/office/word/2012/wordml" xmlns:w16se="http://schemas.microsoft.com/office/word/2015/wordml/symex" xmlns:wpg="http://schemas.microsoft.com/office/word/2010/wordprocessingGroup" xmlns:wpi="http://schemas.microsoft.com/office/word/2010/wordprocessingInk" xmlns:wne="http://schemas.microsoft.com/office/word/2006/wordml" xmlns:wps="http://schemas.microsoft.com/office/word/2010/wordprocessingShape" mc:Ignorable="w14 w15 w16se wp14">
-  <w:tbl>
-    <w:tblPr>
-      <w:tblW w:w="5159" w:type="pct"/>
-      <w:tblBorders>
-        <w:bottom w:val="single" w:sz="18" w:space="0" w:color="808080" w:themeColor="background1" w:themeShade="80"/>
-        <w:insideV w:val="single" w:sz="18" w:space="0" w:color="808080" w:themeColor="background1" w:themeShade="80"/>
-      </w:tblBorders>
-      <w:tblCellMar>
-        <w:top w:w="72" w:type="dxa"/>
-        <w:left w:w="115" w:type="dxa"/>
-        <w:bottom w:w="72" w:type="dxa"/>
-        <w:right w:w="115" w:type="dxa"/>
-      </w:tblCellMar>
-      <w:tblLook w:val="04A0" w:firstRow="1" w:lastRow="0" w:firstColumn="1" w:lastColumn="0" w:noHBand="0" w:noVBand="1"/>
-    </w:tblPr>
-    <w:tblGrid>
-      <w:gridCol w:w="7574"/>
-      <w:gridCol w:w="1201"/>
-    </w:tblGrid>
-    <w:tr>
-      <w:trPr>
-        <w:trHeight w:val="202"/>
-      </w:trPr>
-      <w:sdt>
-        <w:sdtPr>
-          <w:rPr>
-            <w:rFonts w:asciiTheme="majorHAnsi" w:eastAsiaTheme="majorEastAsia" w:hAnsiTheme="majorHAnsi" w:cstheme="majorBidi"/>
-            <w:sz w:val="36"/>
-            <w:szCs w:val="36"/>
-          </w:rPr>
-          <w:alias w:val="Título"/>
-          <w:id w:val="-1726364313"/>
-          <w:placeholder>
-            <w:docPart w:val="BF6D54BD4A8441D59EDBE65CA7DE9E37"/>
-          </w:placeholder>
-          <w:dataBinding w:prefixMappings="xmlns:ns0='http://schemas.openxmlformats.org/package/2006/metadata/core-properties' xmlns:ns1='http://purl.org/dc/elements/1.1/'" w:xpath="/ns0:coreProperties[1]/ns1:title[1]" w:storeItemID="{6C3C8BC8-F283-45AE-878A-BAB7291924A1}"/>
-          <w:text/>
-        </w:sdtPr>
-        <w:sdtContent>
-          <w:tc>
-            <w:tcPr>
-              <w:tcW w:w="7574" w:type="dxa"/>
-            </w:tcPr>
-            <w:p>
-              <w:pPr>
-                <w:pStyle w:val="Encabezado"/>
-                <w:tabs>
-                  <w:tab w:val="left" w:pos="915"/>
-                  <w:tab w:val="right" w:pos="7344"/>
-                </w:tabs>
-                <w:rPr>
-                  <w:rFonts w:asciiTheme="majorHAnsi" w:eastAsiaTheme="majorEastAsia" w:hAnsiTheme="majorHAnsi" w:cstheme="majorBidi"/>
-                  <w:sz w:val="36"/>
-                  <w:szCs w:val="36"/>
-                </w:rPr>
-              </w:pPr>
-              <w:r>
-                <w:rPr>
-                  <w:rFonts w:asciiTheme="majorHAnsi" w:eastAsiaTheme="majorEastAsia" w:hAnsiTheme="majorHAnsi" w:cstheme="majorBidi"/>
-                  <w:sz w:val="36"/>
-                  <w:szCs w:val="36"/>
-                </w:rPr>
-                <w:tab/>
-                <w:t xml:space="preserve">                   Enunciado Trabajo Práctico</w:t>
-              </w:r>
-            </w:p>
-          </w:tc>
-        </w:sdtContent>
-      </w:sdt>
-      <w:sdt>
-        <w:sdtPr>
-          <w:rPr>
-            <w:rFonts w:asciiTheme="majorHAnsi" w:eastAsiaTheme="majorEastAsia" w:hAnsiTheme="majorHAnsi" w:cstheme="majorBidi"/>
-            <w:b/>
-            <w:bCs/>
-            <w:color w:val="4F81BD" w:themeColor="accent1"/>
-            <w:sz w:val="36"/>
-            <w:szCs w:val="36"/>
-          </w:rPr>
-          <w:alias w:val="Año"/>
-          <w:id w:val="1470016132"/>
-          <w:placeholder>
-            <w:docPart w:val="F13798F2742D40CDA17D00F3C06B88A1"/>
-          </w:placeholder>
-          <w:dataBinding w:prefixMappings="xmlns:ns0='http://schemas.microsoft.com/office/2006/coverPageProps'" w:xpath="/ns0:CoverPageProperties[1]/ns0:PublishDate[1]" w:storeItemID="{55AF091B-3C7A-41E3-B477-F2FDAA23CFDA}"/>
-          <w:date w:fullDate="2018-01-01T00:00:00Z">
-            <w:dateFormat w:val="yyyy"/>
-            <w:lid w:val="es-ES"/>
-            <w:storeMappedDataAs w:val="dateTime"/>
-            <w:calendar w:val="gregorian"/>
-          </w:date>
-        </w:sdtPr>
-        <w:sdtContent>
-          <w:tc>
-            <w:tcPr>
-              <w:tcW w:w="1201" w:type="dxa"/>
-            </w:tcPr>
-            <w:p>
-              <w:pPr>
-                <w:pStyle w:val="Encabezado"/>
-                <w:rPr>
-                  <w:rFonts w:asciiTheme="majorHAnsi" w:eastAsiaTheme="majorEastAsia" w:hAnsiTheme="majorHAnsi" w:cstheme="majorBidi"/>
-                  <w:b/>
-                  <w:bCs/>
-                  <w:color w:val="4F81BD" w:themeColor="accent1"/>
-                  <w:sz w:val="36"/>
-                  <w:szCs w:val="36"/>
-                </w:rPr>
-              </w:pPr>
-              <w:r>
-                <w:rPr>
-                  <w:rFonts w:asciiTheme="majorHAnsi" w:eastAsiaTheme="majorEastAsia" w:hAnsiTheme="majorHAnsi" w:cstheme="majorBidi"/>
-                  <w:b/>
-                  <w:bCs/>
-                  <w:color w:val="4F81BD" w:themeColor="accent1"/>
-                  <w:sz w:val="36"/>
-                  <w:szCs w:val="36"/>
-                </w:rPr>
-                <w:t>2018</w:t>
-              </w:r>
-            </w:p>
-          </w:tc>
-        </w:sdtContent>
-      </w:sdt>
-    </w:tr>
-    <w:tr>
-      <w:trPr>
-        <w:trHeight w:val="202"/>
-      </w:trPr>
-      <w:tc>
-        <w:tcPr>
-          <w:tcW w:w="7574" w:type="dxa"/>
-        </w:tcPr>
-        <w:p>
-          <w:pPr>
-            <w:pStyle w:val="Encabezado"/>
-            <w:jc w:val="right"/>
-            <w:rPr>
-              <w:rFonts w:asciiTheme="majorHAnsi" w:eastAsiaTheme="majorEastAsia" w:hAnsiTheme="majorHAnsi" w:cstheme="majorBidi"/>
-              <w:sz w:val="36"/>
-              <w:szCs w:val="36"/>
-            </w:rPr>
-          </w:pPr>
-        </w:p>
-      </w:tc>
-      <w:tc>
-        <w:tcPr>
-          <w:tcW w:w="1201" w:type="dxa"/>
-        </w:tcPr>
-        <w:p>
-          <w:pPr>
-            <w:pStyle w:val="Encabezado"/>
-            <w:rPr>
-              <w:rFonts w:asciiTheme="majorHAnsi" w:eastAsiaTheme="majorEastAsia" w:hAnsiTheme="majorHAnsi" w:cstheme="majorBidi"/>
-              <w:b/>
-              <w:bCs/>
-              <w:color w:val="4F81BD" w:themeColor="accent1"/>
-              <w:sz w:val="36"/>
-              <w:szCs w:val="36"/>
-            </w:rPr>
-          </w:pPr>
-        </w:p>
-      </w:tc>
-    </w:tr>
-  </w:tbl>
-  <w:p>
-    <w:pPr>
-      <w:pStyle w:val="Encabezado"/>
-    </w:pPr>
-    <w:r>
-      <w:rPr>
-        <w:noProof/>
-      </w:rPr>
-      <w:drawing>
-        <wp:anchor distT="0" distB="0" distL="114300" distR="114300" simplePos="0" relativeHeight="251660288" behindDoc="1" locked="0" layoutInCell="1" allowOverlap="1" wp14:anchorId="51D7CCFF" wp14:editId="5EE0335E">
-          <wp:simplePos x="0" y="0"/>
-          <wp:positionH relativeFrom="column">
-            <wp:posOffset>539750</wp:posOffset>
-          </wp:positionH>
-          <wp:positionV relativeFrom="paragraph">
-            <wp:posOffset>-952500</wp:posOffset>
-          </wp:positionV>
-          <wp:extent cx="714375" cy="809625"/>
-          <wp:effectExtent l="19050" t="0" r="9525" b="0"/>
-          <wp:wrapNone/>
-          <wp:docPr id="4" name="Imagen 4" descr="logo.gif"/>
-          <wp:cNvGraphicFramePr/>
-          <a:graphic xmlns:a="http://schemas.openxmlformats.org/drawingml/2006/main">
-            <a:graphicData uri="http://schemas.openxmlformats.org/drawingml/2006/picture">
-              <pic:pic xmlns:pic="http://schemas.openxmlformats.org/drawingml/2006/picture">
-                <pic:nvPicPr>
-                  <pic:cNvPr id="1026" name="1 Imagen" descr="logo.gif"/>
-                  <pic:cNvPicPr>
-                    <a:picLocks noChangeAspect="1"/>
-                  </pic:cNvPicPr>
-                </pic:nvPicPr>
-                <pic:blipFill>
-                  <a:blip r:embed="rId1"/>
-                  <a:srcRect/>
-                  <a:stretch>
-                    <a:fillRect/>
-                  </a:stretch>
-                </pic:blipFill>
-                <pic:spPr bwMode="auto">
-                  <a:xfrm>
-                    <a:off x="0" y="0"/>
-                    <a:ext cx="714375" cy="809625"/>
-                  </a:xfrm>
-                  <a:prstGeom prst="rect">
-                    <a:avLst/>
-                  </a:prstGeom>
-                  <a:noFill/>
-                  <a:ln w="9525">
-                    <a:noFill/>
-                    <a:miter lim="800000"/>
-                    <a:headEnd/>
-                    <a:tailEnd/>
-                  </a:ln>
-                </pic:spPr>
-              </pic:pic>
-            </a:graphicData>
-          </a:graphic>
-        </wp:anchor>
-      </w:drawing>
-    </w:r>
-  </w:p>
-</w:hdr>
-</file>
-
 <file path=word/numbering.xml><?xml version="1.0" encoding="utf-8"?>
-<w:numbering xmlns:wpc="http://schemas.microsoft.com/office/word/2010/wordprocessingCanvas" xmlns:cx="http://schemas.microsoft.com/office/drawing/2014/chartex" xmlns:cx1="http://schemas.microsoft.com/office/drawing/2015/9/8/chartex" xmlns:mc="http://schemas.openxmlformats.org/markup-compatibility/2006" xmlns:o="urn:schemas-microsoft-com:office:office" xmlns:r="http://schemas.openxmlformats.org/officeDocument/2006/relationships" xmlns:m="http://schemas.openxmlformats.org/officeDocument/2006/math" xmlns:v="urn:schemas-microsoft-com:vml" xmlns:wp14="http://schemas.microsoft.com/office/word/2010/wordprocessingDrawing" xmlns:wp="http://schemas.openxmlformats.org/drawingml/2006/wordprocessingDrawing" xmlns:w10="urn:schemas-microsoft-com:office:word" xmlns:w="http://schemas.openxmlformats.org/wordprocessingml/2006/main" xmlns:w14="http://schemas.microsoft.com/office/word/2010/wordml" xmlns:w15="http://schemas.microsoft.com/office/word/2012/wordml" xmlns:w16se="http://schemas.microsoft.com/office/word/2015/wordml/symex" xmlns:wpg="http://schemas.microsoft.com/office/word/2010/wordprocessingGroup" xmlns:wpi="http://schemas.microsoft.com/office/word/2010/wordprocessingInk" xmlns:wne="http://schemas.microsoft.com/office/word/2006/wordml" xmlns:wps="http://schemas.microsoft.com/office/word/2010/wordprocessingShape" mc:Ignorable="w14 w15 w16se wp14">
+<w:numbering xmlns:wpc="http://schemas.microsoft.com/office/word/2010/wordprocessingCanvas" xmlns:cx="http://schemas.microsoft.com/office/drawing/2014/chartex" xmlns:mc="http://schemas.openxmlformats.org/markup-compatibility/2006" xmlns:o="urn:schemas-microsoft-com:office:office" xmlns:r="http://schemas.openxmlformats.org/officeDocument/2006/relationships" xmlns:m="http://schemas.openxmlformats.org/officeDocument/2006/math" xmlns:v="urn:schemas-microsoft-com:vml" xmlns:wp14="http://schemas.microsoft.com/office/word/2010/wordprocessingDrawing" xmlns:wp="http://schemas.openxmlformats.org/drawingml/2006/wordprocessingDrawing" xmlns:w10="urn:schemas-microsoft-com:office:word" xmlns:w="http://schemas.openxmlformats.org/wordprocessingml/2006/main" xmlns:w14="http://schemas.microsoft.com/office/word/2010/wordml" xmlns:w15="http://schemas.microsoft.com/office/word/2012/wordml" xmlns:w16se="http://schemas.microsoft.com/office/word/2015/wordml/symex" xmlns:wpg="http://schemas.microsoft.com/office/word/2010/wordprocessingGroup" xmlns:wpi="http://schemas.microsoft.com/office/word/2010/wordprocessingInk" xmlns:wne="http://schemas.microsoft.com/office/word/2006/wordml" xmlns:wps="http://schemas.microsoft.com/office/word/2010/wordprocessingShape" mc:Ignorable="w14 w15 w16se wp14">
   <w:abstractNum w:abstractNumId="0" w15:restartNumberingAfterBreak="0">
     <w:nsid w:val="006D1582"/>
     <w:multiLevelType w:val="hybridMultilevel"/>
@@ -6139,7 +6812,7 @@
 </file>
 
 <file path=word/glossary/document.xml><?xml version="1.0" encoding="utf-8"?>
-<w:glossaryDocument xmlns:wpc="http://schemas.microsoft.com/office/word/2010/wordprocessingCanvas" xmlns:cx="http://schemas.microsoft.com/office/drawing/2014/chartex" xmlns:cx1="http://schemas.microsoft.com/office/drawing/2015/9/8/chartex" xmlns:mc="http://schemas.openxmlformats.org/markup-compatibility/2006" xmlns:o="urn:schemas-microsoft-com:office:office" xmlns:r="http://schemas.openxmlformats.org/officeDocument/2006/relationships" xmlns:m="http://schemas.openxmlformats.org/officeDocument/2006/math" xmlns:v="urn:schemas-microsoft-com:vml" xmlns:wp14="http://schemas.microsoft.com/office/word/2010/wordprocessingDrawing" xmlns:wp="http://schemas.openxmlformats.org/drawingml/2006/wordprocessingDrawing" xmlns:w10="urn:schemas-microsoft-com:office:word" xmlns:w="http://schemas.openxmlformats.org/wordprocessingml/2006/main" xmlns:w14="http://schemas.microsoft.com/office/word/2010/wordml" xmlns:w15="http://schemas.microsoft.com/office/word/2012/wordml" xmlns:w16se="http://schemas.microsoft.com/office/word/2015/wordml/symex" xmlns:wpg="http://schemas.microsoft.com/office/word/2010/wordprocessingGroup" xmlns:wpi="http://schemas.microsoft.com/office/word/2010/wordprocessingInk" xmlns:wne="http://schemas.microsoft.com/office/word/2006/wordml" xmlns:wps="http://schemas.microsoft.com/office/word/2010/wordprocessingShape" mc:Ignorable="w14 w15 w16se wp14">
+<w:glossaryDocument xmlns:wpc="http://schemas.microsoft.com/office/word/2010/wordprocessingCanvas" xmlns:cx="http://schemas.microsoft.com/office/drawing/2014/chartex" xmlns:mc="http://schemas.openxmlformats.org/markup-compatibility/2006" xmlns:o="urn:schemas-microsoft-com:office:office" xmlns:r="http://schemas.openxmlformats.org/officeDocument/2006/relationships" xmlns:m="http://schemas.openxmlformats.org/officeDocument/2006/math" xmlns:v="urn:schemas-microsoft-com:vml" xmlns:wp14="http://schemas.microsoft.com/office/word/2010/wordprocessingDrawing" xmlns:wp="http://schemas.openxmlformats.org/drawingml/2006/wordprocessingDrawing" xmlns:w10="urn:schemas-microsoft-com:office:word" xmlns:w="http://schemas.openxmlformats.org/wordprocessingml/2006/main" xmlns:w14="http://schemas.microsoft.com/office/word/2010/wordml" xmlns:w15="http://schemas.microsoft.com/office/word/2012/wordml" xmlns:w16se="http://schemas.microsoft.com/office/word/2015/wordml/symex" xmlns:wpg="http://schemas.microsoft.com/office/word/2010/wordprocessingGroup" xmlns:wpi="http://schemas.microsoft.com/office/word/2010/wordprocessingInk" xmlns:wne="http://schemas.microsoft.com/office/word/2006/wordml" xmlns:wps="http://schemas.microsoft.com/office/word/2010/wordprocessingShape" mc:Ignorable="w14 w15 w16se wp14">
   <w:docParts>
     <w:docPart>
       <w:docPartPr>
@@ -6208,73 +6881,6 @@
         </w:p>
       </w:docPartBody>
     </w:docPart>
-    <w:docPart>
-      <w:docPartPr>
-        <w:name w:val="BF6D54BD4A8441D59EDBE65CA7DE9E37"/>
-        <w:category>
-          <w:name w:val="General"/>
-          <w:gallery w:val="placeholder"/>
-        </w:category>
-        <w:types>
-          <w:type w:val="bbPlcHdr"/>
-        </w:types>
-        <w:behaviors>
-          <w:behavior w:val="content"/>
-        </w:behaviors>
-        <w:guid w:val="{503DC27A-4EC4-4C6C-BDF8-62DAEEE0C9AA}"/>
-      </w:docPartPr>
-      <w:docPartBody>
-        <w:p>
-          <w:pPr>
-            <w:pStyle w:val="BF6D54BD4A8441D59EDBE65CA7DE9E37"/>
-          </w:pPr>
-          <w:r>
-            <w:rPr>
-              <w:rFonts w:asciiTheme="majorHAnsi" w:eastAsiaTheme="majorEastAsia" w:hAnsiTheme="majorHAnsi" w:cstheme="majorBidi"/>
-              <w:sz w:val="36"/>
-              <w:szCs w:val="36"/>
-              <w:lang w:val="es-ES"/>
-            </w:rPr>
-            <w:t>[Escribir el título del documento]</w:t>
-          </w:r>
-        </w:p>
-      </w:docPartBody>
-    </w:docPart>
-    <w:docPart>
-      <w:docPartPr>
-        <w:name w:val="F13798F2742D40CDA17D00F3C06B88A1"/>
-        <w:category>
-          <w:name w:val="General"/>
-          <w:gallery w:val="placeholder"/>
-        </w:category>
-        <w:types>
-          <w:type w:val="bbPlcHdr"/>
-        </w:types>
-        <w:behaviors>
-          <w:behavior w:val="content"/>
-        </w:behaviors>
-        <w:guid w:val="{DAE3601A-0214-4DA8-BBF8-D37B53D561CE}"/>
-      </w:docPartPr>
-      <w:docPartBody>
-        <w:p>
-          <w:pPr>
-            <w:pStyle w:val="F13798F2742D40CDA17D00F3C06B88A1"/>
-          </w:pPr>
-          <w:r>
-            <w:rPr>
-              <w:rFonts w:asciiTheme="majorHAnsi" w:eastAsiaTheme="majorEastAsia" w:hAnsiTheme="majorHAnsi" w:cstheme="majorBidi"/>
-              <w:b/>
-              <w:bCs/>
-              <w:color w:val="5B9BD5" w:themeColor="accent1"/>
-              <w:sz w:val="36"/>
-              <w:szCs w:val="36"/>
-              <w:lang w:val="es-ES"/>
-            </w:rPr>
-            <w:t>[Año]</w:t>
-          </w:r>
-        </w:p>
-      </w:docPartBody>
-    </w:docPart>
   </w:docParts>
 </w:glossaryDocument>
 </file>
@@ -6286,7 +6892,7 @@
     <w:charset w:val="00"/>
     <w:family w:val="roman"/>
     <w:pitch w:val="variable"/>
-    <w:sig w:usb0="E0002EFF" w:usb1="C000785B" w:usb2="00000009" w:usb3="00000000" w:csb0="000001FF" w:csb1="00000000"/>
+    <w:sig w:usb0="E0002AFF" w:usb1="C0007843" w:usb2="00000009" w:usb3="00000000" w:csb0="000001FF" w:csb1="00000000"/>
   </w:font>
   <w:font w:name="Symbol">
     <w:panose1 w:val="05050102010706020507"/>
@@ -6300,7 +6906,7 @@
     <w:charset w:val="00"/>
     <w:family w:val="swiss"/>
     <w:pitch w:val="variable"/>
-    <w:sig w:usb0="E0002AFF" w:usb1="C000247B" w:usb2="00000009" w:usb3="00000000" w:csb0="000001FF" w:csb1="00000000"/>
+    <w:sig w:usb0="E0002AFF" w:usb1="4000ACFF" w:usb2="00000001" w:usb3="00000000" w:csb0="000001FF" w:csb1="00000000"/>
   </w:font>
   <w:font w:name="Courier New">
     <w:panose1 w:val="02070309020205020404"/>
@@ -6321,7 +6927,7 @@
     <w:charset w:val="00"/>
     <w:family w:val="roman"/>
     <w:pitch w:val="variable"/>
-    <w:sig w:usb0="E00006FF" w:usb1="400004FF" w:usb2="00000000" w:usb3="00000000" w:csb0="0000019F" w:csb1="00000000"/>
+    <w:sig w:usb0="E00006FF" w:usb1="420024FF" w:usb2="02000000" w:usb3="00000000" w:csb0="0000019F" w:csb1="00000000"/>
   </w:font>
   <w:font w:name="Tahoma">
     <w:panose1 w:val="020B0604030504040204"/>
@@ -6335,7 +6941,7 @@
     <w:charset w:val="00"/>
     <w:family w:val="swiss"/>
     <w:pitch w:val="variable"/>
-    <w:sig w:usb0="E0002AFF" w:usb1="C000247B" w:usb2="00000009" w:usb3="00000000" w:csb0="000001FF" w:csb1="00000000"/>
+    <w:sig w:usb0="A0002AEF" w:usb1="4000207B" w:usb2="00000000" w:usb3="00000000" w:csb0="000001FF" w:csb1="00000000"/>
   </w:font>
 </w:fonts>
 </file>
@@ -6353,12 +6959,12 @@
   <w:rsids>
     <w:rsidRoot w:val="009E3517"/>
     <w:rsid w:val="00036199"/>
+    <w:rsid w:val="00073B90"/>
     <w:rsid w:val="00145044"/>
     <w:rsid w:val="001628DB"/>
     <w:rsid w:val="00183A87"/>
     <w:rsid w:val="001F1308"/>
     <w:rsid w:val="00216676"/>
-    <w:rsid w:val="00254D86"/>
     <w:rsid w:val="002B1BCB"/>
     <w:rsid w:val="002F625B"/>
     <w:rsid w:val="00311DB7"/>
@@ -6367,6 +6973,7 @@
     <w:rsid w:val="003F2042"/>
     <w:rsid w:val="0040316D"/>
     <w:rsid w:val="004E66AE"/>
+    <w:rsid w:val="00504584"/>
     <w:rsid w:val="005D2647"/>
     <w:rsid w:val="00660046"/>
     <w:rsid w:val="009E3517"/>
@@ -6377,7 +6984,6 @@
     <w:rsid w:val="00BE6E9D"/>
     <w:rsid w:val="00C07071"/>
     <w:rsid w:val="00C50C7C"/>
-    <w:rsid w:val="00C907F5"/>
     <w:rsid w:val="00F3210C"/>
     <w:rsid w:val="00F50193"/>
     <w:rsid w:val="00F83ABE"/>
@@ -6397,8 +7003,8 @@
   </m:mathPr>
   <w:themeFontLang w:val="es-AR"/>
   <w:clrSchemeMapping w:bg1="light1" w:t1="dark1" w:bg2="light2" w:t2="dark2" w:accent1="accent1" w:accent2="accent2" w:accent3="accent3" w:accent4="accent4" w:accent5="accent5" w:accent6="accent6" w:hyperlink="hyperlink" w:followedHyperlink="followedHyperlink"/>
-  <w:decimalSymbol w:val=","/>
-  <w:listSeparator w:val=";"/>
+  <w:decimalSymbol w:val="."/>
+  <w:listSeparator w:val=","/>
 </w:settings>
 </file>
 
@@ -6831,41 +7437,6 @@
     <w:name w:val="C4BD97B2F0EE42EE9EBF469991AADF67"/>
     <w:rsid w:val="009E3517"/>
   </w:style>
-  <w:style w:type="paragraph" w:customStyle="1" w:styleId="17F88F42F4384633B383AAD0CB7C797F">
-    <w:name w:val="17F88F42F4384633B383AAD0CB7C797F"/>
-    <w:rsid w:val="00C907F5"/>
-    <w:pPr>
-      <w:spacing w:after="160" w:line="259" w:lineRule="auto"/>
-    </w:pPr>
-  </w:style>
-  <w:style w:type="paragraph" w:customStyle="1" w:styleId="A6518F96577B40028213CB0489E687EA">
-    <w:name w:val="A6518F96577B40028213CB0489E687EA"/>
-    <w:rsid w:val="00C907F5"/>
-    <w:pPr>
-      <w:spacing w:after="160" w:line="259" w:lineRule="auto"/>
-    </w:pPr>
-  </w:style>
-  <w:style w:type="paragraph" w:customStyle="1" w:styleId="BF6D54BD4A8441D59EDBE65CA7DE9E37">
-    <w:name w:val="BF6D54BD4A8441D59EDBE65CA7DE9E37"/>
-    <w:rsid w:val="00C907F5"/>
-    <w:pPr>
-      <w:spacing w:after="160" w:line="259" w:lineRule="auto"/>
-    </w:pPr>
-  </w:style>
-  <w:style w:type="paragraph" w:customStyle="1" w:styleId="F13798F2742D40CDA17D00F3C06B88A1">
-    <w:name w:val="F13798F2742D40CDA17D00F3C06B88A1"/>
-    <w:rsid w:val="00C907F5"/>
-    <w:pPr>
-      <w:spacing w:after="160" w:line="259" w:lineRule="auto"/>
-    </w:pPr>
-  </w:style>
-  <w:style w:type="paragraph" w:customStyle="1" w:styleId="905388EB68B2426C82D9E6527EBE12A2">
-    <w:name w:val="905388EB68B2426C82D9E6527EBE12A2"/>
-    <w:rsid w:val="00C907F5"/>
-    <w:pPr>
-      <w:spacing w:after="160" w:line="259" w:lineRule="auto"/>
-    </w:pPr>
-  </w:style>
 </w:styles>
 </file>
 
@@ -7169,10 +7740,22 @@
 </CoverPageProperties>
 </file>
 
+<file path=customXml/item2.xml><?xml version="1.0" encoding="utf-8"?>
+<b:Sources xmlns:b="http://schemas.openxmlformats.org/officeDocument/2006/bibliography" xmlns="http://schemas.openxmlformats.org/officeDocument/2006/bibliography" SelectedStyle="\APASixthEditionOfficeOnline.xsl" StyleName="APA" Version="6"/>
+</file>
+
 <file path=customXml/itemProps1.xml><?xml version="1.0" encoding="utf-8"?>
 <ds:datastoreItem xmlns:ds="http://schemas.openxmlformats.org/officeDocument/2006/customXml" ds:itemID="{55AF091B-3C7A-41E3-B477-F2FDAA23CFDA}">
   <ds:schemaRefs>
     <ds:schemaRef ds:uri="http://schemas.microsoft.com/office/2006/coverPageProps"/>
   </ds:schemaRefs>
 </ds:datastoreItem>
+</file>
+
+<file path=customXml/itemProps2.xml><?xml version="1.0" encoding="utf-8"?>
+<ds:datastoreItem xmlns:ds="http://schemas.openxmlformats.org/officeDocument/2006/customXml" ds:itemID="{27A29F69-9202-4F0D-A800-F1C3D928BE85}">
+  <ds:schemaRefs>
+    <ds:schemaRef ds:uri="http://schemas.openxmlformats.org/officeDocument/2006/bibliography"/>
+  </ds:schemaRefs>
+</ds:datastoreItem>
 </file>
</xml_diff>

<commit_message>
Se corrige Documento PrimerEntrega
se encontró error: int id para grupo, siendo char. y tda llaves -> llave sin s
se corrige: DER, Diagrama Clase, Estructuras Básica y PrimerEntrega
</commit_message>
<xml_diff>
--- a/Documentos/PrimerEntrega.docx
+++ b/Documentos/PrimerEntrega.docx
@@ -775,187 +775,20 @@
     </w:p>
     <w:p>
       <w:pPr>
-        <w:spacing w:before="120" w:after="120" w:line="240" w:lineRule="auto"/>
-        <w:jc w:val="both"/>
-        <w:rPr>
-          <w:sz w:val="24"/>
-        </w:rPr>
-      </w:pPr>
-    </w:p>
-    <w:p>
-      <w:pPr>
-        <w:spacing w:before="120" w:after="120" w:line="240" w:lineRule="auto"/>
-        <w:jc w:val="both"/>
-        <w:rPr>
-          <w:sz w:val="24"/>
-        </w:rPr>
-      </w:pPr>
-      <w:bookmarkStart w:id="1" w:name="_GoBack"/>
-      <w:bookmarkEnd w:id="1"/>
-    </w:p>
-    <w:p>
-      <w:pPr>
-        <w:spacing w:before="120" w:after="120" w:line="240" w:lineRule="auto"/>
-        <w:jc w:val="both"/>
-        <w:rPr>
-          <w:sz w:val="24"/>
-        </w:rPr>
-      </w:pPr>
-    </w:p>
-    <w:p>
-      <w:pPr>
-        <w:spacing w:before="120" w:after="120" w:line="240" w:lineRule="auto"/>
-        <w:jc w:val="both"/>
-        <w:rPr>
-          <w:sz w:val="24"/>
-        </w:rPr>
-      </w:pPr>
-    </w:p>
-    <w:p>
-      <w:pPr>
-        <w:spacing w:before="120" w:after="120" w:line="240" w:lineRule="auto"/>
-        <w:jc w:val="both"/>
-        <w:rPr>
-          <w:sz w:val="24"/>
-        </w:rPr>
-      </w:pPr>
-    </w:p>
-    <w:p>
-      <w:pPr>
-        <w:spacing w:before="120" w:after="120" w:line="240" w:lineRule="auto"/>
-        <w:jc w:val="both"/>
-        <w:rPr>
-          <w:sz w:val="24"/>
-        </w:rPr>
-      </w:pPr>
-    </w:p>
-    <w:p>
-      <w:pPr>
-        <w:spacing w:before="120" w:after="120" w:line="240" w:lineRule="auto"/>
-        <w:jc w:val="both"/>
-        <w:rPr>
-          <w:sz w:val="24"/>
-        </w:rPr>
-      </w:pPr>
-    </w:p>
-    <w:p>
-      <w:pPr>
-        <w:spacing w:before="120" w:after="120" w:line="240" w:lineRule="auto"/>
-        <w:jc w:val="both"/>
-        <w:rPr>
-          <w:sz w:val="24"/>
-        </w:rPr>
-      </w:pPr>
-    </w:p>
-    <w:p>
-      <w:pPr>
-        <w:spacing w:before="120" w:after="120" w:line="240" w:lineRule="auto"/>
-        <w:jc w:val="both"/>
-        <w:rPr>
-          <w:sz w:val="24"/>
-        </w:rPr>
-      </w:pPr>
-    </w:p>
-    <w:p>
-      <w:pPr>
-        <w:spacing w:before="120" w:after="120" w:line="240" w:lineRule="auto"/>
-        <w:jc w:val="both"/>
-        <w:rPr>
-          <w:sz w:val="24"/>
-        </w:rPr>
-      </w:pPr>
-    </w:p>
-    <w:p>
-      <w:pPr>
-        <w:spacing w:before="120" w:after="120" w:line="240" w:lineRule="auto"/>
-        <w:jc w:val="both"/>
-        <w:rPr>
-          <w:sz w:val="24"/>
-        </w:rPr>
-      </w:pPr>
-    </w:p>
-    <w:p>
-      <w:pPr>
-        <w:spacing w:before="120" w:after="120" w:line="240" w:lineRule="auto"/>
-        <w:jc w:val="both"/>
-        <w:rPr>
-          <w:sz w:val="24"/>
-        </w:rPr>
-      </w:pPr>
-    </w:p>
-    <w:p>
-      <w:pPr>
-        <w:spacing w:before="120" w:after="120" w:line="240" w:lineRule="auto"/>
-        <w:jc w:val="both"/>
-        <w:rPr>
-          <w:sz w:val="24"/>
-        </w:rPr>
-      </w:pPr>
-    </w:p>
-    <w:p>
-      <w:pPr>
-        <w:spacing w:before="120" w:after="120" w:line="240" w:lineRule="auto"/>
-        <w:jc w:val="both"/>
-        <w:rPr>
-          <w:sz w:val="24"/>
-        </w:rPr>
-      </w:pPr>
-    </w:p>
-    <w:p>
-      <w:pPr>
-        <w:spacing w:before="120" w:after="120" w:line="240" w:lineRule="auto"/>
-        <w:jc w:val="both"/>
-        <w:rPr>
-          <w:sz w:val="24"/>
-        </w:rPr>
-      </w:pPr>
-    </w:p>
-    <w:p>
-      <w:pPr>
-        <w:spacing w:before="120" w:after="120" w:line="240" w:lineRule="auto"/>
-        <w:jc w:val="both"/>
-        <w:rPr>
-          <w:sz w:val="24"/>
-        </w:rPr>
-      </w:pPr>
-    </w:p>
-    <w:p>
-      <w:pPr>
-        <w:spacing w:before="120" w:after="120" w:line="240" w:lineRule="auto"/>
-        <w:jc w:val="both"/>
-        <w:rPr>
-          <w:sz w:val="24"/>
-        </w:rPr>
-      </w:pPr>
-    </w:p>
-    <w:p>
-      <w:pPr>
-        <w:spacing w:before="120" w:after="120" w:line="240" w:lineRule="auto"/>
-        <w:jc w:val="both"/>
-        <w:rPr>
-          <w:sz w:val="24"/>
-        </w:rPr>
-      </w:pPr>
-    </w:p>
-    <w:p>
-      <w:pPr>
-        <w:spacing w:before="120" w:after="120" w:line="240" w:lineRule="auto"/>
-        <w:jc w:val="both"/>
-        <w:rPr>
-          <w:sz w:val="24"/>
-        </w:rPr>
-      </w:pPr>
-    </w:p>
-    <w:p>
-      <w:pPr>
-        <w:spacing w:before="120" w:after="120" w:line="240" w:lineRule="auto"/>
-        <w:jc w:val="both"/>
-        <w:rPr>
-          <w:sz w:val="24"/>
-        </w:rPr>
-      </w:pPr>
-    </w:p>
-    <w:bookmarkStart w:id="2" w:name="Estructuras_a_utilizar"/>
+        <w:rPr>
+          <w:rFonts w:ascii="Times New Roman" w:hAnsi="Times New Roman" w:cs="Times New Roman"/>
+          <w:color w:val="4F81BD" w:themeColor="accent1"/>
+        </w:rPr>
+      </w:pPr>
+      <w:r>
+        <w:rPr>
+          <w:rFonts w:ascii="Times New Roman" w:hAnsi="Times New Roman" w:cs="Times New Roman"/>
+          <w:color w:val="4F81BD" w:themeColor="accent1"/>
+        </w:rPr>
+        <w:br w:type="page"/>
+      </w:r>
+    </w:p>
+    <w:bookmarkStart w:id="1" w:name="Estructuras_a_utilizar"/>
     <w:p>
       <w:pPr>
         <w:pStyle w:val="Ttulo2"/>
@@ -990,12 +823,6 @@
           <w:sz w:val="28"/>
           <w:szCs w:val="28"/>
         </w:rPr>
-      </w:r>
-      <w:r>
-        <w:rPr>
-          <w:sz w:val="28"/>
-          <w:szCs w:val="28"/>
-        </w:rPr>
         <w:fldChar w:fldCharType="separate"/>
       </w:r>
       <w:r>
@@ -1016,7 +843,7 @@
         <w:fldChar w:fldCharType="end"/>
       </w:r>
     </w:p>
-    <w:bookmarkEnd w:id="2"/>
+    <w:bookmarkEnd w:id="1"/>
     <w:p>
       <w:pPr>
         <w:pStyle w:val="Sinespaciado"/>
@@ -1283,73 +1110,18 @@
     </w:p>
     <w:p>
       <w:pPr>
-        <w:pStyle w:val="Prrafodelista"/>
-        <w:jc w:val="both"/>
-        <w:rPr>
-          <w:rFonts w:ascii="Times New Roman" w:hAnsi="Times New Roman" w:cs="Times New Roman"/>
-        </w:rPr>
-      </w:pPr>
-    </w:p>
-    <w:p>
-      <w:pPr>
-        <w:pStyle w:val="Prrafodelista"/>
-        <w:jc w:val="both"/>
-      </w:pPr>
-    </w:p>
-    <w:p>
-      <w:pPr>
-        <w:spacing w:before="120" w:after="120" w:line="240" w:lineRule="auto"/>
-        <w:jc w:val="both"/>
-        <w:rPr>
-          <w:sz w:val="24"/>
-        </w:rPr>
-      </w:pPr>
-    </w:p>
-    <w:p>
-      <w:pPr>
-        <w:spacing w:before="120" w:after="120" w:line="240" w:lineRule="auto"/>
-        <w:jc w:val="both"/>
-        <w:rPr>
-          <w:sz w:val="24"/>
-        </w:rPr>
-      </w:pPr>
-    </w:p>
-    <w:p>
-      <w:pPr>
-        <w:spacing w:before="120" w:after="120" w:line="240" w:lineRule="auto"/>
-        <w:jc w:val="both"/>
-        <w:rPr>
-          <w:sz w:val="24"/>
-        </w:rPr>
-      </w:pPr>
-    </w:p>
-    <w:p>
-      <w:pPr>
-        <w:spacing w:before="120" w:after="120" w:line="240" w:lineRule="auto"/>
-        <w:jc w:val="both"/>
-        <w:rPr>
-          <w:sz w:val="24"/>
-        </w:rPr>
-      </w:pPr>
-    </w:p>
-    <w:p>
-      <w:pPr>
-        <w:spacing w:before="120" w:after="120" w:line="240" w:lineRule="auto"/>
-        <w:jc w:val="both"/>
-        <w:rPr>
-          <w:sz w:val="24"/>
-        </w:rPr>
-      </w:pPr>
-    </w:p>
-    <w:p>
-      <w:pPr>
-        <w:spacing w:before="120" w:after="120" w:line="240" w:lineRule="auto"/>
-        <w:jc w:val="both"/>
-        <w:rPr>
-          <w:sz w:val="24"/>
-        </w:rPr>
-      </w:pPr>
-    </w:p>
+        <w:rPr>
+          <w:rFonts w:ascii="Times New Roman" w:hAnsi="Times New Roman" w:cs="Times New Roman"/>
+        </w:rPr>
+      </w:pPr>
+      <w:r>
+        <w:rPr>
+          <w:rFonts w:ascii="Times New Roman" w:hAnsi="Times New Roman" w:cs="Times New Roman"/>
+        </w:rPr>
+        <w:br w:type="page"/>
+      </w:r>
+    </w:p>
+    <w:bookmarkStart w:id="2" w:name="TDA_y_sus_relaciones"/>
     <w:p>
       <w:pPr>
         <w:pStyle w:val="Ttulo2"/>
@@ -1364,97 +1136,75 @@
           <w:szCs w:val="28"/>
         </w:rPr>
       </w:pPr>
-      <w:bookmarkStart w:id="3" w:name="TDA_y_sus_relaciones"/>
-      <w:r>
-        <w:rPr>
-          <w:noProof/>
+      <w:r>
+        <w:lastRenderedPageBreak/>
+        <w:fldChar w:fldCharType="begin"/>
+      </w:r>
+      <w:r>
+        <w:instrText xml:space="preserve"> HYPERLINK \l "Índice_General" </w:instrText>
+      </w:r>
+      <w:r>
+        <w:fldChar w:fldCharType="separate"/>
+      </w:r>
+      <w:r>
+        <w:rPr>
+          <w:rStyle w:val="Hipervnculo"/>
+          <w:color w:val="4F81BD" w:themeColor="accent1"/>
           <w:sz w:val="28"/>
           <w:szCs w:val="28"/>
-          <w:lang w:val="en-US" w:eastAsia="en-US"/>
-        </w:rPr>
-        <w:lastRenderedPageBreak/>
-        <w:drawing>
-          <wp:anchor distT="0" distB="0" distL="114300" distR="114300" simplePos="0" relativeHeight="251663360" behindDoc="0" locked="0" layoutInCell="1" allowOverlap="1" wp14:anchorId="446C3BF3" wp14:editId="0744A7E2">
-            <wp:simplePos x="0" y="0"/>
-            <wp:positionH relativeFrom="column">
-              <wp:posOffset>-699135</wp:posOffset>
-            </wp:positionH>
-            <wp:positionV relativeFrom="paragraph">
-              <wp:posOffset>299085</wp:posOffset>
-            </wp:positionV>
-            <wp:extent cx="6610350" cy="7038975"/>
-            <wp:effectExtent l="0" t="0" r="0" b="9525"/>
-            <wp:wrapSquare wrapText="bothSides"/>
-            <wp:docPr id="5" name="Imagen 5"/>
-            <wp:cNvGraphicFramePr>
-              <a:graphicFrameLocks xmlns:a="http://schemas.openxmlformats.org/drawingml/2006/main" noChangeAspect="1"/>
-            </wp:cNvGraphicFramePr>
-            <a:graphic xmlns:a="http://schemas.openxmlformats.org/drawingml/2006/main">
-              <a:graphicData uri="http://schemas.openxmlformats.org/drawingml/2006/picture">
-                <pic:pic xmlns:pic="http://schemas.openxmlformats.org/drawingml/2006/picture">
-                  <pic:nvPicPr>
-                    <pic:cNvPr id="0" name="Picture 1"/>
-                    <pic:cNvPicPr>
-                      <a:picLocks noChangeAspect="1" noChangeArrowheads="1"/>
-                    </pic:cNvPicPr>
-                  </pic:nvPicPr>
-                  <pic:blipFill>
-                    <a:blip r:embed="rId9">
-                      <a:extLst>
-                        <a:ext uri="{28A0092B-C50C-407E-A947-70E740481C1C}">
-                          <a14:useLocalDpi xmlns:a14="http://schemas.microsoft.com/office/drawing/2010/main" val="0"/>
-                        </a:ext>
-                      </a:extLst>
-                    </a:blip>
-                    <a:srcRect/>
-                    <a:stretch>
-                      <a:fillRect/>
-                    </a:stretch>
-                  </pic:blipFill>
-                  <pic:spPr bwMode="auto">
-                    <a:xfrm>
-                      <a:off x="0" y="0"/>
-                      <a:ext cx="6610350" cy="7038975"/>
-                    </a:xfrm>
-                    <a:prstGeom prst="rect">
-                      <a:avLst/>
-                    </a:prstGeom>
-                    <a:noFill/>
-                    <a:ln>
-                      <a:noFill/>
-                    </a:ln>
-                  </pic:spPr>
-                </pic:pic>
-              </a:graphicData>
-            </a:graphic>
-            <wp14:sizeRelH relativeFrom="page">
-              <wp14:pctWidth>0</wp14:pctWidth>
-            </wp14:sizeRelH>
-            <wp14:sizeRelV relativeFrom="page">
-              <wp14:pctHeight>0</wp14:pctHeight>
-            </wp14:sizeRelV>
-          </wp:anchor>
-        </w:drawing>
-      </w:r>
-      <w:hyperlink w:anchor="Índice_General" w:history="1">
-        <w:r>
-          <w:rPr>
-            <w:rStyle w:val="Hipervnculo"/>
-            <w:color w:val="4F81BD" w:themeColor="accent1"/>
-            <w:sz w:val="28"/>
-            <w:szCs w:val="28"/>
-            <w:u w:val="none"/>
-          </w:rPr>
-          <w:t>TDA y sus relaciones</w:t>
-        </w:r>
-        <w:bookmarkEnd w:id="3"/>
-      </w:hyperlink>
-      <w:r>
-        <w:rPr>
+          <w:u w:val="none"/>
+        </w:rPr>
+        <w:t>TDA y sus relaciones</w:t>
+      </w:r>
+      <w:bookmarkEnd w:id="2"/>
+      <w:r>
+        <w:rPr>
+          <w:rStyle w:val="Hipervnculo"/>
+          <w:color w:val="4F81BD" w:themeColor="accent1"/>
           <w:sz w:val="28"/>
           <w:szCs w:val="28"/>
+          <w:u w:val="none"/>
+        </w:rPr>
+        <w:fldChar w:fldCharType="end"/>
+      </w:r>
+      <w:r>
+        <w:rPr>
+          <w:sz w:val="28"/>
+          <w:szCs w:val="28"/>
         </w:rPr>
         <w:t xml:space="preserve"> </w:t>
+      </w:r>
+    </w:p>
+    <w:p>
+      <w:pPr>
+        <w:ind w:left="-1134"/>
+        <w:jc w:val="both"/>
+      </w:pPr>
+      <w:r>
+        <w:pict>
+          <v:shapetype id="_x0000_t75" coordsize="21600,21600" o:spt="75" o:preferrelative="t" path="m@4@5l@4@11@9@11@9@5xe" filled="f" stroked="f">
+            <v:stroke joinstyle="miter"/>
+            <v:formulas>
+              <v:f eqn="if lineDrawn pixelLineWidth 0"/>
+              <v:f eqn="sum @0 1 0"/>
+              <v:f eqn="sum 0 0 @1"/>
+              <v:f eqn="prod @2 1 2"/>
+              <v:f eqn="prod @3 21600 pixelWidth"/>
+              <v:f eqn="prod @3 21600 pixelHeight"/>
+              <v:f eqn="sum @0 0 1"/>
+              <v:f eqn="prod @6 1 2"/>
+              <v:f eqn="prod @7 21600 pixelWidth"/>
+              <v:f eqn="sum @8 21600 0"/>
+              <v:f eqn="prod @7 21600 pixelHeight"/>
+              <v:f eqn="sum @10 21600 0"/>
+            </v:formulas>
+            <v:path o:extrusionok="f" gradientshapeok="t" o:connecttype="rect"/>
+            <o:lock v:ext="edit" aspectratio="t"/>
+          </v:shapetype>
+          <v:shape id="_x0000_i1047" type="#_x0000_t75" style="width:536.55pt;height:468.95pt">
+            <v:imagedata r:id="rId9" o:title="Diagrama Clase"/>
+          </v:shape>
+        </w:pict>
       </w:r>
     </w:p>
     <w:p>
@@ -1463,6 +1213,7 @@
         <w:rPr>
           <w:sz w:val="20"/>
           <w:szCs w:val="20"/>
+          <w:lang w:val="en-US"/>
         </w:rPr>
       </w:pPr>
       <w:r>
@@ -2220,7 +1971,20 @@
                                 <w:lang w:val="en-US"/>
                               </w:rPr>
                               <w:tab/>
-                              <w:t>int idGrupo;</w:t>
+                            </w:r>
+                            <w:r>
+                              <w:rPr>
+                                <w:rFonts w:ascii="Calibri Light" w:hAnsi="Calibri Light" w:cs="Calibri Light"/>
+                                <w:lang w:val="en-US"/>
+                              </w:rPr>
+                              <w:t xml:space="preserve">char </w:t>
+                            </w:r>
+                            <w:r>
+                              <w:rPr>
+                                <w:rFonts w:ascii="Calibri Light" w:hAnsi="Calibri Light" w:cs="Calibri Light"/>
+                                <w:lang w:val="en-US"/>
+                              </w:rPr>
+                              <w:t>idGrupo;</w:t>
                             </w:r>
                           </w:p>
                           <w:p>
@@ -2280,13 +2044,11 @@
                               <w:spacing w:after="0" w:line="240" w:lineRule="auto"/>
                               <w:rPr>
                                 <w:rFonts w:ascii="Calibri Light" w:hAnsi="Calibri Light" w:cs="Calibri Light"/>
-                                <w:lang w:val="en-US"/>
                               </w:rPr>
                             </w:pPr>
                             <w:r>
                               <w:rPr>
                                 <w:rFonts w:ascii="Calibri Light" w:hAnsi="Calibri Light" w:cs="Calibri Light"/>
-                                <w:lang w:val="en-US"/>
                               </w:rPr>
                               <w:t>typedef struct {</w:t>
                             </w:r>
@@ -2302,9 +2064,14 @@
                             <w:r>
                               <w:rPr>
                                 <w:rFonts w:ascii="Calibri Light" w:hAnsi="Calibri Light" w:cs="Calibri Light"/>
+                              </w:rPr>
+                              <w:tab/>
+                            </w:r>
+                            <w:r>
+                              <w:rPr>
+                                <w:rFonts w:ascii="Calibri Light" w:hAnsi="Calibri Light" w:cs="Calibri Light"/>
                                 <w:lang w:val="en-US"/>
                               </w:rPr>
-                              <w:tab/>
                               <w:t>int idJugador;</w:t>
                             </w:r>
                           </w:p>
@@ -2330,6 +2097,7 @@
                               <w:spacing w:after="0" w:line="240" w:lineRule="auto"/>
                               <w:rPr>
                                 <w:rFonts w:ascii="Calibri Light" w:hAnsi="Calibri Light" w:cs="Calibri Light"/>
+                                <w:lang w:val="en-US"/>
                               </w:rPr>
                             </w:pPr>
                             <w:r>
@@ -2342,6 +2110,7 @@
                             <w:r>
                               <w:rPr>
                                 <w:rFonts w:ascii="Calibri Light" w:hAnsi="Calibri Light" w:cs="Calibri Light"/>
+                                <w:lang w:val="en-US"/>
                               </w:rPr>
                               <w:t>int goles;</w:t>
                             </w:r>
@@ -2356,8 +2125,14 @@
                             <w:r>
                               <w:rPr>
                                 <w:rFonts w:ascii="Calibri Light" w:hAnsi="Calibri Light" w:cs="Calibri Light"/>
+                                <w:lang w:val="en-US"/>
                               </w:rPr>
                               <w:tab/>
+                            </w:r>
+                            <w:r>
+                              <w:rPr>
+                                <w:rFonts w:ascii="Calibri Light" w:hAnsi="Calibri Light" w:cs="Calibri Light"/>
+                              </w:rPr>
                               <w:t>Equipo* equipo;</w:t>
                             </w:r>
                           </w:p>
@@ -2545,7 +2320,20 @@
                           <w:lang w:val="en-US"/>
                         </w:rPr>
                         <w:tab/>
-                        <w:t>int idGrupo;</w:t>
+                      </w:r>
+                      <w:r>
+                        <w:rPr>
+                          <w:rFonts w:ascii="Calibri Light" w:hAnsi="Calibri Light" w:cs="Calibri Light"/>
+                          <w:lang w:val="en-US"/>
+                        </w:rPr>
+                        <w:t xml:space="preserve">char </w:t>
+                      </w:r>
+                      <w:r>
+                        <w:rPr>
+                          <w:rFonts w:ascii="Calibri Light" w:hAnsi="Calibri Light" w:cs="Calibri Light"/>
+                          <w:lang w:val="en-US"/>
+                        </w:rPr>
+                        <w:t>idGrupo;</w:t>
                       </w:r>
                     </w:p>
                     <w:p>
@@ -2605,13 +2393,11 @@
                         <w:spacing w:after="0" w:line="240" w:lineRule="auto"/>
                         <w:rPr>
                           <w:rFonts w:ascii="Calibri Light" w:hAnsi="Calibri Light" w:cs="Calibri Light"/>
-                          <w:lang w:val="en-US"/>
                         </w:rPr>
                       </w:pPr>
                       <w:r>
                         <w:rPr>
                           <w:rFonts w:ascii="Calibri Light" w:hAnsi="Calibri Light" w:cs="Calibri Light"/>
-                          <w:lang w:val="en-US"/>
                         </w:rPr>
                         <w:t>typedef struct {</w:t>
                       </w:r>
@@ -2627,9 +2413,14 @@
                       <w:r>
                         <w:rPr>
                           <w:rFonts w:ascii="Calibri Light" w:hAnsi="Calibri Light" w:cs="Calibri Light"/>
+                        </w:rPr>
+                        <w:tab/>
+                      </w:r>
+                      <w:r>
+                        <w:rPr>
+                          <w:rFonts w:ascii="Calibri Light" w:hAnsi="Calibri Light" w:cs="Calibri Light"/>
                           <w:lang w:val="en-US"/>
                         </w:rPr>
-                        <w:tab/>
                         <w:t>int idJugador;</w:t>
                       </w:r>
                     </w:p>
@@ -2655,6 +2446,7 @@
                         <w:spacing w:after="0" w:line="240" w:lineRule="auto"/>
                         <w:rPr>
                           <w:rFonts w:ascii="Calibri Light" w:hAnsi="Calibri Light" w:cs="Calibri Light"/>
+                          <w:lang w:val="en-US"/>
                         </w:rPr>
                       </w:pPr>
                       <w:r>
@@ -2667,6 +2459,7 @@
                       <w:r>
                         <w:rPr>
                           <w:rFonts w:ascii="Calibri Light" w:hAnsi="Calibri Light" w:cs="Calibri Light"/>
+                          <w:lang w:val="en-US"/>
                         </w:rPr>
                         <w:t>int goles;</w:t>
                       </w:r>
@@ -2681,8 +2474,14 @@
                       <w:r>
                         <w:rPr>
                           <w:rFonts w:ascii="Calibri Light" w:hAnsi="Calibri Light" w:cs="Calibri Light"/>
+                          <w:lang w:val="en-US"/>
                         </w:rPr>
                         <w:tab/>
+                      </w:r>
+                      <w:r>
+                        <w:rPr>
+                          <w:rFonts w:ascii="Calibri Light" w:hAnsi="Calibri Light" w:cs="Calibri Light"/>
+                        </w:rPr>
                         <w:t>Equipo* equipo;</w:t>
                       </w:r>
                     </w:p>
@@ -2725,7 +2524,7 @@
         <w:br w:type="page"/>
       </w:r>
     </w:p>
-    <w:bookmarkStart w:id="4" w:name="Estrategia_de_resolución"/>
+    <w:bookmarkStart w:id="3" w:name="Estrategia_de_resolución"/>
     <w:p>
       <w:pPr>
         <w:pStyle w:val="Ttulo2"/>
@@ -2760,12 +2559,6 @@
           <w:sz w:val="28"/>
           <w:szCs w:val="28"/>
         </w:rPr>
-      </w:r>
-      <w:r>
-        <w:rPr>
-          <w:sz w:val="28"/>
-          <w:szCs w:val="28"/>
-        </w:rPr>
         <w:fldChar w:fldCharType="separate"/>
       </w:r>
       <w:r>
@@ -2793,7 +2586,7 @@
         <w:t xml:space="preserve"> </w:t>
       </w:r>
     </w:p>
-    <w:bookmarkEnd w:id="4"/>
+    <w:bookmarkEnd w:id="3"/>
     <w:p>
       <w:pPr>
         <w:pStyle w:val="Sinespaciado"/>
@@ -3269,7 +3062,7 @@
         <w:jc w:val="both"/>
       </w:pPr>
     </w:p>
-    <w:bookmarkStart w:id="5" w:name="Cronograma_de_trabajo_grupal"/>
+    <w:bookmarkStart w:id="4" w:name="Cronograma_de_trabajo_grupal"/>
     <w:p>
       <w:pPr>
         <w:pStyle w:val="Ttulo2"/>
@@ -3304,12 +3097,6 @@
           <w:sz w:val="28"/>
           <w:szCs w:val="28"/>
         </w:rPr>
-      </w:r>
-      <w:r>
-        <w:rPr>
-          <w:sz w:val="28"/>
-          <w:szCs w:val="28"/>
-        </w:rPr>
         <w:fldChar w:fldCharType="separate"/>
       </w:r>
       <w:r>
@@ -3330,7 +3117,7 @@
         <w:fldChar w:fldCharType="end"/>
       </w:r>
     </w:p>
-    <w:bookmarkEnd w:id="5"/>
+    <w:bookmarkEnd w:id="4"/>
     <w:p>
       <w:pPr>
         <w:jc w:val="both"/>
@@ -3886,7 +3673,7 @@
         <w:jc w:val="both"/>
       </w:pPr>
     </w:p>
-    <w:bookmarkStart w:id="6" w:name="Distribución_de_tareas_a_la_fecha"/>
+    <w:bookmarkStart w:id="5" w:name="Distribución_de_tareas_a_la_fecha"/>
     <w:p>
       <w:pPr>
         <w:pStyle w:val="Ttulo2"/>
@@ -3921,12 +3708,6 @@
           <w:sz w:val="28"/>
           <w:szCs w:val="28"/>
         </w:rPr>
-      </w:r>
-      <w:r>
-        <w:rPr>
-          <w:sz w:val="28"/>
-          <w:szCs w:val="28"/>
-        </w:rPr>
         <w:fldChar w:fldCharType="separate"/>
       </w:r>
       <w:r>
@@ -3947,7 +3728,7 @@
         <w:fldChar w:fldCharType="end"/>
       </w:r>
     </w:p>
-    <w:bookmarkEnd w:id="6"/>
+    <w:bookmarkEnd w:id="5"/>
     <w:p>
       <w:pPr>
         <w:jc w:val="both"/>
@@ -4135,18 +3916,8 @@
       <w:pPr>
         <w:jc w:val="both"/>
       </w:pPr>
-    </w:p>
-    <w:p>
-      <w:pPr>
-        <w:pStyle w:val="Prrafodelista"/>
-        <w:jc w:val="both"/>
-      </w:pPr>
-    </w:p>
-    <w:p>
-      <w:pPr>
-        <w:pStyle w:val="Prrafodelista"/>
-        <w:jc w:val="both"/>
-      </w:pPr>
+      <w:bookmarkStart w:id="6" w:name="_GoBack"/>
+      <w:bookmarkEnd w:id="6"/>
     </w:p>
     <w:sectPr>
       <w:headerReference w:type="default" r:id="rId11"/>
@@ -4224,7 +3995,7 @@
           <w:rPr>
             <w:noProof/>
           </w:rPr>
-          <w:t xml:space="preserve"> 1 -</w:t>
+          <w:t xml:space="preserve"> 7 -</w:t>
         </w:r>
         <w:r>
           <w:fldChar w:fldCharType="end"/>
@@ -6892,7 +6663,7 @@
     <w:charset w:val="00"/>
     <w:family w:val="roman"/>
     <w:pitch w:val="variable"/>
-    <w:sig w:usb0="E0002AFF" w:usb1="C0007843" w:usb2="00000009" w:usb3="00000000" w:csb0="000001FF" w:csb1="00000000"/>
+    <w:sig w:usb0="E0002EFF" w:usb1="C000785B" w:usb2="00000009" w:usb3="00000000" w:csb0="000001FF" w:csb1="00000000"/>
   </w:font>
   <w:font w:name="Symbol">
     <w:panose1 w:val="05050102010706020507"/>
@@ -6906,7 +6677,7 @@
     <w:charset w:val="00"/>
     <w:family w:val="swiss"/>
     <w:pitch w:val="variable"/>
-    <w:sig w:usb0="E0002AFF" w:usb1="4000ACFF" w:usb2="00000001" w:usb3="00000000" w:csb0="000001FF" w:csb1="00000000"/>
+    <w:sig w:usb0="E0002AFF" w:usb1="C000247B" w:usb2="00000009" w:usb3="00000000" w:csb0="000001FF" w:csb1="00000000"/>
   </w:font>
   <w:font w:name="Courier New">
     <w:panose1 w:val="02070309020205020404"/>
@@ -6933,15 +6704,16 @@
     <w:panose1 w:val="020B0604030504040204"/>
     <w:charset w:val="00"/>
     <w:family w:val="swiss"/>
+    <w:notTrueType/>
     <w:pitch w:val="variable"/>
-    <w:sig w:usb0="E1002EFF" w:usb1="C000605B" w:usb2="00000029" w:usb3="00000000" w:csb0="000101FF" w:csb1="00000000"/>
+    <w:sig w:usb0="00000003" w:usb1="00000000" w:usb2="00000000" w:usb3="00000000" w:csb0="00000001" w:csb1="00000000"/>
   </w:font>
   <w:font w:name="Calibri Light">
     <w:panose1 w:val="020F0302020204030204"/>
     <w:charset w:val="00"/>
     <w:family w:val="swiss"/>
     <w:pitch w:val="variable"/>
-    <w:sig w:usb0="A0002AEF" w:usb1="4000207B" w:usb2="00000000" w:usb3="00000000" w:csb0="000001FF" w:csb1="00000000"/>
+    <w:sig w:usb0="E0002AFF" w:usb1="C000247B" w:usb2="00000009" w:usb3="00000000" w:csb0="000001FF" w:csb1="00000000"/>
   </w:font>
 </w:fonts>
 </file>
@@ -6960,6 +6732,7 @@
     <w:rsidRoot w:val="009E3517"/>
     <w:rsid w:val="00036199"/>
     <w:rsid w:val="00073B90"/>
+    <w:rsid w:val="0009467F"/>
     <w:rsid w:val="00145044"/>
     <w:rsid w:val="001628DB"/>
     <w:rsid w:val="00183A87"/>
@@ -6983,6 +6756,7 @@
     <w:rsid w:val="00B94367"/>
     <w:rsid w:val="00BE6E9D"/>
     <w:rsid w:val="00C07071"/>
+    <w:rsid w:val="00C305F5"/>
     <w:rsid w:val="00C50C7C"/>
     <w:rsid w:val="00F3210C"/>
     <w:rsid w:val="00F50193"/>
@@ -7753,7 +7527,7 @@
 </file>
 
 <file path=customXml/itemProps2.xml><?xml version="1.0" encoding="utf-8"?>
-<ds:datastoreItem xmlns:ds="http://schemas.openxmlformats.org/officeDocument/2006/customXml" ds:itemID="{27A29F69-9202-4F0D-A800-F1C3D928BE85}">
+<ds:datastoreItem xmlns:ds="http://schemas.openxmlformats.org/officeDocument/2006/customXml" ds:itemID="{9FB9757B-587C-4D06-8292-9BDAE8D6E7E3}">
   <ds:schemaRefs>
     <ds:schemaRef ds:uri="http://schemas.openxmlformats.org/officeDocument/2006/bibliography"/>
   </ds:schemaRefs>

</xml_diff>